<commit_message>
coursepolicies: continued work on easy-template stuff
</commit_message>
<xml_diff>
--- a/server/private/coursepolicies/docs/mentor-welcome-template.docx
+++ b/server/private/coursepolicies/docs/mentor-welcome-template.docx
@@ -6,87 +6,26 @@
       <w:tblPr>
         <w:tblStyle w:val="TableGrid"/>
         <w:tblW w:w="0" w:type="auto"/>
+        <w:tblInd w:w="-5" w:type="dxa"/>
         <w:tblBorders>
-          <w:insideH w:val="none" w:sz="0" w:space="0" w:color="auto"/>
-          <w:insideV w:val="none" w:sz="0" w:space="0" w:color="auto"/>
+          <w:top w:val="single" w:sz="4" w:space="0" w:color="BFBFBF" w:themeColor="background1" w:themeShade="BF"/>
+          <w:left w:val="single" w:sz="4" w:space="0" w:color="BFBFBF" w:themeColor="background1" w:themeShade="BF"/>
+          <w:bottom w:val="single" w:sz="4" w:space="0" w:color="BFBFBF" w:themeColor="background1" w:themeShade="BF"/>
+          <w:right w:val="single" w:sz="4" w:space="0" w:color="BFBFBF" w:themeColor="background1" w:themeShade="BF"/>
+          <w:insideH w:val="single" w:sz="4" w:space="0" w:color="BFBFBF" w:themeColor="background1" w:themeShade="BF"/>
+          <w:insideV w:val="single" w:sz="4" w:space="0" w:color="BFBFBF" w:themeColor="background1" w:themeShade="BF"/>
         </w:tblBorders>
+        <w:shd w:val="clear" w:color="auto" w:fill="F2F2F2" w:themeFill="background1" w:themeFillShade="F2"/>
         <w:tblLook w:val="04A0" w:firstRow="1" w:lastRow="0" w:firstColumn="1" w:lastColumn="0" w:noHBand="0" w:noVBand="1"/>
       </w:tblPr>
       <w:tblGrid>
-        <w:gridCol w:w="5125"/>
+        <w:gridCol w:w="6570"/>
       </w:tblGrid>
       <w:tr>
         <w:tc>
           <w:tcPr>
-            <w:tcW w:w="5125" w:type="dxa"/>
-            <w:tcBorders>
-              <w:top w:val="single" w:sz="4" w:space="0" w:color="auto"/>
-              <w:bottom w:val="nil"/>
-            </w:tcBorders>
-          </w:tcPr>
-          <w:p>
-            <w:pPr>
-              <w:rPr>
-                <w:rFonts w:ascii="Arial" w:hAnsi="Arial" w:cs="Arial"/>
-              </w:rPr>
-            </w:pPr>
-            <w:r>
-              <w:rPr>
-                <w:rFonts w:ascii="Arial" w:hAnsi="Arial" w:cs="Arial"/>
-                <w:noProof/>
-              </w:rPr>
-              <w:drawing>
-                <wp:inline distT="0" distB="0" distL="0" distR="0" wp14:anchorId="1AE34124" wp14:editId="6B3AAFBD">
-                  <wp:extent cx="1295400" cy="200615"/>
-                  <wp:effectExtent l="0" t="0" r="0" b="9525"/>
-                  <wp:docPr id="1" name="Picture 1"/>
-                  <wp:cNvGraphicFramePr>
-                    <a:graphicFrameLocks xmlns:a="http://schemas.openxmlformats.org/drawingml/2006/main" noChangeAspect="1"/>
-                  </wp:cNvGraphicFramePr>
-                  <a:graphic xmlns:a="http://schemas.openxmlformats.org/drawingml/2006/main">
-                    <a:graphicData uri="http://schemas.openxmlformats.org/drawingml/2006/picture">
-                      <pic:pic xmlns:pic="http://schemas.openxmlformats.org/drawingml/2006/picture">
-                        <pic:nvPicPr>
-                          <pic:cNvPr id="1" name="Picture 1"/>
-                          <pic:cNvPicPr/>
-                        </pic:nvPicPr>
-                        <pic:blipFill>
-                          <a:blip r:embed="rId7">
-                            <a:extLst>
-                              <a:ext uri="{28A0092B-C50C-407E-A947-70E740481C1C}">
-                                <a14:useLocalDpi xmlns:a14="http://schemas.microsoft.com/office/drawing/2010/main" val="0"/>
-                              </a:ext>
-                            </a:extLst>
-                          </a:blip>
-                          <a:stretch>
-                            <a:fillRect/>
-                          </a:stretch>
-                        </pic:blipFill>
-                        <pic:spPr>
-                          <a:xfrm>
-                            <a:off x="0" y="0"/>
-                            <a:ext cx="1402205" cy="217156"/>
-                          </a:xfrm>
-                          <a:prstGeom prst="rect">
-                            <a:avLst/>
-                          </a:prstGeom>
-                        </pic:spPr>
-                      </pic:pic>
-                    </a:graphicData>
-                  </a:graphic>
-                </wp:inline>
-              </w:drawing>
-            </w:r>
-          </w:p>
-        </w:tc>
-      </w:tr>
-      <w:tr>
-        <w:tc>
-          <w:tcPr>
-            <w:tcW w:w="5125" w:type="dxa"/>
-            <w:tcBorders>
-              <w:top w:val="nil"/>
-            </w:tcBorders>
+            <w:tcW w:w="6570" w:type="dxa"/>
+            <w:shd w:val="clear" w:color="auto" w:fill="F2F2F2" w:themeFill="background1" w:themeFillShade="F2"/>
           </w:tcPr>
           <w:tbl>
             <w:tblPr>
@@ -103,32 +42,73 @@
               <w:tblLook w:val="04A0" w:firstRow="1" w:lastRow="0" w:firstColumn="1" w:lastColumn="0" w:noHBand="0" w:noVBand="1"/>
             </w:tblPr>
             <w:tblGrid>
-              <w:gridCol w:w="1472"/>
-              <w:gridCol w:w="3353"/>
+              <w:gridCol w:w="6354"/>
             </w:tblGrid>
             <w:tr>
               <w:tc>
                 <w:tcPr>
-                  <w:tcW w:w="1472" w:type="dxa"/>
+                  <w:tcW w:w="6355" w:type="dxa"/>
                 </w:tcPr>
                 <w:p>
                   <w:pPr>
                     <w:rPr>
-                      <w:rFonts w:ascii="Arial" w:hAnsi="Arial" w:cs="Arial"/>
+                      <w:rFonts w:cstheme="minorHAnsi"/>
                     </w:rPr>
                   </w:pPr>
                   <w:r>
                     <w:rPr>
-                      <w:rFonts w:ascii="Arial" w:hAnsi="Arial" w:cs="Arial"/>
-                      <w:highlight w:val="yellow"/>
+                      <w:rFonts w:cstheme="minorHAnsi"/>
+                      <w:noProof/>
                     </w:rPr>
-                    <w:t>[instructor image]</w:t>
+                    <w:drawing>
+                      <wp:inline distT="0" distB="0" distL="0" distR="0" wp14:anchorId="31E6E6BC" wp14:editId="022E8348">
+                        <wp:extent cx="1295400" cy="200615"/>
+                        <wp:effectExtent l="0" t="0" r="0" b="9525"/>
+                        <wp:docPr id="2" name="Picture 2"/>
+                        <wp:cNvGraphicFramePr>
+                          <a:graphicFrameLocks xmlns:a="http://schemas.openxmlformats.org/drawingml/2006/main" noChangeAspect="1"/>
+                        </wp:cNvGraphicFramePr>
+                        <a:graphic xmlns:a="http://schemas.openxmlformats.org/drawingml/2006/main">
+                          <a:graphicData uri="http://schemas.openxmlformats.org/drawingml/2006/picture">
+                            <pic:pic xmlns:pic="http://schemas.openxmlformats.org/drawingml/2006/picture">
+                              <pic:nvPicPr>
+                                <pic:cNvPr id="1" name="Picture 1"/>
+                                <pic:cNvPicPr/>
+                              </pic:nvPicPr>
+                              <pic:blipFill>
+                                <a:blip r:embed="rId7">
+                                  <a:extLst>
+                                    <a:ext uri="{28A0092B-C50C-407E-A947-70E740481C1C}">
+                                      <a14:useLocalDpi xmlns:a14="http://schemas.microsoft.com/office/drawing/2010/main" val="0"/>
+                                    </a:ext>
+                                  </a:extLst>
+                                </a:blip>
+                                <a:stretch>
+                                  <a:fillRect/>
+                                </a:stretch>
+                              </pic:blipFill>
+                              <pic:spPr>
+                                <a:xfrm>
+                                  <a:off x="0" y="0"/>
+                                  <a:ext cx="1402205" cy="217156"/>
+                                </a:xfrm>
+                                <a:prstGeom prst="rect">
+                                  <a:avLst/>
+                                </a:prstGeom>
+                              </pic:spPr>
+                            </pic:pic>
+                          </a:graphicData>
+                        </a:graphic>
+                      </wp:inline>
+                    </w:drawing>
                   </w:r>
                 </w:p>
               </w:tc>
+            </w:tr>
+            <w:tr>
               <w:tc>
                 <w:tcPr>
-                  <w:tcW w:w="3353" w:type="dxa"/>
+                  <w:tcW w:w="6355" w:type="dxa"/>
                 </w:tcPr>
                 <w:tbl>
                   <w:tblPr>
@@ -145,164 +125,207 @@
                     <w:tblLook w:val="04A0" w:firstRow="1" w:lastRow="0" w:firstColumn="1" w:lastColumn="0" w:noHBand="0" w:noVBand="1"/>
                   </w:tblPr>
                   <w:tblGrid>
-                    <w:gridCol w:w="1075"/>
-                    <w:gridCol w:w="1980"/>
+                    <w:gridCol w:w="1375"/>
+                    <w:gridCol w:w="4680"/>
                   </w:tblGrid>
                   <w:tr>
                     <w:tc>
                       <w:tcPr>
-                        <w:tcW w:w="3055" w:type="dxa"/>
-                        <w:gridSpan w:val="2"/>
+                        <w:tcW w:w="1375" w:type="dxa"/>
                       </w:tcPr>
                       <w:p>
                         <w:pPr>
                           <w:rPr>
-                            <w:rFonts w:ascii="Arial" w:hAnsi="Arial" w:cs="Arial"/>
-                            <w:b/>
-                            <w:bCs/>
+                            <w:rFonts w:cstheme="minorHAnsi"/>
                           </w:rPr>
                         </w:pPr>
                         <w:r>
                           <w:rPr>
-                            <w:rFonts w:ascii="Arial" w:hAnsi="Arial" w:cs="Arial"/>
-                            <w:b/>
-                            <w:bCs/>
+                            <w:rFonts w:cstheme="minorHAnsi"/>
                             <w:highlight w:val="yellow"/>
                           </w:rPr>
-                          <w:t>[instructor name]</w:t>
-                        </w:r>
-                      </w:p>
-                    </w:tc>
-                  </w:tr>
-                  <w:tr>
-                    <w:tc>
-                      <w:tcPr>
-                        <w:tcW w:w="1075" w:type="dxa"/>
-                      </w:tcPr>
-                      <w:p>
-                        <w:pPr>
-                          <w:rPr>
-                            <w:rFonts w:ascii="Arial" w:hAnsi="Arial" w:cs="Arial"/>
-                          </w:rPr>
-                        </w:pPr>
-                        <w:r>
-                          <w:rPr>
-                            <w:rFonts w:ascii="Arial" w:hAnsi="Arial" w:cs="Arial"/>
-                          </w:rPr>
-                          <w:t>phone</w:t>
+                          <w:t>[instructor image]</w:t>
                         </w:r>
                       </w:p>
                     </w:tc>
                     <w:tc>
                       <w:tcPr>
-                        <w:tcW w:w="1980" w:type="dxa"/>
+                        <w:tcW w:w="4680" w:type="dxa"/>
                       </w:tcPr>
+                      <w:tbl>
+                        <w:tblPr>
+                          <w:tblStyle w:val="TableGrid"/>
+                          <w:tblW w:w="0" w:type="auto"/>
+                          <w:tblBorders>
+                            <w:top w:val="none" w:sz="0" w:space="0" w:color="auto"/>
+                            <w:left w:val="none" w:sz="0" w:space="0" w:color="auto"/>
+                            <w:bottom w:val="none" w:sz="0" w:space="0" w:color="auto"/>
+                            <w:right w:val="none" w:sz="0" w:space="0" w:color="auto"/>
+                            <w:insideH w:val="none" w:sz="0" w:space="0" w:color="auto"/>
+                            <w:insideV w:val="none" w:sz="0" w:space="0" w:color="auto"/>
+                          </w:tblBorders>
+                          <w:tblLook w:val="04A0" w:firstRow="1" w:lastRow="0" w:firstColumn="1" w:lastColumn="0" w:noHBand="0" w:noVBand="1"/>
+                        </w:tblPr>
+                        <w:tblGrid>
+                          <w:gridCol w:w="790"/>
+                          <w:gridCol w:w="3600"/>
+                        </w:tblGrid>
+                        <w:tr>
+                          <w:tc>
+                            <w:tcPr>
+                              <w:tcW w:w="4390" w:type="dxa"/>
+                              <w:gridSpan w:val="2"/>
+                            </w:tcPr>
+                            <w:p>
+                              <w:pPr>
+                                <w:rPr>
+                                  <w:rFonts w:cstheme="minorHAnsi"/>
+                                  <w:b/>
+                                  <w:bCs/>
+                                </w:rPr>
+                              </w:pPr>
+                              <w:r>
+                                <w:rPr>
+                                  <w:rFonts w:cstheme="minorHAnsi"/>
+                                  <w:b/>
+                                  <w:bCs/>
+                                  <w:highlight w:val="yellow"/>
+                                </w:rPr>
+                                <w:t>[instructor name]</w:t>
+                              </w:r>
+                            </w:p>
+                          </w:tc>
+                        </w:tr>
+                        <w:tr>
+                          <w:tc>
+                            <w:tcPr>
+                              <w:tcW w:w="790" w:type="dxa"/>
+                            </w:tcPr>
+                            <w:p>
+                              <w:pPr>
+                                <w:rPr>
+                                  <w:rFonts w:cstheme="minorHAnsi"/>
+                                </w:rPr>
+                              </w:pPr>
+                              <w:r>
+                                <w:rPr>
+                                  <w:rFonts w:cstheme="minorHAnsi"/>
+                                </w:rPr>
+                                <w:t>phone</w:t>
+                              </w:r>
+                            </w:p>
+                          </w:tc>
+                          <w:tc>
+                            <w:tcPr>
+                              <w:tcW w:w="3600" w:type="dxa"/>
+                            </w:tcPr>
+                            <w:p>
+                              <w:pPr>
+                                <w:rPr>
+                                  <w:rFonts w:cstheme="minorHAnsi"/>
+                                </w:rPr>
+                              </w:pPr>
+                              <w:r>
+                                <w:rPr>
+                                  <w:rFonts w:cstheme="minorHAnsi"/>
+                                  <w:highlight w:val="yellow"/>
+                                </w:rPr>
+                                <w:t>[phone]</w:t>
+                              </w:r>
+                            </w:p>
+                          </w:tc>
+                        </w:tr>
+                        <w:tr>
+                          <w:tc>
+                            <w:tcPr>
+                              <w:tcW w:w="790" w:type="dxa"/>
+                            </w:tcPr>
+                            <w:p>
+                              <w:pPr>
+                                <w:rPr>
+                                  <w:rFonts w:cstheme="minorHAnsi"/>
+                                </w:rPr>
+                              </w:pPr>
+                              <w:r>
+                                <w:rPr>
+                                  <w:rFonts w:cstheme="minorHAnsi"/>
+                                </w:rPr>
+                                <w:t>email</w:t>
+                              </w:r>
+                            </w:p>
+                          </w:tc>
+                          <w:tc>
+                            <w:tcPr>
+                              <w:tcW w:w="3600" w:type="dxa"/>
+                            </w:tcPr>
+                            <w:p>
+                              <w:pPr>
+                                <w:rPr>
+                                  <w:rFonts w:cstheme="minorHAnsi"/>
+                                </w:rPr>
+                              </w:pPr>
+                              <w:r>
+                                <w:rPr>
+                                  <w:rFonts w:cstheme="minorHAnsi"/>
+                                </w:rPr>
+                                <w:t xml:space="preserve">SLP or </w:t>
+                              </w:r>
+                              <w:r>
+                                <w:rPr>
+                                  <w:rFonts w:cstheme="minorHAnsi"/>
+                                  <w:highlight w:val="yellow"/>
+                                </w:rPr>
+                                <w:t>[xxxxxxxx@michiganvirtual.org]</w:t>
+                              </w:r>
+                            </w:p>
+                          </w:tc>
+                        </w:tr>
+                        <w:tr>
+                          <w:tc>
+                            <w:tcPr>
+                              <w:tcW w:w="790" w:type="dxa"/>
+                            </w:tcPr>
+                            <w:p>
+                              <w:pPr>
+                                <w:rPr>
+                                  <w:rFonts w:cstheme="minorHAnsi"/>
+                                </w:rPr>
+                              </w:pPr>
+                              <w:r>
+                                <w:rPr>
+                                  <w:rFonts w:cstheme="minorHAnsi"/>
+                                </w:rPr>
+                                <w:t>Zoom</w:t>
+                              </w:r>
+                            </w:p>
+                          </w:tc>
+                          <w:tc>
+                            <w:tcPr>
+                              <w:tcW w:w="3600" w:type="dxa"/>
+                            </w:tcPr>
+                            <w:p>
+                              <w:pPr>
+                                <w:rPr>
+                                  <w:rFonts w:cstheme="minorHAnsi"/>
+                                </w:rPr>
+                              </w:pPr>
+                              <w:r>
+                                <w:rPr>
+                                  <w:rFonts w:cstheme="minorHAnsi"/>
+                                  <w:highlight w:val="yellow"/>
+                                </w:rPr>
+                                <w:t>[link to schedule]</w:t>
+                              </w:r>
+                            </w:p>
+                          </w:tc>
+                        </w:tr>
+                      </w:tbl>
                       <w:p>
                         <w:pPr>
                           <w:rPr>
-                            <w:rFonts w:ascii="Arial" w:hAnsi="Arial" w:cs="Arial"/>
+                            <w:rFonts w:cstheme="minorHAnsi"/>
                           </w:rPr>
                         </w:pPr>
-                        <w:r>
-                          <w:rPr>
-                            <w:rFonts w:ascii="Arial" w:hAnsi="Arial" w:cs="Arial"/>
-                            <w:highlight w:val="yellow"/>
-                          </w:rPr>
-                          <w:t>[phone]</w:t>
-                        </w:r>
-                      </w:p>
-                    </w:tc>
-                  </w:tr>
-                  <w:tr>
-                    <w:tc>
-                      <w:tcPr>
-                        <w:tcW w:w="1075" w:type="dxa"/>
-                      </w:tcPr>
-                      <w:p>
-                        <w:pPr>
-                          <w:rPr>
-                            <w:rFonts w:ascii="Arial" w:hAnsi="Arial" w:cs="Arial"/>
-                          </w:rPr>
-                        </w:pPr>
-                        <w:r>
-                          <w:rPr>
-                            <w:rFonts w:ascii="Arial" w:hAnsi="Arial" w:cs="Arial"/>
-                          </w:rPr>
-                          <w:t>email</w:t>
-                        </w:r>
-                      </w:p>
-                    </w:tc>
-                    <w:tc>
-                      <w:tcPr>
-                        <w:tcW w:w="1980" w:type="dxa"/>
-                      </w:tcPr>
-                      <w:p>
-                        <w:pPr>
-                          <w:rPr>
-                            <w:rFonts w:ascii="Arial" w:hAnsi="Arial" w:cs="Arial"/>
-                          </w:rPr>
-                        </w:pPr>
-                        <w:hyperlink r:id="rId8" w:history="1">
-                          <w:r>
-                            <w:rPr>
-                              <w:rStyle w:val="Hyperlink"/>
-                              <w:rFonts w:ascii="Arial" w:hAnsi="Arial" w:cs="Arial"/>
-                            </w:rPr>
-                            <w:t>SLP</w:t>
-                          </w:r>
-                        </w:hyperlink>
-                        <w:r>
-                          <w:rPr>
-                            <w:rFonts w:ascii="Arial" w:hAnsi="Arial" w:cs="Arial"/>
-                          </w:rPr>
-                          <w:t xml:space="preserve"> or </w:t>
-                        </w:r>
-                        <w:r>
-                          <w:rPr>
-                            <w:rFonts w:ascii="Arial" w:hAnsi="Arial" w:cs="Arial"/>
-                            <w:highlight w:val="yellow"/>
-                          </w:rPr>
-                          <w:t>[email]</w:t>
-                        </w:r>
-                      </w:p>
-                    </w:tc>
-                  </w:tr>
-                  <w:tr>
-                    <w:tc>
-                      <w:tcPr>
-                        <w:tcW w:w="1075" w:type="dxa"/>
-                      </w:tcPr>
-                      <w:p>
-                        <w:pPr>
-                          <w:rPr>
-                            <w:rFonts w:ascii="Arial" w:hAnsi="Arial" w:cs="Arial"/>
-                          </w:rPr>
-                        </w:pPr>
-                        <w:r>
-                          <w:rPr>
-                            <w:rFonts w:ascii="Arial" w:hAnsi="Arial" w:cs="Arial"/>
-                          </w:rPr>
-                          <w:t>Zoom</w:t>
-                        </w:r>
-                      </w:p>
-                    </w:tc>
-                    <w:tc>
-                      <w:tcPr>
-                        <w:tcW w:w="1980" w:type="dxa"/>
-                      </w:tcPr>
-                      <w:p>
-                        <w:pPr>
-                          <w:rPr>
-                            <w:rFonts w:ascii="Arial" w:hAnsi="Arial" w:cs="Arial"/>
-                          </w:rPr>
-                        </w:pPr>
-                        <w:r>
-                          <w:rPr>
-                            <w:rFonts w:ascii="Arial" w:hAnsi="Arial" w:cs="Arial"/>
-                            <w:highlight w:val="yellow"/>
-                          </w:rPr>
-                          <w:t>[link to schedule]</w:t>
-                        </w:r>
                       </w:p>
                     </w:tc>
                   </w:tr>
@@ -310,7 +333,7 @@
                 <w:p>
                   <w:pPr>
                     <w:rPr>
-                      <w:rFonts w:ascii="Arial" w:hAnsi="Arial" w:cs="Arial"/>
+                      <w:rFonts w:cstheme="minorHAnsi"/>
                     </w:rPr>
                   </w:pPr>
                 </w:p>
@@ -320,7 +343,7 @@
           <w:p>
             <w:pPr>
               <w:rPr>
-                <w:rFonts w:ascii="Arial" w:hAnsi="Arial" w:cs="Arial"/>
+                <w:rFonts w:cstheme="minorHAnsi"/>
               </w:rPr>
             </w:pPr>
           </w:p>
@@ -330,121 +353,115 @@
     <w:p>
       <w:pPr>
         <w:rPr>
-          <w:rFonts w:ascii="Arial" w:hAnsi="Arial" w:cs="Arial"/>
-        </w:rPr>
-      </w:pPr>
+          <w:rFonts w:cstheme="minorHAnsi"/>
+        </w:rPr>
+      </w:pPr>
+      <w:r>
+        <w:rPr>
+          <w:rFonts w:cstheme="minorHAnsi"/>
+        </w:rPr>
+        <w:br/>
+      </w:r>
+      <w:r>
+        <w:rPr>
+          <w:rFonts w:cstheme="minorHAnsi"/>
+        </w:rPr>
+        <w:t xml:space="preserve">Hello, and welcome to your role as a mentor in </w:t>
+      </w:r>
+      <w:r>
+        <w:rPr>
+          <w:rFonts w:cstheme="minorHAnsi"/>
+          <w:b/>
+          <w:bCs/>
+          <w:i/>
+          <w:iCs/>
+        </w:rPr>
+        <w:t>{</w:t>
+      </w:r>
+      <w:r>
+        <w:rPr>
+          <w:rFonts w:cstheme="minorHAnsi"/>
+          <w:b/>
+          <w:bCs/>
+          <w:i/>
+          <w:iCs/>
+        </w:rPr>
+        <w:t>coursename}</w:t>
+      </w:r>
+      <w:r>
+        <w:rPr>
+          <w:rFonts w:cstheme="minorHAnsi"/>
+        </w:rPr>
+        <w:t>.</w:t>
+      </w:r>
     </w:p>
     <w:p>
       <w:pPr>
         <w:rPr>
-          <w:rFonts w:ascii="Arial" w:hAnsi="Arial" w:cs="Arial"/>
-        </w:rPr>
-      </w:pPr>
-      <w:r>
-        <w:rPr>
-          <w:rFonts w:ascii="Arial" w:hAnsi="Arial" w:cs="Arial"/>
-        </w:rPr>
-        <w:t xml:space="preserve">Hello, and welcome to your role as a mentor in </w:t>
-      </w:r>
-      <w:r>
-        <w:rPr>
-          <w:rFonts w:ascii="Arial" w:hAnsi="Arial" w:cs="Arial"/>
+          <w:rFonts w:cstheme="minorHAnsi"/>
+        </w:rPr>
+      </w:pPr>
+      <w:r>
+        <w:rPr>
+          <w:rFonts w:cstheme="minorHAnsi"/>
+        </w:rPr>
+        <w:t xml:space="preserve">I’m eager to work with you as you support students in my class.  Your role is crucial to their success, and I want to support you in any way possible.  There is a lot of support information available within the course and I encourage you and your students to review it when you have the chance.  Of particular interest are the </w:t>
+      </w:r>
+      <w:r>
+        <w:rPr>
+          <w:rFonts w:cstheme="minorHAnsi"/>
           <w:i/>
           <w:iCs/>
         </w:rPr>
-        <w:t>{</w:t>
-      </w:r>
-      <w:proofErr w:type="spellStart"/>
-      <w:r>
-        <w:rPr>
-          <w:rFonts w:ascii="Arial" w:hAnsi="Arial" w:cs="Arial"/>
+        <w:t>Start Here</w:t>
+      </w:r>
+      <w:r>
+        <w:rPr>
+          <w:rFonts w:cstheme="minorHAnsi"/>
+        </w:rPr>
+        <w:t xml:space="preserve"> and </w:t>
+      </w:r>
+      <w:r>
+        <w:rPr>
+          <w:rFonts w:cstheme="minorHAnsi"/>
           <w:i/>
           <w:iCs/>
         </w:rPr>
-        <w:t>coursename</w:t>
-      </w:r>
-      <w:proofErr w:type="spellEnd"/>
-      <w:r>
-        <w:rPr>
-          <w:rFonts w:ascii="Arial" w:hAnsi="Arial" w:cs="Arial"/>
+        <w:t>Getting Help</w:t>
+      </w:r>
+      <w:r>
+        <w:rPr>
+          <w:rFonts w:cstheme="minorHAnsi"/>
+        </w:rPr>
+        <w:t xml:space="preserve"> options, and the </w:t>
+      </w:r>
+      <w:r>
+        <w:rPr>
+          <w:rFonts w:cstheme="minorHAnsi"/>
           <w:i/>
           <w:iCs/>
         </w:rPr>
-        <w:t>}</w:t>
-      </w:r>
-      <w:r>
-        <w:rPr>
-          <w:rFonts w:ascii="Arial" w:hAnsi="Arial" w:cs="Arial"/>
-        </w:rPr>
-        <w:t>.</w:t>
+        <w:t>Instructor Info</w:t>
+      </w:r>
+      <w:r>
+        <w:rPr>
+          <w:rFonts w:cstheme="minorHAnsi"/>
+        </w:rPr>
+        <w:t xml:space="preserve"> widget.</w:t>
       </w:r>
     </w:p>
     <w:p>
       <w:pPr>
-        <w:rPr>
-          <w:rFonts w:ascii="Arial" w:hAnsi="Arial" w:cs="Arial"/>
-        </w:rPr>
-      </w:pPr>
-      <w:r>
-        <w:rPr>
-          <w:rFonts w:ascii="Arial" w:hAnsi="Arial" w:cs="Arial"/>
-        </w:rPr>
-        <w:t xml:space="preserve">I’m eager to work with you as you support students in my class.  Your role is crucial to their success, and I want to support you in any way possible.  There is a lot of support information available within the course and I encourage you and your students to review it when you have the chance.  Of particular interest are the </w:t>
-      </w:r>
-      <w:r>
-        <w:rPr>
-          <w:rFonts w:ascii="Arial" w:hAnsi="Arial" w:cs="Arial"/>
-          <w:i/>
-          <w:iCs/>
-        </w:rPr>
-        <w:t>Start Here</w:t>
-      </w:r>
-      <w:r>
-        <w:rPr>
-          <w:rFonts w:ascii="Arial" w:hAnsi="Arial" w:cs="Arial"/>
-        </w:rPr>
-        <w:t xml:space="preserve"> and </w:t>
-      </w:r>
-      <w:r>
-        <w:rPr>
-          <w:rFonts w:ascii="Arial" w:hAnsi="Arial" w:cs="Arial"/>
-          <w:i/>
-          <w:iCs/>
-        </w:rPr>
-        <w:t>Getting Help</w:t>
-      </w:r>
-      <w:r>
-        <w:rPr>
-          <w:rFonts w:ascii="Arial" w:hAnsi="Arial" w:cs="Arial"/>
-        </w:rPr>
-        <w:t xml:space="preserve"> options, and the </w:t>
-      </w:r>
-      <w:r>
-        <w:rPr>
-          <w:rFonts w:ascii="Arial" w:hAnsi="Arial" w:cs="Arial"/>
-          <w:i/>
-          <w:iCs/>
-        </w:rPr>
-        <w:t>Instructor Info</w:t>
-      </w:r>
-      <w:r>
-        <w:rPr>
-          <w:rFonts w:ascii="Arial" w:hAnsi="Arial" w:cs="Arial"/>
-        </w:rPr>
-        <w:t xml:space="preserve"> widget.</w:t>
-      </w:r>
-    </w:p>
-    <w:p>
-      <w:pPr>
-        <w:rPr>
-          <w:rFonts w:ascii="Arial" w:hAnsi="Arial" w:cs="Arial"/>
+        <w:spacing w:after="0"/>
+        <w:rPr>
+          <w:rFonts w:cstheme="minorHAnsi"/>
           <w:b/>
           <w:bCs/>
         </w:rPr>
       </w:pPr>
       <w:r>
         <w:rPr>
-          <w:rFonts w:ascii="Arial" w:hAnsi="Arial" w:cs="Arial"/>
+          <w:rFonts w:cstheme="minorHAnsi"/>
           <w:b/>
           <w:bCs/>
         </w:rPr>
@@ -459,347 +476,808 @@
           <w:numId w:val="2"/>
         </w:numPr>
         <w:rPr>
-          <w:rFonts w:ascii="Arial" w:hAnsi="Arial" w:cs="Arial"/>
-        </w:rPr>
-      </w:pPr>
-      <w:r>
-        <w:rPr>
-          <w:rFonts w:ascii="Arial" w:hAnsi="Arial" w:cs="Arial"/>
-        </w:rPr>
-        <w:t>{#keypoints}</w:t>
-      </w:r>
-      <w:r>
-        <w:rPr>
-          <w:rFonts w:ascii="Arial" w:hAnsi="Arial" w:cs="Arial"/>
+          <w:rFonts w:cstheme="minorHAnsi"/>
+        </w:rPr>
+      </w:pPr>
+      <w:r>
+        <w:rPr>
+          <w:rFonts w:cstheme="minorHAnsi"/>
+        </w:rPr>
+        <w:t>{#</w:t>
+      </w:r>
+      <w:r>
+        <w:rPr>
+          <w:rFonts w:cstheme="minorHAnsi"/>
+        </w:rPr>
+        <w:t xml:space="preserve"> </w:t>
+      </w:r>
+      <w:r>
+        <w:rPr>
+          <w:rFonts w:cstheme="minorHAnsi"/>
+        </w:rPr>
+        <w:t>keypoints}</w:t>
+      </w:r>
+      <w:r>
+        <w:rPr>
+          <w:rFonts w:cstheme="minorHAnsi"/>
         </w:rPr>
         <w:t>{point}</w:t>
       </w:r>
       <w:r>
         <w:rPr>
-          <w:rFonts w:ascii="Arial" w:hAnsi="Arial" w:cs="Arial"/>
-        </w:rPr>
-        <w:t>{/keypoints}</w:t>
+          <w:rFonts w:cstheme="minorHAnsi"/>
+        </w:rPr>
+        <w:t>{/}</w:t>
       </w:r>
     </w:p>
     <w:p>
       <w:pPr>
-        <w:rPr>
-          <w:rFonts w:ascii="Arial" w:hAnsi="Arial" w:cs="Arial"/>
+        <w:pStyle w:val="ListParagraph"/>
+        <w:rPr>
+          <w:rFonts w:cstheme="minorHAnsi"/>
+        </w:rPr>
+      </w:pPr>
+    </w:p>
+    <w:tbl>
+      <w:tblPr>
+        <w:tblStyle w:val="TableGrid"/>
+        <w:tblW w:w="10578" w:type="dxa"/>
+        <w:tblBorders>
+          <w:top w:val="single" w:sz="4" w:space="0" w:color="E7E6E6" w:themeColor="background2"/>
+          <w:left w:val="single" w:sz="4" w:space="0" w:color="E7E6E6" w:themeColor="background2"/>
+          <w:bottom w:val="single" w:sz="4" w:space="0" w:color="E7E6E6" w:themeColor="background2"/>
+          <w:right w:val="single" w:sz="4" w:space="0" w:color="E7E6E6" w:themeColor="background2"/>
+          <w:insideH w:val="single" w:sz="4" w:space="0" w:color="E7E6E6" w:themeColor="background2"/>
+          <w:insideV w:val="single" w:sz="4" w:space="0" w:color="E7E6E6" w:themeColor="background2"/>
+        </w:tblBorders>
+        <w:tblLook w:val="04A0" w:firstRow="1" w:lastRow="0" w:firstColumn="1" w:lastColumn="0" w:noHBand="0" w:noVBand="1"/>
+      </w:tblPr>
+      <w:tblGrid>
+        <w:gridCol w:w="5289"/>
+        <w:gridCol w:w="5289"/>
+      </w:tblGrid>
+      <w:tr>
+        <w:trPr>
+          <w:trHeight w:val="991"/>
+        </w:trPr>
+        <w:tc>
+          <w:tcPr>
+            <w:tcW w:w="5289" w:type="dxa"/>
+          </w:tcPr>
+          <w:tbl>
+            <w:tblPr>
+              <w:tblStyle w:val="TableGrid"/>
+              <w:tblW w:w="0" w:type="auto"/>
+              <w:tblInd w:w="14" w:type="dxa"/>
+              <w:tblBorders>
+                <w:top w:val="none" w:sz="0" w:space="0" w:color="auto"/>
+                <w:left w:val="none" w:sz="0" w:space="0" w:color="auto"/>
+                <w:bottom w:val="none" w:sz="0" w:space="0" w:color="auto"/>
+                <w:right w:val="none" w:sz="0" w:space="0" w:color="auto"/>
+                <w:insideH w:val="none" w:sz="0" w:space="0" w:color="auto"/>
+                <w:insideV w:val="none" w:sz="0" w:space="0" w:color="auto"/>
+              </w:tblBorders>
+              <w:tblLook w:val="04A0" w:firstRow="1" w:lastRow="0" w:firstColumn="1" w:lastColumn="0" w:noHBand="0" w:noVBand="1"/>
+            </w:tblPr>
+            <w:tblGrid>
+              <w:gridCol w:w="5033"/>
+            </w:tblGrid>
+            <w:tr>
+              <w:trPr>
+                <w:trHeight w:val="247"/>
+              </w:trPr>
+              <w:tc>
+                <w:tcPr>
+                  <w:tcW w:w="5033" w:type="dxa"/>
+                </w:tcPr>
+                <w:p>
+                  <w:pPr>
+                    <w:rPr>
+                      <w:rFonts w:cstheme="minorHAnsi"/>
+                      <w:b/>
+                      <w:bCs/>
+                    </w:rPr>
+                  </w:pPr>
+                  <w:r>
+                    <w:rPr>
+                      <w:rFonts w:cstheme="minorHAnsi"/>
+                      <w:b/>
+                      <w:bCs/>
+                    </w:rPr>
+                    <w:t>What I expect of students</w:t>
+                  </w:r>
+                </w:p>
+              </w:tc>
+            </w:tr>
+            <w:tr>
+              <w:trPr>
+                <w:trHeight w:val="495"/>
+              </w:trPr>
+              <w:tc>
+                <w:tcPr>
+                  <w:tcW w:w="5033" w:type="dxa"/>
+                </w:tcPr>
+                <w:p>
+                  <w:pPr>
+                    <w:pStyle w:val="ListParagraph"/>
+                    <w:numPr>
+                      <w:ilvl w:val="0"/>
+                      <w:numId w:val="2"/>
+                    </w:numPr>
+                    <w:ind w:left="225" w:hanging="225"/>
+                    <w:rPr>
+                      <w:rFonts w:cstheme="minorHAnsi"/>
+                    </w:rPr>
+                  </w:pPr>
+                  <w:r>
+                    <w:rPr>
+                      <w:rFonts w:cstheme="minorHAnsi"/>
+                    </w:rPr>
+                    <w:t>{#</w:t>
+                  </w:r>
+                  <w:r>
+                    <w:rPr>
+                      <w:rFonts w:cstheme="minorHAnsi"/>
+                    </w:rPr>
+                    <w:t xml:space="preserve"> </w:t>
+                  </w:r>
+                  <w:r>
+                    <w:rPr>
+                      <w:rFonts w:cstheme="minorHAnsi"/>
+                    </w:rPr>
+                    <w:t>expected of student}{expectation}{/}</w:t>
+                  </w:r>
+                </w:p>
+              </w:tc>
+            </w:tr>
+          </w:tbl>
+          <w:p>
+            <w:pPr>
+              <w:rPr>
+                <w:rFonts w:cstheme="minorHAnsi"/>
+              </w:rPr>
+            </w:pPr>
+          </w:p>
+        </w:tc>
+        <w:tc>
+          <w:tcPr>
+            <w:tcW w:w="5289" w:type="dxa"/>
+          </w:tcPr>
+          <w:tbl>
+            <w:tblPr>
+              <w:tblStyle w:val="TableGrid"/>
+              <w:tblW w:w="0" w:type="auto"/>
+              <w:tblInd w:w="14" w:type="dxa"/>
+              <w:tblBorders>
+                <w:top w:val="none" w:sz="0" w:space="0" w:color="auto"/>
+                <w:left w:val="none" w:sz="0" w:space="0" w:color="auto"/>
+                <w:bottom w:val="none" w:sz="0" w:space="0" w:color="auto"/>
+                <w:right w:val="none" w:sz="0" w:space="0" w:color="auto"/>
+                <w:insideH w:val="none" w:sz="0" w:space="0" w:color="auto"/>
+                <w:insideV w:val="none" w:sz="0" w:space="0" w:color="auto"/>
+              </w:tblBorders>
+              <w:tblLook w:val="04A0" w:firstRow="1" w:lastRow="0" w:firstColumn="1" w:lastColumn="0" w:noHBand="0" w:noVBand="1"/>
+            </w:tblPr>
+            <w:tblGrid>
+              <w:gridCol w:w="5033"/>
+            </w:tblGrid>
+            <w:tr>
+              <w:trPr>
+                <w:trHeight w:val="247"/>
+              </w:trPr>
+              <w:tc>
+                <w:tcPr>
+                  <w:tcW w:w="5033" w:type="dxa"/>
+                </w:tcPr>
+                <w:p>
+                  <w:pPr>
+                    <w:rPr>
+                      <w:rFonts w:cstheme="minorHAnsi"/>
+                      <w:b/>
+                      <w:bCs/>
+                    </w:rPr>
+                  </w:pPr>
+                  <w:r>
+                    <w:rPr>
+                      <w:rFonts w:cstheme="minorHAnsi"/>
+                      <w:b/>
+                      <w:bCs/>
+                    </w:rPr>
+                    <w:t>What students can expect from me</w:t>
+                  </w:r>
+                </w:p>
+              </w:tc>
+            </w:tr>
+            <w:tr>
+              <w:trPr>
+                <w:trHeight w:val="743"/>
+              </w:trPr>
+              <w:tc>
+                <w:tcPr>
+                  <w:tcW w:w="5033" w:type="dxa"/>
+                </w:tcPr>
+                <w:p>
+                  <w:pPr>
+                    <w:pStyle w:val="ListParagraph"/>
+                    <w:numPr>
+                      <w:ilvl w:val="0"/>
+                      <w:numId w:val="2"/>
+                    </w:numPr>
+                    <w:ind w:left="240" w:hanging="180"/>
+                    <w:rPr>
+                      <w:rFonts w:cstheme="minorHAnsi"/>
+                    </w:rPr>
+                  </w:pPr>
+                  <w:r>
+                    <w:rPr>
+                      <w:rFonts w:cstheme="minorHAnsi"/>
+                    </w:rPr>
+                    <w:t>{#</w:t>
+                  </w:r>
+                  <w:r>
+                    <w:rPr>
+                      <w:rFonts w:cstheme="minorHAnsi"/>
+                    </w:rPr>
+                    <w:t xml:space="preserve"> </w:t>
+                  </w:r>
+                  <w:r>
+                    <w:rPr>
+                      <w:rFonts w:cstheme="minorHAnsi"/>
+                    </w:rPr>
+                    <w:t>expected of instructor}{expectation}{/}</w:t>
+                  </w:r>
+                </w:p>
+              </w:tc>
+            </w:tr>
+          </w:tbl>
+          <w:p>
+            <w:pPr>
+              <w:rPr>
+                <w:rFonts w:cstheme="minorHAnsi"/>
+              </w:rPr>
+            </w:pPr>
+          </w:p>
+        </w:tc>
+      </w:tr>
+    </w:tbl>
+    <w:p>
+      <w:pPr>
+        <w:rPr>
+          <w:rFonts w:cstheme="minorHAnsi"/>
+          <w:i/>
+          <w:iCs/>
         </w:rPr>
       </w:pPr>
     </w:p>
     <w:p>
       <w:pPr>
         <w:rPr>
-          <w:rFonts w:ascii="Arial" w:hAnsi="Arial" w:cs="Arial"/>
+          <w:rFonts w:cstheme="minorHAnsi"/>
+        </w:rPr>
+      </w:pPr>
+      <w:r>
+        <w:rPr>
+          <w:rFonts w:cstheme="minorHAnsi"/>
           <w:i/>
           <w:iCs/>
         </w:rPr>
-      </w:pPr>
-      <w:r>
-        <w:rPr>
-          <w:rFonts w:ascii="Arial" w:hAnsi="Arial" w:cs="Arial"/>
-          <w:i/>
-          <w:iCs/>
-        </w:rPr>
         <w:t>Some more stuff</w:t>
       </w:r>
     </w:p>
     <w:p>
       <w:pPr>
-        <w:rPr>
-          <w:rFonts w:ascii="Arial" w:hAnsi="Arial" w:cs="Arial"/>
-        </w:rPr>
-      </w:pPr>
+        <w:spacing w:after="0"/>
+        <w:rPr>
+          <w:rFonts w:cstheme="minorHAnsi"/>
+          <w:b/>
+          <w:bCs/>
+        </w:rPr>
+      </w:pPr>
+      <w:r>
+        <w:rPr>
+          <w:rFonts w:cstheme="minorHAnsi"/>
+          <w:b/>
+          <w:bCs/>
+        </w:rPr>
+        <w:t>Special Populations</w:t>
+      </w:r>
     </w:p>
     <w:p>
       <w:pPr>
         <w:rPr>
-          <w:rFonts w:ascii="Arial" w:hAnsi="Arial" w:cs="Arial"/>
+          <w:rFonts w:cstheme="minorHAnsi"/>
+        </w:rPr>
+      </w:pPr>
+      <w:r>
+        <w:rPr>
+          <w:rFonts w:cstheme="minorHAnsi"/>
+        </w:rPr>
+        <w:t xml:space="preserve">I am committed to supporting the accommodations outlined in IEPs or 504 plans. Please contact me if you have questions about </w:t>
+      </w:r>
+      <w:r>
+        <w:rPr>
+          <w:rFonts w:cstheme="minorHAnsi"/>
+        </w:rPr>
+        <w:t>them</w:t>
+      </w:r>
+      <w:r>
+        <w:rPr>
+          <w:rFonts w:cstheme="minorHAnsi"/>
+        </w:rPr>
+        <w:t>. You can also reach out to</w:t>
+      </w:r>
+      <w:r>
+        <w:rPr>
+          <w:rFonts w:cstheme="minorHAnsi"/>
+        </w:rPr>
+        <w:t xml:space="preserve"> </w:t>
+      </w:r>
+      <w:r>
+        <w:rPr>
+          <w:rFonts w:cstheme="minorHAnsi"/>
+        </w:rPr>
+        <w:t>{#special populations}{first} {last}{/special populations}</w:t>
+      </w:r>
+      <w:r>
+        <w:rPr>
+          <w:rFonts w:cstheme="minorHAnsi"/>
+        </w:rPr>
+        <w:t xml:space="preserve">, our Special Populations Coordinator, at </w:t>
+      </w:r>
+      <w:r>
+        <w:rPr>
+          <w:rFonts w:cstheme="minorHAnsi"/>
+        </w:rPr>
+        <w:t>{#special populations}{phone}{/special populations}</w:t>
+      </w:r>
+      <w:r>
+        <w:rPr>
+          <w:rFonts w:cstheme="minorHAnsi"/>
+        </w:rPr>
+        <w:t xml:space="preserve"> </w:t>
+      </w:r>
+      <w:r>
+        <w:rPr>
+          <w:rFonts w:cstheme="minorHAnsi"/>
+        </w:rPr>
+        <w:t xml:space="preserve">or </w:t>
+      </w:r>
+      <w:r>
+        <w:rPr>
+          <w:rStyle w:val="Hyperlink"/>
+        </w:rPr>
+        <w:t>{special</w:t>
+      </w:r>
+      <w:r>
+        <w:rPr>
+          <w:rStyle w:val="Hyperlink"/>
+        </w:rPr>
+        <w:t xml:space="preserve"> </w:t>
+      </w:r>
+      <w:r>
+        <w:rPr>
+          <w:rStyle w:val="Hyperlink"/>
+        </w:rPr>
+        <w:t>pop</w:t>
+      </w:r>
+      <w:r>
+        <w:rPr>
+          <w:rStyle w:val="Hyperlink"/>
+        </w:rPr>
+        <w:t>ulations</w:t>
+      </w:r>
+      <w:r>
+        <w:rPr>
+          <w:rStyle w:val="Hyperlink"/>
+        </w:rPr>
+        <w:t xml:space="preserve"> </w:t>
+      </w:r>
+      <w:r>
+        <w:rPr>
+          <w:rStyle w:val="Hyperlink"/>
+        </w:rPr>
+        <w:t>email}</w:t>
+      </w:r>
+      <w:r>
+        <w:rPr>
+          <w:rFonts w:cstheme="minorHAnsi"/>
+        </w:rPr>
+        <w:t>.</w:t>
+      </w:r>
+    </w:p>
+    <w:p>
+      <w:pPr>
+        <w:spacing w:after="0"/>
+        <w:rPr>
+          <w:rFonts w:cstheme="minorHAnsi"/>
           <w:b/>
           <w:bCs/>
         </w:rPr>
       </w:pPr>
       <w:r>
         <w:rPr>
-          <w:rFonts w:ascii="Arial" w:hAnsi="Arial" w:cs="Arial"/>
+          <w:rFonts w:cstheme="minorHAnsi"/>
           <w:b/>
           <w:bCs/>
         </w:rPr>
-        <w:t>Special Populations</w:t>
+        <w:t>Mentor Support</w:t>
       </w:r>
     </w:p>
     <w:p>
       <w:pPr>
         <w:rPr>
-          <w:rFonts w:ascii="Arial" w:hAnsi="Arial" w:cs="Arial"/>
-        </w:rPr>
-      </w:pPr>
-      <w:r>
-        <w:rPr>
-          <w:rFonts w:ascii="Arial" w:hAnsi="Arial" w:cs="Arial"/>
-        </w:rPr>
-        <w:t xml:space="preserve">I am committed to supporting the accommodations outlined in IEPs or 504 plans. Please contact me if you have questions about accommodations. You can also reach out to </w:t>
-      </w:r>
-      <w:r>
-        <w:rPr>
-          <w:rFonts w:ascii="Arial" w:hAnsi="Arial" w:cs="Arial"/>
+          <w:color w:val="0563C1" w:themeColor="hyperlink"/>
+          <w:u w:val="single"/>
+        </w:rPr>
+      </w:pPr>
+      <w:r>
+        <w:rPr>
+          <w:rFonts w:cstheme="minorHAnsi"/>
+        </w:rPr>
+        <w:t xml:space="preserve">Michigan Virtual offers many resources to help mentors.  </w:t>
+      </w:r>
+      <w:r>
+        <w:rPr>
+          <w:rFonts w:cstheme="minorHAnsi"/>
+        </w:rPr>
+        <w:t xml:space="preserve">A visit to </w:t>
+      </w:r>
+      <w:r>
+        <w:rPr>
+          <w:rFonts w:cstheme="minorHAnsi"/>
+        </w:rPr>
+        <w:t xml:space="preserve">our </w:t>
+      </w:r>
+      <w:r>
+        <w:rPr>
+          <w:rFonts w:cstheme="minorHAnsi"/>
+        </w:rPr>
+        <w:t>Mentor Page</w:t>
+      </w:r>
+      <w:r>
+        <w:rPr>
+          <w:rFonts w:cstheme="minorHAnsi"/>
+        </w:rPr>
+        <w:t xml:space="preserve"> </w:t>
+      </w:r>
+      <w:r>
+        <w:rPr>
+          <w:rFonts w:cstheme="minorHAnsi"/>
+        </w:rPr>
+        <w:t xml:space="preserve">is well worth your time </w:t>
+      </w:r>
+      <w:r>
+        <w:rPr>
+          <w:rFonts w:cstheme="minorHAnsi"/>
+        </w:rPr>
+        <w:t xml:space="preserve">– it’s full of handy resources.  We also have a dedicated Mentor Support Manager.  She is </w:t>
+      </w:r>
+      <w:r>
+        <w:rPr>
+          <w:rFonts w:cstheme="minorHAnsi"/>
         </w:rPr>
         <w:t>{</w:t>
       </w:r>
-      <w:proofErr w:type="spellStart"/>
-      <w:r>
-        <w:rPr>
-          <w:rFonts w:ascii="Arial" w:hAnsi="Arial" w:cs="Arial"/>
-        </w:rPr>
-        <w:t>special_pop_f</w:t>
-      </w:r>
-      <w:r>
-        <w:rPr>
-          <w:rFonts w:ascii="Arial" w:hAnsi="Arial" w:cs="Arial"/>
-        </w:rPr>
-        <w:t>ull</w:t>
-      </w:r>
-      <w:proofErr w:type="spellEnd"/>
-      <w:r>
-        <w:rPr>
-          <w:rFonts w:ascii="Arial" w:hAnsi="Arial" w:cs="Arial"/>
+      <w:r>
+        <w:rPr>
+          <w:rFonts w:cstheme="minorHAnsi"/>
+        </w:rPr>
+        <w:t>#</w:t>
+      </w:r>
+      <w:r>
+        <w:rPr>
+          <w:rFonts w:cstheme="minorHAnsi"/>
+        </w:rPr>
+        <w:t>mentor</w:t>
+      </w:r>
+      <w:r>
+        <w:rPr>
+          <w:rFonts w:cstheme="minorHAnsi"/>
+        </w:rPr>
+        <w:t xml:space="preserve"> </w:t>
+      </w:r>
+      <w:r>
+        <w:rPr>
+          <w:rFonts w:cstheme="minorHAnsi"/>
+        </w:rPr>
+        <w:t>suppor</w:t>
+      </w:r>
+      <w:r>
+        <w:rPr>
+          <w:rFonts w:cstheme="minorHAnsi"/>
+        </w:rPr>
+        <w:t>t</w:t>
+      </w:r>
+      <w:r>
+        <w:rPr>
+          <w:rFonts w:cstheme="minorHAnsi"/>
         </w:rPr>
         <w:t>}</w:t>
       </w:r>
       <w:r>
         <w:rPr>
-          <w:rFonts w:ascii="Arial" w:hAnsi="Arial" w:cs="Arial"/>
-        </w:rPr>
-        <w:t xml:space="preserve">, our Special Populations Coordinator, at </w:t>
-      </w:r>
-      <w:r>
-        <w:rPr>
-          <w:rFonts w:ascii="Arial" w:hAnsi="Arial" w:cs="Arial"/>
+          <w:rFonts w:cstheme="minorHAnsi"/>
         </w:rPr>
         <w:t>{</w:t>
       </w:r>
-      <w:proofErr w:type="spellStart"/>
-      <w:r>
-        <w:rPr>
-          <w:rFonts w:ascii="Arial" w:hAnsi="Arial" w:cs="Arial"/>
-        </w:rPr>
-        <w:t>special_pop_phone</w:t>
-      </w:r>
-      <w:proofErr w:type="spellEnd"/>
-      <w:r>
-        <w:rPr>
-          <w:rFonts w:ascii="Arial" w:hAnsi="Arial" w:cs="Arial"/>
-        </w:rPr>
-        <w:t xml:space="preserve">} or </w:t>
-      </w:r>
-      <w:r>
-        <w:rPr>
-          <w:rFonts w:ascii="Arial" w:hAnsi="Arial" w:cs="Arial"/>
+      <w:r>
+        <w:rPr>
+          <w:rFonts w:cstheme="minorHAnsi"/>
+        </w:rPr>
+        <w:t>first</w:t>
+      </w:r>
+      <w:r>
+        <w:rPr>
+          <w:rFonts w:cstheme="minorHAnsi"/>
+        </w:rPr>
+        <w:t>}</w:t>
+      </w:r>
+      <w:r>
+        <w:rPr>
+          <w:rFonts w:cstheme="minorHAnsi"/>
+        </w:rPr>
+        <w:t xml:space="preserve"> </w:t>
+      </w:r>
+      <w:r>
+        <w:rPr>
+          <w:rFonts w:cstheme="minorHAnsi"/>
+        </w:rPr>
+        <w:t>{last}</w:t>
+      </w:r>
+      <w:r>
+        <w:rPr>
+          <w:rFonts w:cstheme="minorHAnsi"/>
+        </w:rPr>
+        <w:t>{/mentor support}</w:t>
+      </w:r>
+      <w:r>
+        <w:rPr>
+          <w:rFonts w:cstheme="minorHAnsi"/>
+        </w:rPr>
+        <w:t>, and y</w:t>
+      </w:r>
+      <w:r>
+        <w:rPr>
+          <w:rFonts w:cstheme="minorHAnsi"/>
+        </w:rPr>
+        <w:t xml:space="preserve">ou can </w:t>
+      </w:r>
+      <w:r>
+        <w:rPr>
+          <w:rFonts w:cstheme="minorHAnsi"/>
+        </w:rPr>
+        <w:t xml:space="preserve">get in touch </w:t>
+      </w:r>
+      <w:r>
+        <w:rPr>
+          <w:rFonts w:cstheme="minorHAnsi"/>
+        </w:rPr>
+        <w:t xml:space="preserve">any time </w:t>
+      </w:r>
+      <w:r>
+        <w:rPr>
+          <w:rFonts w:cstheme="minorHAnsi"/>
+        </w:rPr>
+        <w:t xml:space="preserve">at </w:t>
+      </w:r>
+      <w:bookmarkStart w:id="0" w:name="_Hlk112508632"/>
+      <w:r>
+        <w:rPr>
+          <w:rFonts w:cstheme="minorHAnsi"/>
         </w:rPr>
         <w:t>{</w:t>
       </w:r>
-      <w:proofErr w:type="spellStart"/>
-      <w:r>
-        <w:rPr>
-          <w:rFonts w:ascii="Arial" w:hAnsi="Arial" w:cs="Arial"/>
-        </w:rPr>
-        <w:t>special_pop_email</w:t>
-      </w:r>
-      <w:proofErr w:type="spellEnd"/>
-      <w:r>
-        <w:rPr>
-          <w:rFonts w:ascii="Arial" w:hAnsi="Arial" w:cs="Arial"/>
-        </w:rPr>
-        <w:t>}.</w:t>
-      </w:r>
+      <w:r>
+        <w:rPr>
+          <w:rFonts w:cstheme="minorHAnsi"/>
+        </w:rPr>
+        <w:t>#</w:t>
+      </w:r>
+      <w:r>
+        <w:rPr>
+          <w:rFonts w:cstheme="minorHAnsi"/>
+        </w:rPr>
+        <w:t>mentor</w:t>
+      </w:r>
+      <w:r>
+        <w:rPr>
+          <w:rFonts w:cstheme="minorHAnsi"/>
+        </w:rPr>
+        <w:t xml:space="preserve"> </w:t>
+      </w:r>
+      <w:r>
+        <w:rPr>
+          <w:rFonts w:cstheme="minorHAnsi"/>
+        </w:rPr>
+        <w:t>support}</w:t>
+      </w:r>
+      <w:r>
+        <w:rPr>
+          <w:rFonts w:cstheme="minorHAnsi"/>
+        </w:rPr>
+        <w:t>{phone}{</w:t>
+      </w:r>
+      <w:r>
+        <w:rPr>
+          <w:rFonts w:cstheme="minorHAnsi"/>
+        </w:rPr>
+        <w:t>/</w:t>
+      </w:r>
+      <w:r>
+        <w:rPr>
+          <w:rFonts w:cstheme="minorHAnsi"/>
+        </w:rPr>
+        <w:t>mentor support}</w:t>
+      </w:r>
+      <w:bookmarkEnd w:id="0"/>
+      <w:r>
+        <w:rPr>
+          <w:rFonts w:cstheme="minorHAnsi"/>
+        </w:rPr>
+        <w:t xml:space="preserve"> or </w:t>
+      </w:r>
+      <w:r>
+        <w:rPr>
+          <w:rStyle w:val="Hyperlink"/>
+        </w:rPr>
+        <w:t>{mentor support email}</w:t>
+      </w:r>
+      <w:r>
+        <w:rPr>
+          <w:rFonts w:cstheme="minorHAnsi"/>
+        </w:rPr>
+        <w:t>.</w:t>
+      </w:r>
+    </w:p>
+    <w:tbl>
+      <w:tblPr>
+        <w:tblStyle w:val="TableGrid"/>
+        <w:tblW w:w="0" w:type="auto"/>
+        <w:tblBorders>
+          <w:top w:val="single" w:sz="4" w:space="0" w:color="BFBFBF" w:themeColor="background1" w:themeShade="BF"/>
+          <w:left w:val="single" w:sz="4" w:space="0" w:color="BFBFBF" w:themeColor="background1" w:themeShade="BF"/>
+          <w:bottom w:val="single" w:sz="4" w:space="0" w:color="BFBFBF" w:themeColor="background1" w:themeShade="BF"/>
+          <w:right w:val="single" w:sz="4" w:space="0" w:color="BFBFBF" w:themeColor="background1" w:themeShade="BF"/>
+          <w:insideH w:val="single" w:sz="4" w:space="0" w:color="BFBFBF" w:themeColor="background1" w:themeShade="BF"/>
+          <w:insideV w:val="single" w:sz="4" w:space="0" w:color="BFBFBF" w:themeColor="background1" w:themeShade="BF"/>
+        </w:tblBorders>
+        <w:shd w:val="clear" w:color="auto" w:fill="F2F2F2" w:themeFill="background1" w:themeFillShade="F2"/>
+        <w:tblLook w:val="04A0" w:firstRow="1" w:lastRow="0" w:firstColumn="1" w:lastColumn="0" w:noHBand="0" w:noVBand="1"/>
+      </w:tblPr>
+      <w:tblGrid>
+        <w:gridCol w:w="3775"/>
+      </w:tblGrid>
+      <w:tr>
+        <w:tc>
+          <w:tcPr>
+            <w:tcW w:w="3775" w:type="dxa"/>
+            <w:shd w:val="clear" w:color="auto" w:fill="F2F2F2" w:themeFill="background1" w:themeFillShade="F2"/>
+          </w:tcPr>
+          <w:p>
+            <w:pPr>
+              <w:pStyle w:val="ListParagraph"/>
+              <w:ind w:left="0"/>
+              <w:rPr>
+                <w:rFonts w:cstheme="minorHAnsi"/>
+                <w:b/>
+                <w:bCs/>
+              </w:rPr>
+            </w:pPr>
+            <w:r>
+              <w:rPr>
+                <w:rFonts w:cstheme="minorHAnsi"/>
+                <w:b/>
+                <w:bCs/>
+              </w:rPr>
+              <w:t>Important links</w:t>
+            </w:r>
+          </w:p>
+          <w:p>
+            <w:pPr>
+              <w:pStyle w:val="ListParagraph"/>
+              <w:ind w:left="0"/>
+              <w:rPr>
+                <w:rFonts w:cstheme="minorHAnsi"/>
+              </w:rPr>
+            </w:pPr>
+            <w:r>
+              <w:rPr>
+                <w:rFonts w:cstheme="minorHAnsi"/>
+              </w:rPr>
+              <w:t>{customer care}</w:t>
+            </w:r>
+          </w:p>
+          <w:p>
+            <w:pPr>
+              <w:pStyle w:val="ListParagraph"/>
+              <w:ind w:left="0"/>
+              <w:rPr>
+                <w:rFonts w:cstheme="minorHAnsi"/>
+              </w:rPr>
+            </w:pPr>
+            <w:r>
+              <w:rPr>
+                <w:rFonts w:cstheme="minorHAnsi"/>
+              </w:rPr>
+              <w:t>{mentor page}</w:t>
+            </w:r>
+          </w:p>
+          <w:p>
+            <w:pPr>
+              <w:pStyle w:val="ListParagraph"/>
+              <w:ind w:left="0"/>
+              <w:rPr>
+                <w:rFonts w:cstheme="minorHAnsi"/>
+              </w:rPr>
+            </w:pPr>
+            <w:r>
+              <w:rPr>
+                <w:rFonts w:cstheme="minorHAnsi"/>
+              </w:rPr>
+              <w:t>{academic integrity policy}</w:t>
+            </w:r>
+          </w:p>
+          <w:p>
+            <w:pPr>
+              <w:pStyle w:val="ListParagraph"/>
+              <w:ind w:left="0"/>
+              <w:rPr>
+                <w:rFonts w:cstheme="minorHAnsi"/>
+              </w:rPr>
+            </w:pPr>
+            <w:r>
+              <w:rPr>
+                <w:rFonts w:cstheme="minorHAnsi"/>
+              </w:rPr>
+              <w:t>{ap policy}</w:t>
+            </w:r>
+          </w:p>
+        </w:tc>
+      </w:tr>
+    </w:tbl>
+    <w:p>
+      <w:pPr>
+        <w:pStyle w:val="ListParagraph"/>
+        <w:ind w:left="0"/>
+        <w:rPr>
+          <w:rFonts w:cstheme="minorHAnsi"/>
+          <w:b/>
+          <w:bCs/>
+        </w:rPr>
+      </w:pPr>
     </w:p>
     <w:p>
       <w:pPr>
         <w:rPr>
-          <w:rFonts w:ascii="Arial" w:hAnsi="Arial" w:cs="Arial"/>
-          <w:b/>
-          <w:bCs/>
-        </w:rPr>
-      </w:pPr>
-      <w:r>
-        <w:rPr>
-          <w:rFonts w:ascii="Arial" w:hAnsi="Arial" w:cs="Arial"/>
-          <w:b/>
-          <w:bCs/>
-        </w:rPr>
-        <w:t>Mentor Support</w:t>
+          <w:rFonts w:cstheme="minorHAnsi"/>
+        </w:rPr>
+      </w:pPr>
+      <w:r>
+        <w:rPr>
+          <w:rFonts w:cstheme="minorHAnsi"/>
+        </w:rPr>
+        <w:t>Please contact me whenever you have questions or concerns,</w:t>
       </w:r>
     </w:p>
     <w:p>
       <w:pPr>
         <w:rPr>
-          <w:rFonts w:ascii="Arial" w:hAnsi="Arial" w:cs="Arial"/>
-        </w:rPr>
-      </w:pPr>
-      <w:r>
-        <w:rPr>
-          <w:rFonts w:ascii="Arial" w:hAnsi="Arial" w:cs="Arial"/>
-        </w:rPr>
-        <w:t xml:space="preserve">Michigan Virtual offers many resources to help mentors.  Our most recent resources include a Mentor Support Manager, </w:t>
-      </w:r>
-      <w:r>
-        <w:rPr>
-          <w:rFonts w:ascii="Arial" w:hAnsi="Arial" w:cs="Arial"/>
-        </w:rPr>
-        <w:t>{</w:t>
-      </w:r>
-      <w:proofErr w:type="spellStart"/>
-      <w:r>
-        <w:rPr>
-          <w:rFonts w:ascii="Arial" w:hAnsi="Arial" w:cs="Arial"/>
-        </w:rPr>
-        <w:t>mentor_support</w:t>
-      </w:r>
-      <w:r>
-        <w:rPr>
-          <w:rFonts w:ascii="Arial" w:hAnsi="Arial" w:cs="Arial"/>
-        </w:rPr>
-        <w:t>_full</w:t>
-      </w:r>
-      <w:proofErr w:type="spellEnd"/>
-      <w:r>
-        <w:rPr>
-          <w:rFonts w:ascii="Arial" w:hAnsi="Arial" w:cs="Arial"/>
-        </w:rPr>
-        <w:t>}</w:t>
-      </w:r>
-      <w:r>
-        <w:rPr>
-          <w:rFonts w:ascii="Arial" w:hAnsi="Arial" w:cs="Arial"/>
-        </w:rPr>
-        <w:t xml:space="preserve">. You can contact </w:t>
-      </w:r>
-      <w:r>
-        <w:rPr>
-          <w:rFonts w:ascii="Arial" w:hAnsi="Arial" w:cs="Arial"/>
-        </w:rPr>
-        <w:t>{</w:t>
-      </w:r>
-      <w:proofErr w:type="spellStart"/>
-      <w:r>
-        <w:rPr>
-          <w:rFonts w:ascii="Arial" w:hAnsi="Arial" w:cs="Arial"/>
-        </w:rPr>
-        <w:t>mentor_support_first</w:t>
-      </w:r>
-      <w:proofErr w:type="spellEnd"/>
-      <w:r>
-        <w:rPr>
-          <w:rFonts w:ascii="Arial" w:hAnsi="Arial" w:cs="Arial"/>
-        </w:rPr>
-        <w:t xml:space="preserve">} </w:t>
-      </w:r>
-      <w:r>
-        <w:rPr>
-          <w:rFonts w:ascii="Arial" w:hAnsi="Arial" w:cs="Arial"/>
-        </w:rPr>
-        <w:t xml:space="preserve">at </w:t>
-      </w:r>
-      <w:r>
-        <w:rPr>
-          <w:rFonts w:ascii="Arial" w:hAnsi="Arial" w:cs="Arial"/>
-        </w:rPr>
-        <w:t>{</w:t>
-      </w:r>
-      <w:proofErr w:type="spellStart"/>
-      <w:r>
-        <w:rPr>
-          <w:rFonts w:ascii="Arial" w:hAnsi="Arial" w:cs="Arial"/>
-        </w:rPr>
-        <w:t>mentor_support_phone</w:t>
-      </w:r>
-      <w:proofErr w:type="spellEnd"/>
-      <w:r>
-        <w:rPr>
-          <w:rFonts w:ascii="Arial" w:hAnsi="Arial" w:cs="Arial"/>
-        </w:rPr>
-        <w:t>}</w:t>
-      </w:r>
-      <w:r>
-        <w:rPr>
-          <w:rFonts w:ascii="Arial" w:hAnsi="Arial" w:cs="Arial"/>
-        </w:rPr>
-        <w:t xml:space="preserve"> or </w:t>
-      </w:r>
-      <w:r>
-        <w:rPr>
-          <w:rFonts w:ascii="Arial" w:hAnsi="Arial" w:cs="Arial"/>
-        </w:rPr>
-        <w:t>{</w:t>
-      </w:r>
-      <w:proofErr w:type="spellStart"/>
-      <w:r>
-        <w:rPr>
-          <w:rFonts w:ascii="Arial" w:hAnsi="Arial" w:cs="Arial"/>
-        </w:rPr>
-        <w:t>mentor_support_email</w:t>
-      </w:r>
-      <w:proofErr w:type="spellEnd"/>
-      <w:r>
-        <w:rPr>
-          <w:rFonts w:ascii="Arial" w:hAnsi="Arial" w:cs="Arial"/>
-        </w:rPr>
-        <w:t>}</w:t>
-      </w:r>
-      <w:r>
-        <w:rPr>
-          <w:rFonts w:ascii="Arial" w:hAnsi="Arial" w:cs="Arial"/>
-        </w:rPr>
-        <w:t xml:space="preserve">.   We offer a </w:t>
-      </w:r>
-      <w:hyperlink r:id="rId9" w:history="1">
-        <w:r>
-          <w:rPr>
-            <w:rStyle w:val="Hyperlink"/>
-            <w:rFonts w:ascii="Arial" w:hAnsi="Arial" w:cs="Arial"/>
-          </w:rPr>
-          <w:t>Mentor Page</w:t>
-        </w:r>
-      </w:hyperlink>
-      <w:r>
-        <w:rPr>
-          <w:rFonts w:ascii="Arial" w:hAnsi="Arial" w:cs="Arial"/>
-        </w:rPr>
-        <w:t xml:space="preserve"> full of resources for mentors.  Please take some time to visit our website.</w:t>
-      </w:r>
-    </w:p>
-    <w:p>
-      <w:pPr>
-        <w:rPr>
-          <w:rFonts w:ascii="Arial" w:hAnsi="Arial" w:cs="Arial"/>
-        </w:rPr>
-      </w:pPr>
-      <w:r>
-        <w:rPr>
-          <w:rFonts w:ascii="Arial" w:hAnsi="Arial" w:cs="Arial"/>
-        </w:rPr>
-        <w:t>Please contact me whenever you have questions or concerns,</w:t>
-      </w:r>
-    </w:p>
-    <w:p>
-      <w:pPr>
-        <w:rPr>
-          <w:rFonts w:ascii="Arial" w:hAnsi="Arial" w:cs="Arial"/>
-        </w:rPr>
-      </w:pPr>
-      <w:r>
-        <w:rPr>
-          <w:rFonts w:ascii="Arial" w:hAnsi="Arial" w:cs="Arial"/>
+          <w:rFonts w:cstheme="minorHAnsi"/>
+        </w:rPr>
+      </w:pPr>
+      <w:r>
+        <w:rPr>
+          <w:rFonts w:cstheme="minorHAnsi"/>
           <w:highlight w:val="yellow"/>
         </w:rPr>
         <w:t>[instructor name]</w:t>
       </w:r>
     </w:p>
     <w:sectPr>
-      <w:headerReference w:type="default" r:id="rId10"/>
+      <w:headerReference w:type="default" r:id="rId8"/>
+      <w:type w:val="continuous"/>
       <w:pgSz w:w="12240" w:h="15840"/>
-      <w:pgMar w:top="1440" w:right="1440" w:bottom="1440" w:left="1440" w:header="720" w:footer="720" w:gutter="0"/>
+      <w:pgMar w:top="720" w:right="720" w:bottom="720" w:left="720" w:header="720" w:footer="720" w:gutter="0"/>
       <w:cols w:space="720"/>
       <w:docGrid w:linePitch="360"/>
     </w:sectPr>
@@ -879,6 +1357,191 @@
 <file path=word/numbering.xml><?xml version="1.0" encoding="utf-8"?>
 <w:numbering xmlns:wpc="http://schemas.microsoft.com/office/word/2010/wordprocessingCanvas" xmlns:cx="http://schemas.microsoft.com/office/drawing/2014/chartex" xmlns:cx1="http://schemas.microsoft.com/office/drawing/2015/9/8/chartex" xmlns:cx2="http://schemas.microsoft.com/office/drawing/2015/10/21/chartex" xmlns:cx3="http://schemas.microsoft.com/office/drawing/2016/5/9/chartex" xmlns:cx4="http://schemas.microsoft.com/office/drawing/2016/5/10/chartex" xmlns:cx5="http://schemas.microsoft.com/office/drawing/2016/5/11/chartex" xmlns:cx6="http://schemas.microsoft.com/office/drawing/2016/5/12/chartex" xmlns:cx7="http://schemas.microsoft.com/office/drawing/2016/5/13/chartex" xmlns:cx8="http://schemas.microsoft.com/office/drawing/2016/5/14/chartex" xmlns:mc="http://schemas.openxmlformats.org/markup-compatibility/2006" xmlns:aink="http://schemas.microsoft.com/office/drawing/2016/ink" xmlns:am3d="http://schemas.microsoft.com/office/drawing/2017/model3d" xmlns:o="urn:schemas-microsoft-com:office:office" xmlns:oel="http://schemas.microsoft.com/office/2019/extlst" xmlns:r="http://schemas.openxmlformats.org/officeDocument/2006/relationships" xmlns:m="http://schemas.openxmlformats.org/officeDocument/2006/math" xmlns:v="urn:schemas-microsoft-com:vml" xmlns:wp14="http://schemas.microsoft.com/office/word/2010/wordprocessingDrawing" xmlns:wp="http://schemas.openxmlformats.org/drawingml/2006/wordprocessingDrawing" xmlns:w10="urn:schemas-microsoft-com:office:word" xmlns:w="http://schemas.openxmlformats.org/wordprocessingml/2006/main" xmlns:w14="http://schemas.microsoft.com/office/word/2010/wordml" xmlns:w15="http://schemas.microsoft.com/office/word/2012/wordml" xmlns:w16cex="http://schemas.microsoft.com/office/word/2018/wordml/cex" xmlns:w16cid="http://schemas.microsoft.com/office/word/2016/wordml/cid" xmlns:w16="http://schemas.microsoft.com/office/word/2018/wordml" xmlns:w16sdtdh="http://schemas.microsoft.com/office/word/2020/wordml/sdtdatahash" xmlns:w16se="http://schemas.microsoft.com/office/word/2015/wordml/symex" xmlns:wpg="http://schemas.microsoft.com/office/word/2010/wordprocessingGroup" xmlns:wpi="http://schemas.microsoft.com/office/word/2010/wordprocessingInk" xmlns:wne="http://schemas.microsoft.com/office/word/2006/wordml" xmlns:wps="http://schemas.microsoft.com/office/word/2010/wordprocessingShape" mc:Ignorable="w14 w15 w16se w16cid w16 w16cex w16sdtdh wp14">
   <w:abstractNum w:abstractNumId="0" w15:restartNumberingAfterBreak="0">
+    <w:nsid w:val="FFFFFF7C"/>
+    <w:multiLevelType w:val="singleLevel"/>
+    <w:tmpl w:val="F620B7E2"/>
+    <w:lvl w:ilvl="0">
+      <w:start w:val="1"/>
+      <w:numFmt w:val="decimal"/>
+      <w:lvlText w:val="%1."/>
+      <w:lvlJc w:val="left"/>
+      <w:pPr>
+        <w:tabs>
+          <w:tab w:val="num" w:pos="1800"/>
+        </w:tabs>
+        <w:ind w:left="1800" w:hanging="360"/>
+      </w:pPr>
+    </w:lvl>
+  </w:abstractNum>
+  <w:abstractNum w:abstractNumId="1" w15:restartNumberingAfterBreak="0">
+    <w:nsid w:val="FFFFFF7D"/>
+    <w:multiLevelType w:val="singleLevel"/>
+    <w:tmpl w:val="7D081550"/>
+    <w:lvl w:ilvl="0">
+      <w:start w:val="1"/>
+      <w:numFmt w:val="decimal"/>
+      <w:lvlText w:val="%1."/>
+      <w:lvlJc w:val="left"/>
+      <w:pPr>
+        <w:tabs>
+          <w:tab w:val="num" w:pos="1440"/>
+        </w:tabs>
+        <w:ind w:left="1440" w:hanging="360"/>
+      </w:pPr>
+    </w:lvl>
+  </w:abstractNum>
+  <w:abstractNum w:abstractNumId="2" w15:restartNumberingAfterBreak="0">
+    <w:nsid w:val="FFFFFF7E"/>
+    <w:multiLevelType w:val="singleLevel"/>
+    <w:tmpl w:val="373A2DE8"/>
+    <w:lvl w:ilvl="0">
+      <w:start w:val="1"/>
+      <w:numFmt w:val="decimal"/>
+      <w:lvlText w:val="%1."/>
+      <w:lvlJc w:val="left"/>
+      <w:pPr>
+        <w:tabs>
+          <w:tab w:val="num" w:pos="1080"/>
+        </w:tabs>
+        <w:ind w:left="1080" w:hanging="360"/>
+      </w:pPr>
+    </w:lvl>
+  </w:abstractNum>
+  <w:abstractNum w:abstractNumId="3" w15:restartNumberingAfterBreak="0">
+    <w:nsid w:val="FFFFFF7F"/>
+    <w:multiLevelType w:val="singleLevel"/>
+    <w:tmpl w:val="7C6CA388"/>
+    <w:lvl w:ilvl="0">
+      <w:start w:val="1"/>
+      <w:numFmt w:val="decimal"/>
+      <w:lvlText w:val="%1."/>
+      <w:lvlJc w:val="left"/>
+      <w:pPr>
+        <w:tabs>
+          <w:tab w:val="num" w:pos="720"/>
+        </w:tabs>
+        <w:ind w:left="720" w:hanging="360"/>
+      </w:pPr>
+    </w:lvl>
+  </w:abstractNum>
+  <w:abstractNum w:abstractNumId="4" w15:restartNumberingAfterBreak="0">
+    <w:nsid w:val="FFFFFF80"/>
+    <w:multiLevelType w:val="singleLevel"/>
+    <w:tmpl w:val="FEB06C0C"/>
+    <w:lvl w:ilvl="0">
+      <w:start w:val="1"/>
+      <w:numFmt w:val="bullet"/>
+      <w:lvlText w:val=""/>
+      <w:lvlJc w:val="left"/>
+      <w:pPr>
+        <w:tabs>
+          <w:tab w:val="num" w:pos="1800"/>
+        </w:tabs>
+        <w:ind w:left="1800" w:hanging="360"/>
+      </w:pPr>
+      <w:rPr>
+        <w:rFonts w:ascii="Symbol" w:hAnsi="Symbol" w:hint="default"/>
+      </w:rPr>
+    </w:lvl>
+  </w:abstractNum>
+  <w:abstractNum w:abstractNumId="5" w15:restartNumberingAfterBreak="0">
+    <w:nsid w:val="FFFFFF81"/>
+    <w:multiLevelType w:val="singleLevel"/>
+    <w:tmpl w:val="E47041C8"/>
+    <w:lvl w:ilvl="0">
+      <w:start w:val="1"/>
+      <w:numFmt w:val="bullet"/>
+      <w:lvlText w:val=""/>
+      <w:lvlJc w:val="left"/>
+      <w:pPr>
+        <w:tabs>
+          <w:tab w:val="num" w:pos="1440"/>
+        </w:tabs>
+        <w:ind w:left="1440" w:hanging="360"/>
+      </w:pPr>
+      <w:rPr>
+        <w:rFonts w:ascii="Symbol" w:hAnsi="Symbol" w:hint="default"/>
+      </w:rPr>
+    </w:lvl>
+  </w:abstractNum>
+  <w:abstractNum w:abstractNumId="6" w15:restartNumberingAfterBreak="0">
+    <w:nsid w:val="FFFFFF82"/>
+    <w:multiLevelType w:val="singleLevel"/>
+    <w:tmpl w:val="55B2240A"/>
+    <w:lvl w:ilvl="0">
+      <w:start w:val="1"/>
+      <w:numFmt w:val="bullet"/>
+      <w:lvlText w:val=""/>
+      <w:lvlJc w:val="left"/>
+      <w:pPr>
+        <w:tabs>
+          <w:tab w:val="num" w:pos="1080"/>
+        </w:tabs>
+        <w:ind w:left="1080" w:hanging="360"/>
+      </w:pPr>
+      <w:rPr>
+        <w:rFonts w:ascii="Symbol" w:hAnsi="Symbol" w:hint="default"/>
+      </w:rPr>
+    </w:lvl>
+  </w:abstractNum>
+  <w:abstractNum w:abstractNumId="7" w15:restartNumberingAfterBreak="0">
+    <w:nsid w:val="FFFFFF83"/>
+    <w:multiLevelType w:val="singleLevel"/>
+    <w:tmpl w:val="29BA40AC"/>
+    <w:lvl w:ilvl="0">
+      <w:start w:val="1"/>
+      <w:numFmt w:val="bullet"/>
+      <w:lvlText w:val=""/>
+      <w:lvlJc w:val="left"/>
+      <w:pPr>
+        <w:tabs>
+          <w:tab w:val="num" w:pos="720"/>
+        </w:tabs>
+        <w:ind w:left="720" w:hanging="360"/>
+      </w:pPr>
+      <w:rPr>
+        <w:rFonts w:ascii="Symbol" w:hAnsi="Symbol" w:hint="default"/>
+      </w:rPr>
+    </w:lvl>
+  </w:abstractNum>
+  <w:abstractNum w:abstractNumId="8" w15:restartNumberingAfterBreak="0">
+    <w:nsid w:val="FFFFFF88"/>
+    <w:multiLevelType w:val="singleLevel"/>
+    <w:tmpl w:val="9398DB58"/>
+    <w:lvl w:ilvl="0">
+      <w:start w:val="1"/>
+      <w:numFmt w:val="decimal"/>
+      <w:lvlText w:val="%1."/>
+      <w:lvlJc w:val="left"/>
+      <w:pPr>
+        <w:tabs>
+          <w:tab w:val="num" w:pos="360"/>
+        </w:tabs>
+        <w:ind w:left="360" w:hanging="360"/>
+      </w:pPr>
+    </w:lvl>
+  </w:abstractNum>
+  <w:abstractNum w:abstractNumId="9" w15:restartNumberingAfterBreak="0">
+    <w:nsid w:val="FFFFFF89"/>
+    <w:multiLevelType w:val="singleLevel"/>
+    <w:tmpl w:val="453EBEFA"/>
+    <w:lvl w:ilvl="0">
+      <w:start w:val="1"/>
+      <w:numFmt w:val="bullet"/>
+      <w:lvlText w:val=""/>
+      <w:lvlJc w:val="left"/>
+      <w:pPr>
+        <w:tabs>
+          <w:tab w:val="num" w:pos="360"/>
+        </w:tabs>
+        <w:ind w:left="360" w:hanging="360"/>
+      </w:pPr>
+      <w:rPr>
+        <w:rFonts w:ascii="Symbol" w:hAnsi="Symbol" w:hint="default"/>
+      </w:rPr>
+    </w:lvl>
+  </w:abstractNum>
+  <w:abstractNum w:abstractNumId="10" w15:restartNumberingAfterBreak="0">
     <w:nsid w:val="2CBB312B"/>
     <w:multiLevelType w:val="hybridMultilevel"/>
     <w:tmpl w:val="F7982A38"/>
@@ -991,10 +1654,10 @@
       </w:rPr>
     </w:lvl>
   </w:abstractNum>
-  <w:abstractNum w:abstractNumId="1" w15:restartNumberingAfterBreak="0">
+  <w:abstractNum w:abstractNumId="11" w15:restartNumberingAfterBreak="0">
     <w:nsid w:val="340D1467"/>
     <w:multiLevelType w:val="hybridMultilevel"/>
-    <w:tmpl w:val="B0AEA082"/>
+    <w:tmpl w:val="BDCA88C2"/>
     <w:lvl w:ilvl="0" w:tplc="04090001">
       <w:start w:val="1"/>
       <w:numFmt w:val="bullet"/>
@@ -1105,10 +1768,40 @@
     </w:lvl>
   </w:abstractNum>
   <w:num w:numId="1" w16cid:durableId="1918199278">
-    <w:abstractNumId w:val="0"/>
+    <w:abstractNumId w:val="10"/>
   </w:num>
   <w:num w:numId="2" w16cid:durableId="1886017786">
+    <w:abstractNumId w:val="11"/>
+  </w:num>
+  <w:num w:numId="3" w16cid:durableId="1496873691">
+    <w:abstractNumId w:val="9"/>
+  </w:num>
+  <w:num w:numId="4" w16cid:durableId="996953855">
+    <w:abstractNumId w:val="7"/>
+  </w:num>
+  <w:num w:numId="5" w16cid:durableId="521431254">
+    <w:abstractNumId w:val="6"/>
+  </w:num>
+  <w:num w:numId="6" w16cid:durableId="997802725">
+    <w:abstractNumId w:val="5"/>
+  </w:num>
+  <w:num w:numId="7" w16cid:durableId="1911499081">
+    <w:abstractNumId w:val="4"/>
+  </w:num>
+  <w:num w:numId="8" w16cid:durableId="207961803">
+    <w:abstractNumId w:val="8"/>
+  </w:num>
+  <w:num w:numId="9" w16cid:durableId="1263802115">
+    <w:abstractNumId w:val="3"/>
+  </w:num>
+  <w:num w:numId="10" w16cid:durableId="1400395848">
+    <w:abstractNumId w:val="2"/>
+  </w:num>
+  <w:num w:numId="11" w16cid:durableId="1941404476">
     <w:abstractNumId w:val="1"/>
+  </w:num>
+  <w:num w:numId="12" w16cid:durableId="375856053">
+    <w:abstractNumId w:val="0"/>
   </w:num>
 </w:numbering>
 </file>
@@ -1216,7 +1909,7 @@
     <w:lsdException w:name="Body Text Indent 2" w:semiHidden="1" w:unhideWhenUsed="1"/>
     <w:lsdException w:name="Body Text Indent 3" w:semiHidden="1" w:unhideWhenUsed="1"/>
     <w:lsdException w:name="Block Text" w:semiHidden="1" w:unhideWhenUsed="1"/>
-    <w:lsdException w:name="Hyperlink" w:semiHidden="1" w:unhideWhenUsed="1"/>
+    <w:lsdException w:name="Hyperlink" w:semiHidden="1" w:unhideWhenUsed="1" w:qFormat="1"/>
     <w:lsdException w:name="FollowedHyperlink" w:semiHidden="1" w:unhideWhenUsed="1"/>
     <w:lsdException w:name="Strong" w:uiPriority="22" w:qFormat="1"/>
     <w:lsdException w:name="Emphasis" w:uiPriority="20" w:qFormat="1"/>
@@ -1511,6 +2204,7 @@
   <w:style w:type="paragraph" w:default="1" w:styleId="Normal">
     <w:name w:val="Normal"/>
     <w:qFormat/>
+    <w:rsid w:val="00D14C5E"/>
   </w:style>
   <w:style w:type="character" w:default="1" w:styleId="DefaultParagraphFont">
     <w:name w:val="Default Paragraph Font"/>
@@ -1563,6 +2257,7 @@
     <w:basedOn w:val="DefaultParagraphFont"/>
     <w:uiPriority w:val="99"/>
     <w:unhideWhenUsed/>
+    <w:qFormat/>
     <w:rsid w:val="003A5148"/>
     <w:rPr>
       <w:color w:val="0563C1" w:themeColor="hyperlink"/>

</xml_diff>

<commit_message>
coursepolicies: contacts and resource links are DB driven for welcome letter
</commit_message>
<xml_diff>
--- a/server/private/coursepolicies/docs/mentor-welcome-template.docx
+++ b/server/private/coursepolicies/docs/mentor-welcome-template.docx
@@ -742,26 +742,30 @@
     </w:tbl>
     <w:p>
       <w:pPr>
-        <w:rPr>
-          <w:rFonts w:cstheme="minorHAnsi"/>
-          <w:i/>
-          <w:iCs/>
-        </w:rPr>
-      </w:pPr>
+        <w:spacing w:after="0"/>
+        <w:rPr>
+          <w:rFonts w:cstheme="minorHAnsi"/>
+          <w:b/>
+          <w:bCs/>
+        </w:rPr>
+      </w:pPr>
+      <w:bookmarkStart w:id="0" w:name="_Hlk112665564"/>
     </w:p>
     <w:p>
       <w:pPr>
         <w:rPr>
           <w:rFonts w:cstheme="minorHAnsi"/>
-        </w:rPr>
-      </w:pPr>
-      <w:r>
-        <w:rPr>
-          <w:rFonts w:cstheme="minorHAnsi"/>
-          <w:i/>
-          <w:iCs/>
-        </w:rPr>
-        <w:t>Some more stuff</w:t>
+          <w:b/>
+          <w:bCs/>
+        </w:rPr>
+      </w:pPr>
+      <w:r>
+        <w:rPr>
+          <w:rFonts w:cstheme="minorHAnsi"/>
+          <w:b/>
+          <w:bCs/>
+        </w:rPr>
+        <w:br w:type="page"/>
       </w:r>
     </w:p>
     <w:p>
@@ -773,366 +777,44 @@
           <w:bCs/>
         </w:rPr>
       </w:pPr>
-      <w:r>
+    </w:p>
+    <w:p>
+      <w:pPr>
+        <w:spacing w:after="0"/>
         <w:rPr>
           <w:rFonts w:cstheme="minorHAnsi"/>
           <w:b/>
           <w:bCs/>
         </w:rPr>
-        <w:t>Special Populations</w:t>
+      </w:pPr>
+      <w:r>
+        <w:rPr>
+          <w:rFonts w:cstheme="minorHAnsi"/>
+          <w:b/>
+          <w:bCs/>
+        </w:rPr>
+        <w:t>Tests, exams, and proctoring</w:t>
       </w:r>
     </w:p>
     <w:p>
       <w:pPr>
-        <w:rPr>
-          <w:rFonts w:cstheme="minorHAnsi"/>
-        </w:rPr>
-      </w:pPr>
-      <w:r>
-        <w:rPr>
-          <w:rFonts w:cstheme="minorHAnsi"/>
-        </w:rPr>
-        <w:t xml:space="preserve">I am committed to supporting the accommodations outlined in IEPs or 504 plans. Please contact me if you have questions about </w:t>
-      </w:r>
-      <w:r>
-        <w:rPr>
-          <w:rFonts w:cstheme="minorHAnsi"/>
-        </w:rPr>
-        <w:t>them</w:t>
-      </w:r>
-      <w:r>
-        <w:rPr>
-          <w:rFonts w:cstheme="minorHAnsi"/>
-        </w:rPr>
-        <w:t>. You can also reach out to</w:t>
-      </w:r>
-      <w:r>
-        <w:rPr>
-          <w:rFonts w:cstheme="minorHAnsi"/>
-        </w:rPr>
-        <w:t xml:space="preserve"> </w:t>
-      </w:r>
-      <w:r>
-        <w:rPr>
-          <w:rFonts w:cstheme="minorHAnsi"/>
-        </w:rPr>
-        <w:t>{#special populations}{first} {last}{/special populations}</w:t>
-      </w:r>
-      <w:r>
-        <w:rPr>
-          <w:rFonts w:cstheme="minorHAnsi"/>
-        </w:rPr>
-        <w:t xml:space="preserve">, our Special Populations Coordinator, at </w:t>
-      </w:r>
-      <w:r>
-        <w:rPr>
-          <w:rFonts w:cstheme="minorHAnsi"/>
-        </w:rPr>
-        <w:t>{#special populations}{phone}{/special populations}</w:t>
-      </w:r>
-      <w:r>
-        <w:rPr>
-          <w:rFonts w:cstheme="minorHAnsi"/>
-        </w:rPr>
-        <w:t xml:space="preserve"> </w:t>
-      </w:r>
-      <w:r>
-        <w:rPr>
-          <w:rFonts w:cstheme="minorHAnsi"/>
-        </w:rPr>
-        <w:t xml:space="preserve">or </w:t>
-      </w:r>
-      <w:r>
-        <w:rPr>
-          <w:rStyle w:val="Hyperlink"/>
-        </w:rPr>
-        <w:t>{special</w:t>
-      </w:r>
-      <w:r>
-        <w:rPr>
-          <w:rStyle w:val="Hyperlink"/>
-        </w:rPr>
-        <w:t xml:space="preserve"> </w:t>
-      </w:r>
-      <w:r>
-        <w:rPr>
-          <w:rStyle w:val="Hyperlink"/>
-        </w:rPr>
-        <w:t>pop</w:t>
-      </w:r>
-      <w:r>
-        <w:rPr>
-          <w:rStyle w:val="Hyperlink"/>
-        </w:rPr>
-        <w:t>ulations</w:t>
-      </w:r>
-      <w:r>
-        <w:rPr>
-          <w:rStyle w:val="Hyperlink"/>
-        </w:rPr>
-        <w:t xml:space="preserve"> </w:t>
-      </w:r>
-      <w:r>
-        <w:rPr>
-          <w:rStyle w:val="Hyperlink"/>
-        </w:rPr>
-        <w:t>email}</w:t>
-      </w:r>
-      <w:r>
-        <w:rPr>
-          <w:rFonts w:cstheme="minorHAnsi"/>
-        </w:rPr>
-        <w:t>.</w:t>
-      </w:r>
-    </w:p>
-    <w:p>
-      <w:pPr>
         <w:spacing w:after="0"/>
         <w:rPr>
           <w:rFonts w:cstheme="minorHAnsi"/>
-          <w:b/>
-          <w:bCs/>
-        </w:rPr>
-      </w:pPr>
-      <w:r>
-        <w:rPr>
-          <w:rFonts w:cstheme="minorHAnsi"/>
-          <w:b/>
-          <w:bCs/>
-        </w:rPr>
-        <w:t>Mentor Support</w:t>
-      </w:r>
-    </w:p>
-    <w:p>
-      <w:pPr>
-        <w:rPr>
-          <w:color w:val="0563C1" w:themeColor="hyperlink"/>
-          <w:u w:val="single"/>
-        </w:rPr>
-      </w:pPr>
-      <w:r>
-        <w:rPr>
-          <w:rFonts w:cstheme="minorHAnsi"/>
-        </w:rPr>
-        <w:t xml:space="preserve">Michigan Virtual offers many resources to help mentors.  </w:t>
-      </w:r>
-      <w:r>
-        <w:rPr>
-          <w:rFonts w:cstheme="minorHAnsi"/>
-        </w:rPr>
-        <w:t xml:space="preserve">A visit to </w:t>
-      </w:r>
-      <w:r>
-        <w:rPr>
-          <w:rFonts w:cstheme="minorHAnsi"/>
-        </w:rPr>
-        <w:t xml:space="preserve">our </w:t>
-      </w:r>
-      <w:r>
-        <w:rPr>
-          <w:rFonts w:cstheme="minorHAnsi"/>
-        </w:rPr>
-        <w:t>Mentor Page</w:t>
-      </w:r>
-      <w:r>
-        <w:rPr>
-          <w:rFonts w:cstheme="minorHAnsi"/>
-        </w:rPr>
-        <w:t xml:space="preserve"> </w:t>
-      </w:r>
-      <w:r>
-        <w:rPr>
-          <w:rFonts w:cstheme="minorHAnsi"/>
-        </w:rPr>
-        <w:t xml:space="preserve">is well worth your time </w:t>
-      </w:r>
-      <w:r>
-        <w:rPr>
-          <w:rFonts w:cstheme="minorHAnsi"/>
-        </w:rPr>
-        <w:t xml:space="preserve">– it’s full of handy resources.  We also have a dedicated Mentor Support Manager.  She is </w:t>
-      </w:r>
-      <w:r>
-        <w:rPr>
-          <w:rFonts w:cstheme="minorHAnsi"/>
-        </w:rPr>
-        <w:t>{</w:t>
-      </w:r>
-      <w:r>
-        <w:rPr>
-          <w:rFonts w:cstheme="minorHAnsi"/>
-        </w:rPr>
-        <w:t>#</w:t>
-      </w:r>
-      <w:r>
-        <w:rPr>
-          <w:rFonts w:cstheme="minorHAnsi"/>
-        </w:rPr>
-        <w:t>mentor</w:t>
-      </w:r>
-      <w:r>
-        <w:rPr>
-          <w:rFonts w:cstheme="minorHAnsi"/>
-        </w:rPr>
-        <w:t xml:space="preserve"> </w:t>
-      </w:r>
-      <w:r>
-        <w:rPr>
-          <w:rFonts w:cstheme="minorHAnsi"/>
-        </w:rPr>
-        <w:t>suppor</w:t>
-      </w:r>
-      <w:r>
-        <w:rPr>
-          <w:rFonts w:cstheme="minorHAnsi"/>
-        </w:rPr>
-        <w:t>t</w:t>
-      </w:r>
-      <w:r>
-        <w:rPr>
-          <w:rFonts w:cstheme="minorHAnsi"/>
-        </w:rPr>
-        <w:t>}</w:t>
-      </w:r>
-      <w:r>
-        <w:rPr>
-          <w:rFonts w:cstheme="minorHAnsi"/>
-        </w:rPr>
-        <w:t>{</w:t>
-      </w:r>
-      <w:r>
-        <w:rPr>
-          <w:rFonts w:cstheme="minorHAnsi"/>
-        </w:rPr>
-        <w:t>first</w:t>
-      </w:r>
-      <w:r>
-        <w:rPr>
-          <w:rFonts w:cstheme="minorHAnsi"/>
-        </w:rPr>
-        <w:t>}</w:t>
-      </w:r>
-      <w:r>
-        <w:rPr>
-          <w:rFonts w:cstheme="minorHAnsi"/>
-        </w:rPr>
-        <w:t xml:space="preserve"> </w:t>
-      </w:r>
-      <w:r>
-        <w:rPr>
-          <w:rFonts w:cstheme="minorHAnsi"/>
-        </w:rPr>
-        <w:t>{last}</w:t>
-      </w:r>
-      <w:r>
-        <w:rPr>
-          <w:rFonts w:cstheme="minorHAnsi"/>
-        </w:rPr>
-        <w:t>{/mentor support}</w:t>
-      </w:r>
-      <w:r>
-        <w:rPr>
-          <w:rFonts w:cstheme="minorHAnsi"/>
-        </w:rPr>
-        <w:t>, and y</w:t>
-      </w:r>
-      <w:r>
-        <w:rPr>
-          <w:rFonts w:cstheme="minorHAnsi"/>
-        </w:rPr>
-        <w:t xml:space="preserve">ou can </w:t>
-      </w:r>
-      <w:r>
-        <w:rPr>
-          <w:rFonts w:cstheme="minorHAnsi"/>
-        </w:rPr>
-        <w:t xml:space="preserve">get in touch </w:t>
-      </w:r>
-      <w:r>
-        <w:rPr>
-          <w:rFonts w:cstheme="minorHAnsi"/>
-        </w:rPr>
-        <w:t xml:space="preserve">any time </w:t>
-      </w:r>
-      <w:r>
-        <w:rPr>
-          <w:rFonts w:cstheme="minorHAnsi"/>
-        </w:rPr>
-        <w:t xml:space="preserve">at </w:t>
-      </w:r>
-      <w:bookmarkStart w:id="0" w:name="_Hlk112508632"/>
-      <w:r>
-        <w:rPr>
-          <w:rFonts w:cstheme="minorHAnsi"/>
-        </w:rPr>
-        <w:t>{</w:t>
-      </w:r>
-      <w:r>
-        <w:rPr>
-          <w:rFonts w:cstheme="minorHAnsi"/>
-        </w:rPr>
-        <w:t>#</w:t>
-      </w:r>
-      <w:r>
-        <w:rPr>
-          <w:rFonts w:cstheme="minorHAnsi"/>
-        </w:rPr>
-        <w:t>mentor</w:t>
-      </w:r>
-      <w:r>
-        <w:rPr>
-          <w:rFonts w:cstheme="minorHAnsi"/>
-        </w:rPr>
-        <w:t xml:space="preserve"> </w:t>
-      </w:r>
-      <w:r>
-        <w:rPr>
-          <w:rFonts w:cstheme="minorHAnsi"/>
-        </w:rPr>
-        <w:t>support}</w:t>
-      </w:r>
-      <w:r>
-        <w:rPr>
-          <w:rFonts w:cstheme="minorHAnsi"/>
-        </w:rPr>
-        <w:t>{phone}{</w:t>
-      </w:r>
-      <w:r>
-        <w:rPr>
-          <w:rFonts w:cstheme="minorHAnsi"/>
-        </w:rPr>
-        <w:t>/</w:t>
-      </w:r>
-      <w:r>
-        <w:rPr>
-          <w:rFonts w:cstheme="minorHAnsi"/>
-        </w:rPr>
-        <w:t>mentor support}</w:t>
-      </w:r>
-      <w:bookmarkEnd w:id="0"/>
-      <w:r>
-        <w:rPr>
-          <w:rFonts w:cstheme="minorHAnsi"/>
-        </w:rPr>
-        <w:t xml:space="preserve"> or </w:t>
-      </w:r>
-      <w:r>
-        <w:rPr>
-          <w:rStyle w:val="Hyperlink"/>
-        </w:rPr>
-        <w:t>{mentor support email}</w:t>
-      </w:r>
-      <w:r>
-        <w:rPr>
-          <w:rFonts w:cstheme="minorHAnsi"/>
-        </w:rPr>
-        <w:t>.</w:t>
+        </w:rPr>
+      </w:pPr>
+      <w:r>
+        <w:rPr>
+          <w:rFonts w:cstheme="minorHAnsi"/>
+        </w:rPr>
+        <w:t>Proctoring of quizzes, tests, and exams is expected whenever feasible.  We ask that you do not share assessment passwords with students.  Instead, please enter the password yourself.</w:t>
       </w:r>
     </w:p>
     <w:tbl>
       <w:tblPr>
         <w:tblStyle w:val="TableGrid"/>
         <w:tblW w:w="0" w:type="auto"/>
+        <w:tblInd w:w="445" w:type="dxa"/>
         <w:tblBorders>
           <w:top w:val="single" w:sz="4" w:space="0" w:color="BFBFBF" w:themeColor="background1" w:themeShade="BF"/>
           <w:left w:val="single" w:sz="4" w:space="0" w:color="BFBFBF" w:themeColor="background1" w:themeShade="BF"/>
@@ -1141,22 +823,20 @@
           <w:insideH w:val="single" w:sz="4" w:space="0" w:color="BFBFBF" w:themeColor="background1" w:themeShade="BF"/>
           <w:insideV w:val="single" w:sz="4" w:space="0" w:color="BFBFBF" w:themeColor="background1" w:themeShade="BF"/>
         </w:tblBorders>
-        <w:shd w:val="clear" w:color="auto" w:fill="F2F2F2" w:themeFill="background1" w:themeFillShade="F2"/>
         <w:tblLook w:val="04A0" w:firstRow="1" w:lastRow="0" w:firstColumn="1" w:lastColumn="0" w:noHBand="0" w:noVBand="1"/>
       </w:tblPr>
       <w:tblGrid>
-        <w:gridCol w:w="3775"/>
+        <w:gridCol w:w="4680"/>
+        <w:gridCol w:w="1800"/>
       </w:tblGrid>
       <w:tr>
         <w:tc>
           <w:tcPr>
-            <w:tcW w:w="3775" w:type="dxa"/>
+            <w:tcW w:w="4680" w:type="dxa"/>
             <w:shd w:val="clear" w:color="auto" w:fill="F2F2F2" w:themeFill="background1" w:themeFillShade="F2"/>
           </w:tcPr>
           <w:p>
             <w:pPr>
-              <w:pStyle w:val="ListParagraph"/>
-              <w:ind w:left="0"/>
               <w:rPr>
                 <w:rFonts w:cstheme="minorHAnsi"/>
                 <w:b/>
@@ -1169,13 +849,57 @@
                 <w:b/>
                 <w:bCs/>
               </w:rPr>
-              <w:t>Important links</w:t>
+              <w:t>a</w:t>
+            </w:r>
+            <w:r>
+              <w:rPr>
+                <w:rFonts w:cstheme="minorHAnsi"/>
+                <w:b/>
+                <w:bCs/>
+              </w:rPr>
+              <w:t>ssessment</w:t>
             </w:r>
           </w:p>
+        </w:tc>
+        <w:tc>
+          <w:tcPr>
+            <w:tcW w:w="1800" w:type="dxa"/>
+            <w:shd w:val="clear" w:color="auto" w:fill="F2F2F2" w:themeFill="background1" w:themeFillShade="F2"/>
+          </w:tcPr>
           <w:p>
             <w:pPr>
-              <w:pStyle w:val="ListParagraph"/>
-              <w:ind w:left="0"/>
+              <w:rPr>
+                <w:rFonts w:cstheme="minorHAnsi"/>
+                <w:b/>
+                <w:bCs/>
+              </w:rPr>
+            </w:pPr>
+            <w:r>
+              <w:rPr>
+                <w:rFonts w:cstheme="minorHAnsi"/>
+                <w:b/>
+                <w:bCs/>
+              </w:rPr>
+              <w:t>p</w:t>
+            </w:r>
+            <w:r>
+              <w:rPr>
+                <w:rFonts w:cstheme="minorHAnsi"/>
+                <w:b/>
+                <w:bCs/>
+              </w:rPr>
+              <w:t>assword</w:t>
+            </w:r>
+          </w:p>
+        </w:tc>
+      </w:tr>
+      <w:tr>
+        <w:tc>
+          <w:tcPr>
+            <w:tcW w:w="4680" w:type="dxa"/>
+          </w:tcPr>
+          <w:p>
+            <w:pPr>
               <w:rPr>
                 <w:rFonts w:cstheme="minorHAnsi"/>
               </w:rPr>
@@ -1184,52 +908,50 @@
               <w:rPr>
                 <w:rFonts w:cstheme="minorHAnsi"/>
               </w:rPr>
-              <w:t>{customer care}</w:t>
+              <w:t>{#</w:t>
+            </w:r>
+            <w:r>
+              <w:rPr>
+                <w:rFonts w:cstheme="minorHAnsi"/>
+              </w:rPr>
+              <w:t xml:space="preserve">assessment </w:t>
+            </w:r>
+            <w:r>
+              <w:rPr>
+                <w:rFonts w:cstheme="minorHAnsi"/>
+              </w:rPr>
+              <w:t>list}{</w:t>
+            </w:r>
+            <w:r>
+              <w:rPr>
+                <w:rFonts w:cstheme="minorHAnsi"/>
+              </w:rPr>
+              <w:t>assessment</w:t>
+            </w:r>
+            <w:r>
+              <w:rPr>
+                <w:rFonts w:cstheme="minorHAnsi"/>
+              </w:rPr>
+              <w:t>}{/}</w:t>
             </w:r>
           </w:p>
+        </w:tc>
+        <w:tc>
+          <w:tcPr>
+            <w:tcW w:w="1800" w:type="dxa"/>
+          </w:tcPr>
           <w:p>
             <w:pPr>
-              <w:pStyle w:val="ListParagraph"/>
-              <w:ind w:left="0"/>
               <w:rPr>
-                <w:rFonts w:cstheme="minorHAnsi"/>
+                <w:rFonts w:ascii="Courier New" w:hAnsi="Courier New" w:cs="Courier New"/>
               </w:rPr>
             </w:pPr>
             <w:r>
               <w:rPr>
-                <w:rFonts w:cstheme="minorHAnsi"/>
+                <w:rFonts w:ascii="Courier New" w:hAnsi="Courier New" w:cs="Courier New"/>
+                <w:highlight w:val="yellow"/>
               </w:rPr>
-              <w:t>{mentor page}</w:t>
-            </w:r>
-          </w:p>
-          <w:p>
-            <w:pPr>
-              <w:pStyle w:val="ListParagraph"/>
-              <w:ind w:left="0"/>
-              <w:rPr>
-                <w:rFonts w:cstheme="minorHAnsi"/>
-              </w:rPr>
-            </w:pPr>
-            <w:r>
-              <w:rPr>
-                <w:rFonts w:cstheme="minorHAnsi"/>
-              </w:rPr>
-              <w:t>{academic integrity policy}</w:t>
-            </w:r>
-          </w:p>
-          <w:p>
-            <w:pPr>
-              <w:pStyle w:val="ListParagraph"/>
-              <w:ind w:left="0"/>
-              <w:rPr>
-                <w:rFonts w:cstheme="minorHAnsi"/>
-              </w:rPr>
-            </w:pPr>
-            <w:r>
-              <w:rPr>
-                <w:rFonts w:cstheme="minorHAnsi"/>
-              </w:rPr>
-              <w:t>{ap policy}</w:t>
+              <w:t>[password]</w:t>
             </w:r>
           </w:p>
         </w:tc>
@@ -1237,14 +959,45 @@
     </w:tbl>
     <w:p>
       <w:pPr>
-        <w:pStyle w:val="ListParagraph"/>
-        <w:ind w:left="0"/>
+        <w:spacing w:after="0"/>
+        <w:rPr>
+          <w:rFonts w:cstheme="minorHAnsi"/>
+        </w:rPr>
+      </w:pPr>
+    </w:p>
+    <w:p>
+      <w:pPr>
+        <w:spacing w:after="0"/>
         <w:rPr>
           <w:rFonts w:cstheme="minorHAnsi"/>
           <w:b/>
           <w:bCs/>
         </w:rPr>
       </w:pPr>
+      <w:r>
+        <w:rPr>
+          <w:rFonts w:cstheme="minorHAnsi"/>
+          <w:b/>
+          <w:bCs/>
+        </w:rPr>
+        <w:t xml:space="preserve">Special </w:t>
+      </w:r>
+      <w:r>
+        <w:rPr>
+          <w:rFonts w:cstheme="minorHAnsi"/>
+          <w:b/>
+          <w:bCs/>
+        </w:rPr>
+        <w:t>p</w:t>
+      </w:r>
+      <w:r>
+        <w:rPr>
+          <w:rFonts w:cstheme="minorHAnsi"/>
+          <w:b/>
+          <w:bCs/>
+        </w:rPr>
+        <w:t>opulations</w:t>
+      </w:r>
     </w:p>
     <w:p>
       <w:pPr>
@@ -1256,15 +1009,392 @@
         <w:rPr>
           <w:rFonts w:cstheme="minorHAnsi"/>
         </w:rPr>
-        <w:t>Please contact me whenever you have questions or concerns,</w:t>
+        <w:t xml:space="preserve">I am committed to supporting the accommodations outlined in IEPs or 504 plans. Please contact me if you have </w:t>
+      </w:r>
+      <w:bookmarkEnd w:id="0"/>
+      <w:r>
+        <w:rPr>
+          <w:rFonts w:cstheme="minorHAnsi"/>
+        </w:rPr>
+        <w:t xml:space="preserve">questions about </w:t>
+      </w:r>
+      <w:r>
+        <w:rPr>
+          <w:rFonts w:cstheme="minorHAnsi"/>
+        </w:rPr>
+        <w:t>them</w:t>
+      </w:r>
+      <w:r>
+        <w:rPr>
+          <w:rFonts w:cstheme="minorHAnsi"/>
+        </w:rPr>
+        <w:t>. You can also reach out to</w:t>
+      </w:r>
+      <w:r>
+        <w:rPr>
+          <w:rFonts w:cstheme="minorHAnsi"/>
+        </w:rPr>
+        <w:t xml:space="preserve"> </w:t>
+      </w:r>
+      <w:r>
+        <w:rPr>
+          <w:rFonts w:cstheme="minorHAnsi"/>
+        </w:rPr>
+        <w:t>{#special populations}{first} {last}{/special populations}</w:t>
+      </w:r>
+      <w:r>
+        <w:rPr>
+          <w:rFonts w:cstheme="minorHAnsi"/>
+        </w:rPr>
+        <w:t xml:space="preserve">, our Special Populations Coordinator, at </w:t>
+      </w:r>
+      <w:r>
+        <w:rPr>
+          <w:rFonts w:cstheme="minorHAnsi"/>
+        </w:rPr>
+        <w:t>{#special populations}{phone}{/special populations}</w:t>
+      </w:r>
+      <w:r>
+        <w:rPr>
+          <w:rFonts w:cstheme="minorHAnsi"/>
+        </w:rPr>
+        <w:t xml:space="preserve"> </w:t>
+      </w:r>
+      <w:r>
+        <w:rPr>
+          <w:rFonts w:cstheme="minorHAnsi"/>
+        </w:rPr>
+        <w:t xml:space="preserve">or </w:t>
+      </w:r>
+      <w:r>
+        <w:rPr>
+          <w:rStyle w:val="Hyperlink"/>
+        </w:rPr>
+        <w:t>{special</w:t>
+      </w:r>
+      <w:r>
+        <w:rPr>
+          <w:rStyle w:val="Hyperlink"/>
+        </w:rPr>
+        <w:t xml:space="preserve"> </w:t>
+      </w:r>
+      <w:r>
+        <w:rPr>
+          <w:rStyle w:val="Hyperlink"/>
+        </w:rPr>
+        <w:t>pop</w:t>
+      </w:r>
+      <w:r>
+        <w:rPr>
+          <w:rStyle w:val="Hyperlink"/>
+        </w:rPr>
+        <w:t>ulations</w:t>
+      </w:r>
+      <w:r>
+        <w:rPr>
+          <w:rStyle w:val="Hyperlink"/>
+        </w:rPr>
+        <w:t xml:space="preserve"> </w:t>
+      </w:r>
+      <w:r>
+        <w:rPr>
+          <w:rStyle w:val="Hyperlink"/>
+        </w:rPr>
+        <w:t>email}</w:t>
+      </w:r>
+      <w:r>
+        <w:rPr>
+          <w:rFonts w:cstheme="minorHAnsi"/>
+        </w:rPr>
+        <w:t>.</w:t>
       </w:r>
     </w:p>
     <w:p>
       <w:pPr>
-        <w:rPr>
-          <w:rFonts w:cstheme="minorHAnsi"/>
-        </w:rPr>
-      </w:pPr>
+        <w:spacing w:after="0"/>
+        <w:rPr>
+          <w:rFonts w:cstheme="minorHAnsi"/>
+          <w:b/>
+          <w:bCs/>
+        </w:rPr>
+      </w:pPr>
+      <w:r>
+        <w:rPr>
+          <w:rFonts w:cstheme="minorHAnsi"/>
+          <w:b/>
+          <w:bCs/>
+        </w:rPr>
+        <w:t xml:space="preserve">Mentor </w:t>
+      </w:r>
+      <w:r>
+        <w:rPr>
+          <w:rFonts w:cstheme="minorHAnsi"/>
+          <w:b/>
+          <w:bCs/>
+        </w:rPr>
+        <w:t>s</w:t>
+      </w:r>
+      <w:r>
+        <w:rPr>
+          <w:rFonts w:cstheme="minorHAnsi"/>
+          <w:b/>
+          <w:bCs/>
+        </w:rPr>
+        <w:t>upport</w:t>
+      </w:r>
+    </w:p>
+    <w:p>
+      <w:pPr>
+        <w:rPr>
+          <w:rFonts w:cstheme="minorHAnsi"/>
+        </w:rPr>
+      </w:pPr>
+      <w:r>
+        <w:rPr>
+          <w:rFonts w:cstheme="minorHAnsi"/>
+        </w:rPr>
+        <w:t xml:space="preserve">Michigan Virtual offers many resources to help mentors.  </w:t>
+      </w:r>
+      <w:r>
+        <w:rPr>
+          <w:rFonts w:cstheme="minorHAnsi"/>
+        </w:rPr>
+        <w:t xml:space="preserve">A visit to </w:t>
+      </w:r>
+      <w:r>
+        <w:rPr>
+          <w:rFonts w:cstheme="minorHAnsi"/>
+        </w:rPr>
+        <w:t xml:space="preserve">our </w:t>
+      </w:r>
+      <w:r>
+        <w:rPr>
+          <w:rFonts w:cstheme="minorHAnsi"/>
+        </w:rPr>
+        <w:t>Mentor Page</w:t>
+      </w:r>
+      <w:r>
+        <w:rPr>
+          <w:rFonts w:cstheme="minorHAnsi"/>
+        </w:rPr>
+        <w:t xml:space="preserve"> </w:t>
+      </w:r>
+      <w:r>
+        <w:rPr>
+          <w:rFonts w:cstheme="minorHAnsi"/>
+        </w:rPr>
+        <w:t xml:space="preserve">is well worth your time </w:t>
+      </w:r>
+      <w:r>
+        <w:rPr>
+          <w:rFonts w:cstheme="minorHAnsi"/>
+        </w:rPr>
+        <w:t xml:space="preserve">– it’s full of handy resources.  </w:t>
+      </w:r>
+      <w:r>
+        <w:rPr>
+          <w:rFonts w:cstheme="minorHAnsi"/>
+        </w:rPr>
+        <w:t>{#mentor support}{first} {last}{/</w:t>
+      </w:r>
+      <w:r>
+        <w:rPr>
+          <w:rFonts w:cstheme="minorHAnsi"/>
+        </w:rPr>
+        <w:t>}</w:t>
+      </w:r>
+      <w:r>
+        <w:rPr>
+          <w:rFonts w:cstheme="minorHAnsi"/>
+        </w:rPr>
+        <w:t xml:space="preserve"> is our Mentor Support Manager, and you can reach out any time </w:t>
+      </w:r>
+      <w:r>
+        <w:rPr>
+          <w:rFonts w:cstheme="minorHAnsi"/>
+        </w:rPr>
+        <w:t xml:space="preserve">at </w:t>
+      </w:r>
+      <w:bookmarkStart w:id="1" w:name="_Hlk112508632"/>
+      <w:r>
+        <w:rPr>
+          <w:rFonts w:cstheme="minorHAnsi"/>
+        </w:rPr>
+        <w:t>{</w:t>
+      </w:r>
+      <w:r>
+        <w:rPr>
+          <w:rFonts w:cstheme="minorHAnsi"/>
+        </w:rPr>
+        <w:t>#</w:t>
+      </w:r>
+      <w:r>
+        <w:rPr>
+          <w:rFonts w:cstheme="minorHAnsi"/>
+        </w:rPr>
+        <w:t>mentor</w:t>
+      </w:r>
+      <w:r>
+        <w:rPr>
+          <w:rFonts w:cstheme="minorHAnsi"/>
+        </w:rPr>
+        <w:t xml:space="preserve"> </w:t>
+      </w:r>
+      <w:r>
+        <w:rPr>
+          <w:rFonts w:cstheme="minorHAnsi"/>
+        </w:rPr>
+        <w:t>support}</w:t>
+      </w:r>
+      <w:r>
+        <w:rPr>
+          <w:rFonts w:cstheme="minorHAnsi"/>
+        </w:rPr>
+        <w:t>{phone}{</w:t>
+      </w:r>
+      <w:r>
+        <w:rPr>
+          <w:rFonts w:cstheme="minorHAnsi"/>
+        </w:rPr>
+        <w:t>/</w:t>
+      </w:r>
+      <w:r>
+        <w:rPr>
+          <w:rFonts w:cstheme="minorHAnsi"/>
+        </w:rPr>
+        <w:t>}</w:t>
+      </w:r>
+      <w:bookmarkEnd w:id="1"/>
+      <w:r>
+        <w:rPr>
+          <w:rFonts w:cstheme="minorHAnsi"/>
+        </w:rPr>
+        <w:t xml:space="preserve"> or </w:t>
+      </w:r>
+      <w:r>
+        <w:rPr>
+          <w:rStyle w:val="Hyperlink"/>
+        </w:rPr>
+        <w:t>{mentor support email}</w:t>
+      </w:r>
+      <w:r>
+        <w:rPr>
+          <w:rFonts w:cstheme="minorHAnsi"/>
+        </w:rPr>
+        <w:t>.</w:t>
+      </w:r>
+    </w:p>
+    <w:p>
+      <w:pPr>
+        <w:spacing w:after="0"/>
+      </w:pPr>
+      <w:r>
+        <w:rPr>
+          <w:b/>
+          <w:bCs/>
+        </w:rPr>
+        <w:br/>
+      </w:r>
+      <w:r>
+        <w:rPr>
+          <w:b/>
+          <w:bCs/>
+        </w:rPr>
+        <w:t xml:space="preserve">Helpful </w:t>
+      </w:r>
+      <w:r>
+        <w:rPr>
+          <w:rFonts w:cstheme="minorHAnsi"/>
+          <w:b/>
+          <w:bCs/>
+        </w:rPr>
+        <w:t>links</w:t>
+      </w:r>
+    </w:p>
+    <w:p>
+      <w:pPr>
+        <w:spacing w:after="0"/>
+      </w:pPr>
+      <w:r>
+        <w:t>{customer care}</w:t>
+      </w:r>
+    </w:p>
+    <w:p>
+      <w:pPr>
+        <w:spacing w:after="0"/>
+      </w:pPr>
+      <w:r>
+        <w:t>{mentor page}</w:t>
+      </w:r>
+    </w:p>
+    <w:p>
+      <w:pPr>
+        <w:spacing w:after="0"/>
+      </w:pPr>
+      <w:r>
+        <w:t>{academic integrity policy}</w:t>
+      </w:r>
+    </w:p>
+    <w:p>
+      <w:pPr>
+        <w:spacing w:after="0"/>
+      </w:pPr>
+      <w:r>
+        <w:t>{grading policy and expectations}</w:t>
+      </w:r>
+    </w:p>
+    <w:p>
+      <w:pPr>
+        <w:spacing w:after="0"/>
+      </w:pPr>
+      <w:r>
+        <w:t>{ap policy}</w:t>
+      </w:r>
+    </w:p>
+    <w:p>
+      <w:pPr>
+        <w:rPr>
+          <w:rFonts w:cstheme="minorHAnsi"/>
+        </w:rPr>
+      </w:pPr>
+    </w:p>
+    <w:p>
+      <w:pPr>
+        <w:rPr>
+          <w:rFonts w:cstheme="minorHAnsi"/>
+        </w:rPr>
+      </w:pPr>
+      <w:r>
+        <w:rPr>
+          <w:rFonts w:cstheme="minorHAnsi"/>
+        </w:rPr>
+        <w:t>Please contact me whenever you have questions or concerns</w:t>
+      </w:r>
+      <w:r>
+        <w:rPr>
+          <w:rFonts w:cstheme="minorHAnsi"/>
+        </w:rPr>
+        <w:t>.  I look forward to working with you this term!</w:t>
+      </w:r>
+    </w:p>
+    <w:p>
+      <w:pPr>
+        <w:rPr>
+          <w:rFonts w:cstheme="minorHAnsi"/>
+        </w:rPr>
+      </w:pPr>
+      <w:r>
+        <w:rPr>
+          <w:rFonts w:cstheme="minorHAnsi"/>
+        </w:rPr>
+        <w:t>Sincerely,</w:t>
+      </w:r>
+      <w:r>
+        <w:rPr>
+          <w:rFonts w:cstheme="minorHAnsi"/>
+        </w:rPr>
+        <w:br/>
+      </w:r>
       <w:r>
         <w:rPr>
           <w:rFonts w:cstheme="minorHAnsi"/>
@@ -1275,6 +1405,7 @@
     </w:p>
     <w:sectPr>
       <w:headerReference w:type="default" r:id="rId8"/>
+      <w:footerReference w:type="default" r:id="rId9"/>
       <w:type w:val="continuous"/>
       <w:pgSz w:w="12240" w:h="15840"/>
       <w:pgMar w:top="720" w:right="720" w:bottom="720" w:left="720" w:header="720" w:footer="720" w:gutter="0"/>
@@ -1308,6 +1439,85 @@
     </w:p>
   </w:endnote>
 </w:endnotes>
+</file>
+
+<file path=word/footer1.xml><?xml version="1.0" encoding="utf-8"?>
+<w:ftr xmlns:wpc="http://schemas.microsoft.com/office/word/2010/wordprocessingCanvas" xmlns:cx="http://schemas.microsoft.com/office/drawing/2014/chartex" xmlns:cx1="http://schemas.microsoft.com/office/drawing/2015/9/8/chartex" xmlns:cx2="http://schemas.microsoft.com/office/drawing/2015/10/21/chartex" xmlns:cx3="http://schemas.microsoft.com/office/drawing/2016/5/9/chartex" xmlns:cx4="http://schemas.microsoft.com/office/drawing/2016/5/10/chartex" xmlns:cx5="http://schemas.microsoft.com/office/drawing/2016/5/11/chartex" xmlns:cx6="http://schemas.microsoft.com/office/drawing/2016/5/12/chartex" xmlns:cx7="http://schemas.microsoft.com/office/drawing/2016/5/13/chartex" xmlns:cx8="http://schemas.microsoft.com/office/drawing/2016/5/14/chartex" xmlns:mc="http://schemas.openxmlformats.org/markup-compatibility/2006" xmlns:aink="http://schemas.microsoft.com/office/drawing/2016/ink" xmlns:am3d="http://schemas.microsoft.com/office/drawing/2017/model3d" xmlns:o="urn:schemas-microsoft-com:office:office" xmlns:oel="http://schemas.microsoft.com/office/2019/extlst" xmlns:r="http://schemas.openxmlformats.org/officeDocument/2006/relationships" xmlns:m="http://schemas.openxmlformats.org/officeDocument/2006/math" xmlns:v="urn:schemas-microsoft-com:vml" xmlns:wp14="http://schemas.microsoft.com/office/word/2010/wordprocessingDrawing" xmlns:wp="http://schemas.openxmlformats.org/drawingml/2006/wordprocessingDrawing" xmlns:w10="urn:schemas-microsoft-com:office:word" xmlns:w="http://schemas.openxmlformats.org/wordprocessingml/2006/main" xmlns:w14="http://schemas.microsoft.com/office/word/2010/wordml" xmlns:w15="http://schemas.microsoft.com/office/word/2012/wordml" xmlns:w16cex="http://schemas.microsoft.com/office/word/2018/wordml/cex" xmlns:w16cid="http://schemas.microsoft.com/office/word/2016/wordml/cid" xmlns:w16="http://schemas.microsoft.com/office/word/2018/wordml" xmlns:w16sdtdh="http://schemas.microsoft.com/office/word/2020/wordml/sdtdatahash" xmlns:w16se="http://schemas.microsoft.com/office/word/2015/wordml/symex" xmlns:wpg="http://schemas.microsoft.com/office/word/2010/wordprocessingGroup" xmlns:wpi="http://schemas.microsoft.com/office/word/2010/wordprocessingInk" xmlns:wne="http://schemas.microsoft.com/office/word/2006/wordml" xmlns:wps="http://schemas.microsoft.com/office/word/2010/wordprocessingShape" mc:Ignorable="w14 w15 w16se w16cid w16 w16cex w16sdtdh wp14">
+  <w:sdt>
+    <w:sdtPr>
+      <w:id w:val="-194471683"/>
+      <w:docPartObj>
+        <w:docPartGallery w:val="Page Numbers (Bottom of Page)"/>
+        <w:docPartUnique/>
+      </w:docPartObj>
+    </w:sdtPr>
+    <w:sdtContent>
+      <w:sdt>
+        <w:sdtPr>
+          <w:id w:val="1728636285"/>
+          <w:docPartObj>
+            <w:docPartGallery w:val="Page Numbers (Top of Page)"/>
+            <w:docPartUnique/>
+          </w:docPartObj>
+        </w:sdtPr>
+        <w:sdtContent>
+          <w:p>
+            <w:pPr>
+              <w:pStyle w:val="Footer"/>
+              <w:jc w:val="center"/>
+            </w:pPr>
+            <w:r>
+              <w:rPr>
+                <w:sz w:val="24"/>
+                <w:szCs w:val="24"/>
+              </w:rPr>
+              <w:fldChar w:fldCharType="begin"/>
+            </w:r>
+            <w:r>
+              <w:instrText xml:space="preserve"> PAGE </w:instrText>
+            </w:r>
+            <w:r>
+              <w:rPr>
+                <w:sz w:val="24"/>
+                <w:szCs w:val="24"/>
+              </w:rPr>
+              <w:fldChar w:fldCharType="separate"/>
+            </w:r>
+            <w:r>
+              <w:rPr>
+                <w:noProof/>
+              </w:rPr>
+              <w:t>2</w:t>
+            </w:r>
+            <w:r>
+              <w:rPr>
+                <w:sz w:val="24"/>
+                <w:szCs w:val="24"/>
+              </w:rPr>
+              <w:fldChar w:fldCharType="end"/>
+            </w:r>
+            <w:r>
+              <w:t xml:space="preserve"> of </w:t>
+            </w:r>
+            <w:fldSimple w:instr=" NUMPAGES  ">
+              <w:r>
+                <w:rPr>
+                  <w:noProof/>
+                </w:rPr>
+                <w:t>2</w:t>
+              </w:r>
+            </w:fldSimple>
+          </w:p>
+        </w:sdtContent>
+      </w:sdt>
+    </w:sdtContent>
+  </w:sdt>
+  <w:p>
+    <w:pPr>
+      <w:pStyle w:val="Footer"/>
+    </w:pPr>
+  </w:p>
+</w:ftr>
 </file>
 
 <file path=word/footnotes.xml><?xml version="1.0" encoding="utf-8"?>

</xml_diff>

<commit_message>
coursepolicies: admin UI setup skeleton
</commit_message>
<xml_diff>
--- a/server/private/coursepolicies/docs/mentor-welcome-template.docx
+++ b/server/private/coursepolicies/docs/mentor-welcome-template.docx
@@ -378,6 +378,7 @@
         </w:rPr>
         <w:t>{</w:t>
       </w:r>
+      <w:proofErr w:type="spellStart"/>
       <w:r>
         <w:rPr>
           <w:rFonts w:cstheme="minorHAnsi"/>
@@ -386,7 +387,18 @@
           <w:i/>
           <w:iCs/>
         </w:rPr>
-        <w:t>coursename}</w:t>
+        <w:t>coursename</w:t>
+      </w:r>
+      <w:proofErr w:type="spellEnd"/>
+      <w:r>
+        <w:rPr>
+          <w:rFonts w:cstheme="minorHAnsi"/>
+          <w:b/>
+          <w:bCs/>
+          <w:i/>
+          <w:iCs/>
+        </w:rPr>
+        <w:t>}</w:t>
       </w:r>
       <w:r>
         <w:rPr>
@@ -405,7 +417,7 @@
         <w:rPr>
           <w:rFonts w:cstheme="minorHAnsi"/>
         </w:rPr>
-        <w:t xml:space="preserve">I’m eager to work with you as you support students in my class.  Your role is crucial to their success, and I want to support you in any way possible.  There is a lot of support information available within the course and I encourage you and your students to review it when you have the chance.  Of particular interest are the </w:t>
+        <w:t xml:space="preserve">I’m eager to work with you as you support students in my class.  Your role is crucial to their success, and I want to support you in any way possible.  There is a lot of information available within the course and I encourage you and your students to review it when you have the chance.  Of particular interest are the </w:t>
       </w:r>
       <w:r>
         <w:rPr>
@@ -452,6 +464,12 @@
     </w:p>
     <w:p>
       <w:pPr>
+        <w:pBdr>
+          <w:top w:val="single" w:sz="4" w:space="1" w:color="D9D9D9" w:themeColor="background1" w:themeShade="D9"/>
+          <w:left w:val="single" w:sz="4" w:space="4" w:color="D9D9D9" w:themeColor="background1" w:themeShade="D9"/>
+          <w:bottom w:val="single" w:sz="4" w:space="1" w:color="D9D9D9" w:themeColor="background1" w:themeShade="D9"/>
+          <w:right w:val="single" w:sz="4" w:space="4" w:color="D9D9D9" w:themeColor="background1" w:themeShade="D9"/>
+        </w:pBdr>
         <w:spacing w:after="0"/>
         <w:rPr>
           <w:rFonts w:cstheme="minorHAnsi"/>
@@ -466,6 +484,14 @@
           <w:bCs/>
         </w:rPr>
         <w:t>Key points</w:t>
+      </w:r>
+      <w:r>
+        <w:rPr>
+          <w:rFonts w:cstheme="minorHAnsi"/>
+          <w:b/>
+          <w:bCs/>
+        </w:rPr>
+        <w:t xml:space="preserve"> for mentors</w:t>
       </w:r>
     </w:p>
     <w:p>
@@ -475,6 +501,13 @@
           <w:ilvl w:val="0"/>
           <w:numId w:val="2"/>
         </w:numPr>
+        <w:pBdr>
+          <w:top w:val="single" w:sz="4" w:space="1" w:color="D9D9D9" w:themeColor="background1" w:themeShade="D9"/>
+          <w:left w:val="single" w:sz="4" w:space="4" w:color="D9D9D9" w:themeColor="background1" w:themeShade="D9"/>
+          <w:bottom w:val="single" w:sz="4" w:space="1" w:color="D9D9D9" w:themeColor="background1" w:themeShade="D9"/>
+          <w:right w:val="single" w:sz="4" w:space="4" w:color="D9D9D9" w:themeColor="background1" w:themeShade="D9"/>
+        </w:pBdr>
+        <w:ind w:left="180" w:hanging="180"/>
         <w:rPr>
           <w:rFonts w:cstheme="minorHAnsi"/>
         </w:rPr>
@@ -491,17 +524,33 @@
         </w:rPr>
         <w:t xml:space="preserve"> </w:t>
       </w:r>
-      <w:r>
-        <w:rPr>
-          <w:rFonts w:cstheme="minorHAnsi"/>
-        </w:rPr>
-        <w:t>keypoints}</w:t>
-      </w:r>
-      <w:r>
-        <w:rPr>
-          <w:rFonts w:cstheme="minorHAnsi"/>
-        </w:rPr>
-        <w:t>{point}</w:t>
+      <w:proofErr w:type="spellStart"/>
+      <w:proofErr w:type="gramStart"/>
+      <w:r>
+        <w:rPr>
+          <w:rFonts w:cstheme="minorHAnsi"/>
+        </w:rPr>
+        <w:t>keypoints</w:t>
+      </w:r>
+      <w:proofErr w:type="spellEnd"/>
+      <w:r>
+        <w:rPr>
+          <w:rFonts w:cstheme="minorHAnsi"/>
+        </w:rPr>
+        <w:t>}</w:t>
+      </w:r>
+      <w:r>
+        <w:rPr>
+          <w:rFonts w:cstheme="minorHAnsi"/>
+        </w:rPr>
+        <w:t>{</w:t>
+      </w:r>
+      <w:proofErr w:type="gramEnd"/>
+      <w:r>
+        <w:rPr>
+          <w:rFonts w:cstheme="minorHAnsi"/>
+        </w:rPr>
+        <w:t>point}</w:t>
       </w:r>
       <w:r>
         <w:rPr>
@@ -625,7 +674,21 @@
                     <w:rPr>
                       <w:rFonts w:cstheme="minorHAnsi"/>
                     </w:rPr>
-                    <w:t>expected of student}{expectation}{/}</w:t>
+                    <w:t xml:space="preserve">expected of </w:t>
+                  </w:r>
+                  <w:proofErr w:type="gramStart"/>
+                  <w:r>
+                    <w:rPr>
+                      <w:rFonts w:cstheme="minorHAnsi"/>
+                    </w:rPr>
+                    <w:t>student}{</w:t>
+                  </w:r>
+                  <w:proofErr w:type="gramEnd"/>
+                  <w:r>
+                    <w:rPr>
+                      <w:rFonts w:cstheme="minorHAnsi"/>
+                    </w:rPr>
+                    <w:t>expectation}{/}</w:t>
                   </w:r>
                 </w:p>
               </w:tc>
@@ -724,7 +787,21 @@
                     <w:rPr>
                       <w:rFonts w:cstheme="minorHAnsi"/>
                     </w:rPr>
-                    <w:t>expected of instructor}{expectation}{/}</w:t>
+                    <w:t xml:space="preserve">expected of </w:t>
+                  </w:r>
+                  <w:proofErr w:type="gramStart"/>
+                  <w:r>
+                    <w:rPr>
+                      <w:rFonts w:cstheme="minorHAnsi"/>
+                    </w:rPr>
+                    <w:t>instructor}{</w:t>
+                  </w:r>
+                  <w:proofErr w:type="gramEnd"/>
+                  <w:r>
+                    <w:rPr>
+                      <w:rFonts w:cstheme="minorHAnsi"/>
+                    </w:rPr>
+                    <w:t>expectation}{/}</w:t>
                   </w:r>
                 </w:p>
               </w:tc>
@@ -916,12 +993,14 @@
               </w:rPr>
               <w:t xml:space="preserve">assessment </w:t>
             </w:r>
+            <w:proofErr w:type="gramStart"/>
             <w:r>
               <w:rPr>
                 <w:rFonts w:cstheme="minorHAnsi"/>
               </w:rPr>
               <w:t>list}{</w:t>
             </w:r>
+            <w:proofErr w:type="gramEnd"/>
             <w:r>
               <w:rPr>
                 <w:rFonts w:cstheme="minorHAnsi"/>
@@ -1040,7 +1119,21 @@
         <w:rPr>
           <w:rFonts w:cstheme="minorHAnsi"/>
         </w:rPr>
-        <w:t>{#special populations}{first} {last}{/special populations}</w:t>
+        <w:t xml:space="preserve">{#special </w:t>
+      </w:r>
+      <w:proofErr w:type="gramStart"/>
+      <w:r>
+        <w:rPr>
+          <w:rFonts w:cstheme="minorHAnsi"/>
+        </w:rPr>
+        <w:t>populations}{</w:t>
+      </w:r>
+      <w:proofErr w:type="gramEnd"/>
+      <w:r>
+        <w:rPr>
+          <w:rFonts w:cstheme="minorHAnsi"/>
+        </w:rPr>
+        <w:t>first} {last}{/special populations}</w:t>
       </w:r>
       <w:r>
         <w:rPr>
@@ -1195,7 +1288,21 @@
         <w:rPr>
           <w:rFonts w:cstheme="minorHAnsi"/>
         </w:rPr>
-        <w:t>{#mentor support}{first} {last}{/</w:t>
+        <w:t xml:space="preserve">{#mentor </w:t>
+      </w:r>
+      <w:proofErr w:type="gramStart"/>
+      <w:r>
+        <w:rPr>
+          <w:rFonts w:cstheme="minorHAnsi"/>
+        </w:rPr>
+        <w:t>support}{</w:t>
+      </w:r>
+      <w:proofErr w:type="gramEnd"/>
+      <w:r>
+        <w:rPr>
+          <w:rFonts w:cstheme="minorHAnsi"/>
+        </w:rPr>
+        <w:t>first} {last}{/</w:t>
       </w:r>
       <w:r>
         <w:rPr>

</xml_diff>

<commit_message>
coursepolicies: finally sorted out link styling
</commit_message>
<xml_diff>
--- a/server/private/coursepolicies/docs/mentor-welcome-template.docx
+++ b/server/private/coursepolicies/docs/mentor-welcome-template.docx
@@ -378,7 +378,6 @@
         </w:rPr>
         <w:t>{</w:t>
       </w:r>
-      <w:proofErr w:type="spellStart"/>
       <w:r>
         <w:rPr>
           <w:rFonts w:cstheme="minorHAnsi"/>
@@ -387,18 +386,7 @@
           <w:i/>
           <w:iCs/>
         </w:rPr>
-        <w:t>coursename</w:t>
-      </w:r>
-      <w:proofErr w:type="spellEnd"/>
-      <w:r>
-        <w:rPr>
-          <w:rFonts w:cstheme="minorHAnsi"/>
-          <w:b/>
-          <w:bCs/>
-          <w:i/>
-          <w:iCs/>
-        </w:rPr>
-        <w:t>}</w:t>
+        <w:t>coursename}</w:t>
       </w:r>
       <w:r>
         <w:rPr>
@@ -524,33 +512,17 @@
         </w:rPr>
         <w:t xml:space="preserve"> </w:t>
       </w:r>
-      <w:proofErr w:type="spellStart"/>
-      <w:proofErr w:type="gramStart"/>
-      <w:r>
-        <w:rPr>
-          <w:rFonts w:cstheme="minorHAnsi"/>
-        </w:rPr>
-        <w:t>keypoints</w:t>
-      </w:r>
-      <w:proofErr w:type="spellEnd"/>
-      <w:r>
-        <w:rPr>
-          <w:rFonts w:cstheme="minorHAnsi"/>
-        </w:rPr>
-        <w:t>}</w:t>
-      </w:r>
-      <w:r>
-        <w:rPr>
-          <w:rFonts w:cstheme="minorHAnsi"/>
-        </w:rPr>
-        <w:t>{</w:t>
-      </w:r>
-      <w:proofErr w:type="gramEnd"/>
-      <w:r>
-        <w:rPr>
-          <w:rFonts w:cstheme="minorHAnsi"/>
-        </w:rPr>
-        <w:t>point}</w:t>
+      <w:r>
+        <w:rPr>
+          <w:rFonts w:cstheme="minorHAnsi"/>
+        </w:rPr>
+        <w:t>keypoints}</w:t>
+      </w:r>
+      <w:r>
+        <w:rPr>
+          <w:rFonts w:cstheme="minorHAnsi"/>
+        </w:rPr>
+        <w:t>{point}</w:t>
       </w:r>
       <w:r>
         <w:rPr>
@@ -674,21 +646,7 @@
                     <w:rPr>
                       <w:rFonts w:cstheme="minorHAnsi"/>
                     </w:rPr>
-                    <w:t xml:space="preserve">expected of </w:t>
-                  </w:r>
-                  <w:proofErr w:type="gramStart"/>
-                  <w:r>
-                    <w:rPr>
-                      <w:rFonts w:cstheme="minorHAnsi"/>
-                    </w:rPr>
-                    <w:t>student}{</w:t>
-                  </w:r>
-                  <w:proofErr w:type="gramEnd"/>
-                  <w:r>
-                    <w:rPr>
-                      <w:rFonts w:cstheme="minorHAnsi"/>
-                    </w:rPr>
-                    <w:t>expectation}{/}</w:t>
+                    <w:t>expected of student}{expectation}{/}</w:t>
                   </w:r>
                 </w:p>
               </w:tc>
@@ -787,21 +745,7 @@
                     <w:rPr>
                       <w:rFonts w:cstheme="minorHAnsi"/>
                     </w:rPr>
-                    <w:t xml:space="preserve">expected of </w:t>
-                  </w:r>
-                  <w:proofErr w:type="gramStart"/>
-                  <w:r>
-                    <w:rPr>
-                      <w:rFonts w:cstheme="minorHAnsi"/>
-                    </w:rPr>
-                    <w:t>instructor}{</w:t>
-                  </w:r>
-                  <w:proofErr w:type="gramEnd"/>
-                  <w:r>
-                    <w:rPr>
-                      <w:rFonts w:cstheme="minorHAnsi"/>
-                    </w:rPr>
-                    <w:t>expectation}{/}</w:t>
+                    <w:t>expected of instructor}{expectation}{/}</w:t>
                   </w:r>
                 </w:p>
               </w:tc>
@@ -993,14 +937,12 @@
               </w:rPr>
               <w:t xml:space="preserve">assessment </w:t>
             </w:r>
-            <w:proofErr w:type="gramStart"/>
             <w:r>
               <w:rPr>
                 <w:rFonts w:cstheme="minorHAnsi"/>
               </w:rPr>
               <w:t>list}{</w:t>
             </w:r>
-            <w:proofErr w:type="gramEnd"/>
             <w:r>
               <w:rPr>
                 <w:rFonts w:cstheme="minorHAnsi"/>
@@ -1119,21 +1061,7 @@
         <w:rPr>
           <w:rFonts w:cstheme="minorHAnsi"/>
         </w:rPr>
-        <w:t xml:space="preserve">{#special </w:t>
-      </w:r>
-      <w:proofErr w:type="gramStart"/>
-      <w:r>
-        <w:rPr>
-          <w:rFonts w:cstheme="minorHAnsi"/>
-        </w:rPr>
-        <w:t>populations}{</w:t>
-      </w:r>
-      <w:proofErr w:type="gramEnd"/>
-      <w:r>
-        <w:rPr>
-          <w:rFonts w:cstheme="minorHAnsi"/>
-        </w:rPr>
-        <w:t>first} {last}{/special populations}</w:t>
+        <w:t>{#special populations}{first} {last}{/special populations}</w:t>
       </w:r>
       <w:r>
         <w:rPr>
@@ -1157,43 +1085,13 @@
         <w:rPr>
           <w:rFonts w:cstheme="minorHAnsi"/>
         </w:rPr>
-        <w:t xml:space="preserve">or </w:t>
-      </w:r>
-      <w:r>
-        <w:rPr>
-          <w:rStyle w:val="Hyperlink"/>
-        </w:rPr>
-        <w:t>{special</w:t>
-      </w:r>
-      <w:r>
-        <w:rPr>
-          <w:rStyle w:val="Hyperlink"/>
-        </w:rPr>
-        <w:t xml:space="preserve"> </w:t>
-      </w:r>
-      <w:r>
-        <w:rPr>
-          <w:rStyle w:val="Hyperlink"/>
-        </w:rPr>
-        <w:t>pop</w:t>
-      </w:r>
-      <w:r>
-        <w:rPr>
-          <w:rStyle w:val="Hyperlink"/>
-        </w:rPr>
-        <w:t>ulations</w:t>
-      </w:r>
-      <w:r>
-        <w:rPr>
-          <w:rStyle w:val="Hyperlink"/>
-        </w:rPr>
-        <w:t xml:space="preserve"> </w:t>
-      </w:r>
-      <w:r>
-        <w:rPr>
-          <w:rStyle w:val="Hyperlink"/>
-        </w:rPr>
-        <w:t>email}</w:t>
+        <w:t>or</w:t>
+      </w:r>
+      <w:r>
+        <w:rPr>
+          <w:rFonts w:cstheme="minorHAnsi"/>
+        </w:rPr>
+        <w:t xml:space="preserve"> {special populations email}</w:t>
       </w:r>
       <w:r>
         <w:rPr>
@@ -1288,21 +1186,7 @@
         <w:rPr>
           <w:rFonts w:cstheme="minorHAnsi"/>
         </w:rPr>
-        <w:t xml:space="preserve">{#mentor </w:t>
-      </w:r>
-      <w:proofErr w:type="gramStart"/>
-      <w:r>
-        <w:rPr>
-          <w:rFonts w:cstheme="minorHAnsi"/>
-        </w:rPr>
-        <w:t>support}{</w:t>
-      </w:r>
-      <w:proofErr w:type="gramEnd"/>
-      <w:r>
-        <w:rPr>
-          <w:rFonts w:cstheme="minorHAnsi"/>
-        </w:rPr>
-        <w:t>first} {last}{/</w:t>
+        <w:t>{#mentor support}{first} {last}{/</w:t>
       </w:r>
       <w:r>
         <w:rPr>
@@ -1376,19 +1260,13 @@
         <w:rPr>
           <w:rFonts w:cstheme="minorHAnsi"/>
         </w:rPr>
-        <w:t xml:space="preserve"> or </w:t>
-      </w:r>
-      <w:r>
-        <w:rPr>
-          <w:rStyle w:val="Hyperlink"/>
-        </w:rPr>
-        <w:t>{mentor support email}</w:t>
-      </w:r>
-      <w:r>
-        <w:rPr>
-          <w:rFonts w:cstheme="minorHAnsi"/>
-        </w:rPr>
-        <w:t>.</w:t>
+        <w:t xml:space="preserve"> or</w:t>
+      </w:r>
+      <w:r>
+        <w:rPr>
+          <w:rFonts w:cstheme="minorHAnsi"/>
+        </w:rPr>
+        <w:t xml:space="preserve"> {mentor support email}.</w:t>
       </w:r>
     </w:p>
     <w:p>

</xml_diff>

<commit_message>
coursepolicies: working on HTML output
</commit_message>
<xml_diff>
--- a/server/private/coursepolicies/docs/mentor-welcome-template.docx
+++ b/server/private/coursepolicies/docs/mentor-welcome-template.docx
@@ -2,144 +2,32 @@
 <file path=word/document.xml><?xml version="1.0" encoding="utf-8"?>
 <w:document xmlns:wpc="http://schemas.microsoft.com/office/word/2010/wordprocessingCanvas" xmlns:cx="http://schemas.microsoft.com/office/drawing/2014/chartex" xmlns:cx1="http://schemas.microsoft.com/office/drawing/2015/9/8/chartex" xmlns:cx2="http://schemas.microsoft.com/office/drawing/2015/10/21/chartex" xmlns:cx3="http://schemas.microsoft.com/office/drawing/2016/5/9/chartex" xmlns:cx4="http://schemas.microsoft.com/office/drawing/2016/5/10/chartex" xmlns:cx5="http://schemas.microsoft.com/office/drawing/2016/5/11/chartex" xmlns:cx6="http://schemas.microsoft.com/office/drawing/2016/5/12/chartex" xmlns:cx7="http://schemas.microsoft.com/office/drawing/2016/5/13/chartex" xmlns:cx8="http://schemas.microsoft.com/office/drawing/2016/5/14/chartex" xmlns:mc="http://schemas.openxmlformats.org/markup-compatibility/2006" xmlns:aink="http://schemas.microsoft.com/office/drawing/2016/ink" xmlns:am3d="http://schemas.microsoft.com/office/drawing/2017/model3d" xmlns:o="urn:schemas-microsoft-com:office:office" xmlns:oel="http://schemas.microsoft.com/office/2019/extlst" xmlns:r="http://schemas.openxmlformats.org/officeDocument/2006/relationships" xmlns:m="http://schemas.openxmlformats.org/officeDocument/2006/math" xmlns:v="urn:schemas-microsoft-com:vml" xmlns:wp14="http://schemas.microsoft.com/office/word/2010/wordprocessingDrawing" xmlns:wp="http://schemas.openxmlformats.org/drawingml/2006/wordprocessingDrawing" xmlns:w10="urn:schemas-microsoft-com:office:word" xmlns:w="http://schemas.openxmlformats.org/wordprocessingml/2006/main" xmlns:w14="http://schemas.microsoft.com/office/word/2010/wordml" xmlns:w15="http://schemas.microsoft.com/office/word/2012/wordml" xmlns:w16cex="http://schemas.microsoft.com/office/word/2018/wordml/cex" xmlns:w16cid="http://schemas.microsoft.com/office/word/2016/wordml/cid" xmlns:w16="http://schemas.microsoft.com/office/word/2018/wordml" xmlns:w16sdtdh="http://schemas.microsoft.com/office/word/2020/wordml/sdtdatahash" xmlns:w16se="http://schemas.microsoft.com/office/word/2015/wordml/symex" xmlns:wpg="http://schemas.microsoft.com/office/word/2010/wordprocessingGroup" xmlns:wpi="http://schemas.microsoft.com/office/word/2010/wordprocessingInk" xmlns:wne="http://schemas.microsoft.com/office/word/2006/wordml" xmlns:wps="http://schemas.microsoft.com/office/word/2010/wordprocessingShape" mc:Ignorable="w14 w15 w16se w16cid w16 w16cex w16sdtdh wp14">
   <w:body>
-    <w:tbl>
-      <w:tblPr>
-        <w:tblStyle w:val="TableGrid"/>
-        <w:tblW w:w="0" w:type="auto"/>
-        <w:tblLook w:val="04A0" w:firstRow="1" w:lastRow="0" w:firstColumn="1" w:lastColumn="0" w:noHBand="0" w:noVBand="1"/>
-      </w:tblPr>
-      <w:tblGrid>
-        <w:gridCol w:w="1730"/>
-        <w:gridCol w:w="9060"/>
-      </w:tblGrid>
-      <w:tr>
-        <w:tc>
-          <w:tcPr>
-            <w:tcW w:w="1719" w:type="dxa"/>
-          </w:tcPr>
-          <w:p>
-            <w:pPr>
-              <w:pStyle w:val="Header"/>
-            </w:pPr>
-            <w:r>
-              <w:rPr>
-                <w:noProof/>
-              </w:rPr>
-              <w:drawing>
-                <wp:inline distT="0" distB="0" distL="0" distR="0" wp14:anchorId="7736A904" wp14:editId="06FEFEBC">
-                  <wp:extent cx="961691" cy="502920"/>
-                  <wp:effectExtent l="0" t="0" r="0" b="0"/>
-                  <wp:docPr id="6" name="Graphic 6"/>
-                  <wp:cNvGraphicFramePr>
-                    <a:graphicFrameLocks xmlns:a="http://schemas.openxmlformats.org/drawingml/2006/main" noChangeAspect="1"/>
-                  </wp:cNvGraphicFramePr>
-                  <a:graphic xmlns:a="http://schemas.openxmlformats.org/drawingml/2006/main">
-                    <a:graphicData uri="http://schemas.openxmlformats.org/drawingml/2006/picture">
-                      <pic:pic xmlns:pic="http://schemas.openxmlformats.org/drawingml/2006/picture">
-                        <pic:nvPicPr>
-                          <pic:cNvPr id="6" name="Graphic 6"/>
-                          <pic:cNvPicPr/>
-                        </pic:nvPicPr>
-                        <pic:blipFill>
-                          <a:blip r:embed="rId7" cstate="print">
-                            <a:extLst>
-                              <a:ext uri="{28A0092B-C50C-407E-A947-70E740481C1C}">
-                                <a14:useLocalDpi xmlns:a14="http://schemas.microsoft.com/office/drawing/2010/main" val="0"/>
-                              </a:ext>
-                              <a:ext uri="{96DAC541-7B7A-43D3-8B79-37D633B846F1}">
-                                <asvg:svgBlip xmlns:asvg="http://schemas.microsoft.com/office/drawing/2016/SVG/main" r:embed="rId8"/>
-                              </a:ext>
-                            </a:extLst>
-                          </a:blip>
-                          <a:stretch>
-                            <a:fillRect/>
-                          </a:stretch>
-                        </pic:blipFill>
-                        <pic:spPr>
-                          <a:xfrm>
-                            <a:off x="0" y="0"/>
-                            <a:ext cx="971764" cy="508188"/>
-                          </a:xfrm>
-                          <a:prstGeom prst="rect">
-                            <a:avLst/>
-                          </a:prstGeom>
-                        </pic:spPr>
-                      </pic:pic>
-                    </a:graphicData>
-                  </a:graphic>
-                </wp:inline>
-              </w:drawing>
-            </w:r>
-          </w:p>
-        </w:tc>
-        <w:tc>
-          <w:tcPr>
-            <w:tcW w:w="9071" w:type="dxa"/>
-            <w:shd w:val="clear" w:color="auto" w:fill="135E6F"/>
-            <w:vAlign w:val="center"/>
-          </w:tcPr>
-          <w:p>
-            <w:pPr>
-              <w:pStyle w:val="Header"/>
-              <w:rPr>
-                <w:sz w:val="28"/>
-                <w:szCs w:val="28"/>
-              </w:rPr>
-            </w:pPr>
-            <w:r>
-              <w:rPr>
-                <w:color w:val="FFFFFF" w:themeColor="background1"/>
-                <w:sz w:val="28"/>
-                <w:szCs w:val="28"/>
-              </w:rPr>
-              <w:t xml:space="preserve">Welcome to your role as a mentor in </w:t>
-            </w:r>
-            <w:r>
-              <w:rPr>
-                <w:b/>
-                <w:bCs/>
-                <w:i/>
-                <w:iCs/>
-                <w:color w:val="FFFFFF" w:themeColor="background1"/>
-                <w:sz w:val="28"/>
-                <w:szCs w:val="28"/>
-              </w:rPr>
-              <w:t>{</w:t>
-            </w:r>
-            <w:proofErr w:type="spellStart"/>
-            <w:r>
-              <w:rPr>
-                <w:b/>
-                <w:bCs/>
-                <w:i/>
-                <w:iCs/>
-                <w:color w:val="FFFFFF" w:themeColor="background1"/>
-                <w:sz w:val="28"/>
-                <w:szCs w:val="28"/>
-              </w:rPr>
-              <w:t>coursename</w:t>
-            </w:r>
-            <w:proofErr w:type="spellEnd"/>
-            <w:r>
-              <w:rPr>
-                <w:b/>
-                <w:bCs/>
-                <w:i/>
-                <w:iCs/>
-                <w:color w:val="FFFFFF" w:themeColor="background1"/>
-                <w:sz w:val="28"/>
-                <w:szCs w:val="28"/>
-              </w:rPr>
-              <w:t>}</w:t>
-            </w:r>
-          </w:p>
-        </w:tc>
-      </w:tr>
-    </w:tbl>
     <w:p>
       <w:pPr>
-        <w:spacing w:after="0" w:line="240" w:lineRule="auto"/>
-      </w:pPr>
+        <w:spacing w:line="240" w:lineRule="auto"/>
+        <w:rPr>
+          <w:sz w:val="28"/>
+          <w:szCs w:val="28"/>
+        </w:rPr>
+      </w:pPr>
+      <w:r>
+        <w:rPr>
+          <w:sz w:val="28"/>
+          <w:szCs w:val="28"/>
+        </w:rPr>
+        <w:t xml:space="preserve">Welcome to your role as a mentor in </w:t>
+      </w:r>
+      <w:r>
+        <w:rPr>
+          <w:b/>
+          <w:bCs/>
+          <w:i/>
+          <w:iCs/>
+          <w:sz w:val="28"/>
+          <w:szCs w:val="28"/>
+        </w:rPr>
+        <w:t>{coursename}</w:t>
+      </w:r>
     </w:p>
     <w:tbl>
       <w:tblPr>
@@ -367,7 +255,6 @@
         </w:rPr>
         <w:t>{</w:t>
       </w:r>
-      <w:proofErr w:type="spellStart"/>
       <w:r>
         <w:rPr>
           <w:rFonts w:cstheme="minorHAnsi"/>
@@ -376,252 +263,131 @@
           <w:i/>
           <w:iCs/>
         </w:rPr>
-        <w:t>coursename</w:t>
-      </w:r>
-      <w:proofErr w:type="spellEnd"/>
-      <w:r>
+        <w:t>coursename}</w:t>
+      </w:r>
+      <w:r>
+        <w:rPr>
+          <w:rFonts w:cstheme="minorHAnsi"/>
+        </w:rPr>
+        <w:t>.</w:t>
+      </w:r>
+    </w:p>
+    <w:p>
+      <w:pPr>
+        <w:rPr>
+          <w:rFonts w:cstheme="minorHAnsi"/>
+        </w:rPr>
+      </w:pPr>
+      <w:r>
+        <w:rPr>
+          <w:rFonts w:cstheme="minorHAnsi"/>
+        </w:rPr>
+        <w:t xml:space="preserve">I’m eager to work with you as you support students in my class.  Your role is crucial to their success, and I want to </w:t>
+      </w:r>
+      <w:r>
+        <w:rPr>
+          <w:rFonts w:cstheme="minorHAnsi"/>
+        </w:rPr>
+        <w:t>aid</w:t>
+      </w:r>
+      <w:r>
+        <w:rPr>
+          <w:rFonts w:cstheme="minorHAnsi"/>
+        </w:rPr>
+        <w:t xml:space="preserve"> you in any way possible.  There is a lot of information available within the course and I encourage you and your students to review it when you have the chance.  Of particular interest are the </w:t>
+      </w:r>
+      <w:r>
+        <w:rPr>
+          <w:rFonts w:cstheme="minorHAnsi"/>
+          <w:i/>
+          <w:iCs/>
+        </w:rPr>
+        <w:t>Start Here</w:t>
+      </w:r>
+      <w:r>
+        <w:rPr>
+          <w:rFonts w:cstheme="minorHAnsi"/>
+        </w:rPr>
+        <w:t xml:space="preserve"> and </w:t>
+      </w:r>
+      <w:r>
+        <w:rPr>
+          <w:rFonts w:cstheme="minorHAnsi"/>
+          <w:i/>
+          <w:iCs/>
+        </w:rPr>
+        <w:t>Getting Help</w:t>
+      </w:r>
+      <w:r>
+        <w:rPr>
+          <w:rFonts w:cstheme="minorHAnsi"/>
+        </w:rPr>
+        <w:t xml:space="preserve"> options, a</w:t>
+      </w:r>
+      <w:r>
+        <w:rPr>
+          <w:rFonts w:cstheme="minorHAnsi"/>
+        </w:rPr>
+        <w:t>s well as</w:t>
+      </w:r>
+      <w:r>
+        <w:rPr>
+          <w:rFonts w:cstheme="minorHAnsi"/>
+        </w:rPr>
+        <w:t xml:space="preserve"> the </w:t>
+      </w:r>
+      <w:r>
+        <w:rPr>
+          <w:rFonts w:cstheme="minorHAnsi"/>
+          <w:i/>
+          <w:iCs/>
+        </w:rPr>
+        <w:t>Instructor Info</w:t>
+      </w:r>
+      <w:r>
+        <w:rPr>
+          <w:rFonts w:cstheme="minorHAnsi"/>
+        </w:rPr>
+        <w:t xml:space="preserve"> widget.</w:t>
+      </w:r>
+      <w:r>
+        <w:rPr>
+          <w:rFonts w:cstheme="minorHAnsi"/>
+        </w:rPr>
+        <w:br/>
+      </w:r>
+      <w:r>
+        <w:rPr>
+          <w:rFonts w:cstheme="minorHAnsi"/>
+        </w:rPr>
+        <w:t xml:space="preserve"> </w:t>
+      </w:r>
+      <w:bookmarkStart w:id="0" w:name="_Hlk113878874"/>
+      <w:r>
+        <w:rPr>
+          <w:rFonts w:cstheme="minorHAnsi"/>
+        </w:rPr>
+        <w:t>{student list section}</w:t>
+      </w:r>
+    </w:p>
+    <w:bookmarkEnd w:id="0"/>
+    <w:p>
+      <w:pPr>
+        <w:spacing w:after="0"/>
         <w:rPr>
           <w:rFonts w:cstheme="minorHAnsi"/>
           <w:b/>
           <w:bCs/>
-          <w:i/>
-          <w:iCs/>
-        </w:rPr>
-        <w:t>}</w:t>
-      </w:r>
-      <w:r>
-        <w:rPr>
-          <w:rFonts w:cstheme="minorHAnsi"/>
-        </w:rPr>
-        <w:t>.</w:t>
-      </w:r>
-    </w:p>
-    <w:p>
-      <w:pPr>
-        <w:rPr>
-          <w:rFonts w:cstheme="minorHAnsi"/>
-        </w:rPr>
-      </w:pPr>
-      <w:r>
-        <w:rPr>
-          <w:rFonts w:cstheme="minorHAnsi"/>
-        </w:rPr>
-        <w:t xml:space="preserve">I’m eager to work with you as you support students in my class.  Your role is crucial to their success, and I want to </w:t>
-      </w:r>
-      <w:r>
-        <w:rPr>
-          <w:rFonts w:cstheme="minorHAnsi"/>
-        </w:rPr>
-        <w:t>aid</w:t>
-      </w:r>
-      <w:r>
-        <w:rPr>
-          <w:rFonts w:cstheme="minorHAnsi"/>
-        </w:rPr>
-        <w:t xml:space="preserve"> you in any way possible.  There is a lot of information available within the course and I encourage you and your students to review it when you have the chance.  Of particular interest are the </w:t>
-      </w:r>
-      <w:r>
-        <w:rPr>
-          <w:rFonts w:cstheme="minorHAnsi"/>
-          <w:i/>
-          <w:iCs/>
-        </w:rPr>
-        <w:t>Start Here</w:t>
-      </w:r>
-      <w:r>
-        <w:rPr>
-          <w:rFonts w:cstheme="minorHAnsi"/>
-        </w:rPr>
-        <w:t xml:space="preserve"> and </w:t>
-      </w:r>
-      <w:r>
-        <w:rPr>
-          <w:rFonts w:cstheme="minorHAnsi"/>
-          <w:i/>
-          <w:iCs/>
-        </w:rPr>
-        <w:t>Getting Help</w:t>
-      </w:r>
-      <w:r>
-        <w:rPr>
-          <w:rFonts w:cstheme="minorHAnsi"/>
-        </w:rPr>
-        <w:t xml:space="preserve"> options, a</w:t>
-      </w:r>
-      <w:r>
-        <w:rPr>
-          <w:rFonts w:cstheme="minorHAnsi"/>
-        </w:rPr>
-        <w:t>s well as</w:t>
-      </w:r>
-      <w:r>
-        <w:rPr>
-          <w:rFonts w:cstheme="minorHAnsi"/>
-        </w:rPr>
-        <w:t xml:space="preserve"> the </w:t>
-      </w:r>
-      <w:r>
-        <w:rPr>
-          <w:rFonts w:cstheme="minorHAnsi"/>
-          <w:i/>
-          <w:iCs/>
-        </w:rPr>
-        <w:t>Instructor Info</w:t>
-      </w:r>
-      <w:r>
-        <w:rPr>
-          <w:rFonts w:cstheme="minorHAnsi"/>
-        </w:rPr>
-        <w:t xml:space="preserve"> widget.</w:t>
-      </w:r>
-    </w:p>
-    <w:bookmarkStart w:id="0" w:name="_Hlk113878874"/>
-    <w:p>
-      <w:pPr>
-        <w:spacing w:after="0"/>
+        </w:rPr>
+      </w:pPr>
+      <w:r>
         <w:rPr>
           <w:rFonts w:cstheme="minorHAnsi"/>
           <w:b/>
           <w:bCs/>
         </w:rPr>
-      </w:pPr>
-      <w:r>
-        <w:rPr>
-          <w:rFonts w:cstheme="minorHAnsi"/>
-          <w:b/>
-          <w:bCs/>
-          <w:noProof/>
-        </w:rPr>
-        <mc:AlternateContent>
-          <mc:Choice Requires="wps">
-            <w:drawing>
-              <wp:anchor distT="0" distB="0" distL="114300" distR="114300" simplePos="0" relativeHeight="251659264" behindDoc="0" locked="0" layoutInCell="1" allowOverlap="1" wp14:anchorId="58A497AA" wp14:editId="33544C8F">
-                <wp:simplePos x="0" y="0"/>
-                <wp:positionH relativeFrom="margin">
-                  <wp:align>left</wp:align>
-                </wp:positionH>
-                <wp:positionV relativeFrom="paragraph">
-                  <wp:posOffset>33020</wp:posOffset>
-                </wp:positionV>
-                <wp:extent cx="1438275" cy="289560"/>
-                <wp:effectExtent l="0" t="0" r="9525" b="0"/>
-                <wp:wrapNone/>
-                <wp:docPr id="1" name="Rectangle: Rounded Corners 1"/>
-                <wp:cNvGraphicFramePr/>
-                <a:graphic xmlns:a="http://schemas.openxmlformats.org/drawingml/2006/main">
-                  <a:graphicData uri="http://schemas.microsoft.com/office/word/2010/wordprocessingShape">
-                    <wps:wsp>
-                      <wps:cNvSpPr/>
-                      <wps:spPr>
-                        <a:xfrm>
-                          <a:off x="0" y="0"/>
-                          <a:ext cx="1438275" cy="289560"/>
-                        </a:xfrm>
-                        <a:prstGeom prst="roundRect">
-                          <a:avLst/>
-                        </a:prstGeom>
-                        <a:solidFill>
-                          <a:srgbClr val="135E6F"/>
-                        </a:solidFill>
-                        <a:ln>
-                          <a:noFill/>
-                        </a:ln>
-                      </wps:spPr>
-                      <wps:style>
-                        <a:lnRef idx="2">
-                          <a:schemeClr val="accent1">
-                            <a:shade val="50000"/>
-                          </a:schemeClr>
-                        </a:lnRef>
-                        <a:fillRef idx="1">
-                          <a:schemeClr val="accent1"/>
-                        </a:fillRef>
-                        <a:effectRef idx="0">
-                          <a:schemeClr val="accent1"/>
-                        </a:effectRef>
-                        <a:fontRef idx="minor">
-                          <a:schemeClr val="lt1"/>
-                        </a:fontRef>
-                      </wps:style>
-                      <wps:txbx>
-                        <w:txbxContent>
-                          <w:p>
-                            <w:pPr>
-                              <w:shd w:val="clear" w:color="auto" w:fill="135E6F"/>
-                              <w:jc w:val="center"/>
-                              <w:rPr>
-                                <w:color w:val="FFFFFF" w:themeColor="background1"/>
-                              </w:rPr>
-                            </w:pPr>
-                            <w:r>
-                              <w:rPr>
-                                <w:rFonts w:cstheme="minorHAnsi"/>
-                                <w:color w:val="FFFFFF" w:themeColor="background1"/>
-                              </w:rPr>
-                              <w:t>Key points for mentors</w:t>
-                            </w:r>
-                          </w:p>
-                        </w:txbxContent>
-                      </wps:txbx>
-                      <wps:bodyPr rot="0" spcFirstLastPara="0" vertOverflow="overflow" horzOverflow="overflow" vert="horz" wrap="square" lIns="0" tIns="45720" rIns="0" bIns="45720" numCol="1" spcCol="0" rtlCol="0" fromWordArt="0" anchor="ctr" anchorCtr="0" forceAA="0" compatLnSpc="1">
-                        <a:prstTxWarp prst="textNoShape">
-                          <a:avLst/>
-                        </a:prstTxWarp>
-                        <a:noAutofit/>
-                      </wps:bodyPr>
-                    </wps:wsp>
-                  </a:graphicData>
-                </a:graphic>
-                <wp14:sizeRelH relativeFrom="margin">
-                  <wp14:pctWidth>0</wp14:pctWidth>
-                </wp14:sizeRelH>
-                <wp14:sizeRelV relativeFrom="margin">
-                  <wp14:pctHeight>0</wp14:pctHeight>
-                </wp14:sizeRelV>
-              </wp:anchor>
-            </w:drawing>
-          </mc:Choice>
-          <mc:Fallback>
-            <w:pict>
-              <v:roundrect w14:anchorId="58A497AA" id="Rectangle: Rounded Corners 1" o:spid="_x0000_s1026" style="position:absolute;margin-left:0;margin-top:2.6pt;width:113.25pt;height:22.8pt;z-index:251659264;visibility:visible;mso-wrap-style:square;mso-width-percent:0;mso-height-percent:0;mso-wrap-distance-left:9pt;mso-wrap-distance-top:0;mso-wrap-distance-right:9pt;mso-wrap-distance-bottom:0;mso-position-horizontal:left;mso-position-horizontal-relative:margin;mso-position-vertical:absolute;mso-position-vertical-relative:text;mso-width-percent:0;mso-height-percent:0;mso-width-relative:margin;mso-height-relative:margin;v-text-anchor:middle" arcsize="10923f" o:gfxdata="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" fillcolor="#135e6f" stroked="f" strokeweight="1pt">
-                <v:stroke joinstyle="miter"/>
-                <v:textbox inset="0,,0">
-                  <w:txbxContent>
-                    <w:p>
-                      <w:pPr>
-                        <w:shd w:val="clear" w:color="auto" w:fill="135E6F"/>
-                        <w:jc w:val="center"/>
-                        <w:rPr>
-                          <w:color w:val="FFFFFF" w:themeColor="background1"/>
-                        </w:rPr>
-                      </w:pPr>
-                      <w:r>
-                        <w:rPr>
-                          <w:rFonts w:cstheme="minorHAnsi"/>
-                          <w:color w:val="FFFFFF" w:themeColor="background1"/>
-                        </w:rPr>
-                        <w:t>Key points for mentors</w:t>
-                      </w:r>
-                    </w:p>
-                  </w:txbxContent>
-                </v:textbox>
-                <w10:wrap anchorx="margin"/>
-              </v:roundrect>
-            </w:pict>
-          </mc:Fallback>
-        </mc:AlternateContent>
-      </w:r>
-      <w:bookmarkEnd w:id="0"/>
-    </w:p>
-    <w:p>
-      <w:pPr>
-        <w:spacing w:after="0"/>
-        <w:rPr>
-          <w:rFonts w:cstheme="minorHAnsi"/>
-          <w:b/>
-          <w:bCs/>
-        </w:rPr>
-      </w:pPr>
+        <w:t>Key points for mentors</w:t>
+      </w:r>
     </w:p>
     <w:p>
       <w:pPr>
@@ -647,33 +413,17 @@
         </w:rPr>
         <w:t xml:space="preserve"> </w:t>
       </w:r>
-      <w:proofErr w:type="spellStart"/>
-      <w:proofErr w:type="gramStart"/>
-      <w:r>
-        <w:rPr>
-          <w:rFonts w:cstheme="minorHAnsi"/>
-        </w:rPr>
-        <w:t>keypoints</w:t>
-      </w:r>
-      <w:proofErr w:type="spellEnd"/>
-      <w:r>
-        <w:rPr>
-          <w:rFonts w:cstheme="minorHAnsi"/>
-        </w:rPr>
-        <w:t>}</w:t>
-      </w:r>
-      <w:r>
-        <w:rPr>
-          <w:rFonts w:cstheme="minorHAnsi"/>
-        </w:rPr>
-        <w:t>{</w:t>
-      </w:r>
-      <w:proofErr w:type="gramEnd"/>
-      <w:r>
-        <w:rPr>
-          <w:rFonts w:cstheme="minorHAnsi"/>
-        </w:rPr>
-        <w:t>point}</w:t>
+      <w:r>
+        <w:rPr>
+          <w:rFonts w:cstheme="minorHAnsi"/>
+        </w:rPr>
+        <w:t>keypoints}</w:t>
+      </w:r>
+      <w:r>
+        <w:rPr>
+          <w:rFonts w:cstheme="minorHAnsi"/>
+        </w:rPr>
+        <w:t>{point}</w:t>
       </w:r>
       <w:r>
         <w:rPr>
@@ -697,8 +447,10 @@
         <w:tblLook w:val="04A0" w:firstRow="1" w:lastRow="0" w:firstColumn="1" w:lastColumn="0" w:noHBand="0" w:noVBand="1"/>
       </w:tblPr>
       <w:tblGrid>
-        <w:gridCol w:w="5395"/>
-        <w:gridCol w:w="5395"/>
+        <w:gridCol w:w="5289"/>
+        <w:gridCol w:w="106"/>
+        <w:gridCol w:w="5183"/>
+        <w:gridCol w:w="212"/>
       </w:tblGrid>
       <w:tr>
         <w:trPr>
@@ -707,273 +459,54 @@
         <w:tc>
           <w:tcPr>
             <w:tcW w:w="5395" w:type="dxa"/>
+            <w:gridSpan w:val="2"/>
           </w:tcPr>
           <w:p>
             <w:pPr>
               <w:rPr>
                 <w:rFonts w:cstheme="minorHAnsi"/>
+                <w:b/>
+                <w:bCs/>
               </w:rPr>
             </w:pPr>
             <w:r>
               <w:rPr>
                 <w:rFonts w:cstheme="minorHAnsi"/>
-                <w:noProof/>
+                <w:b/>
+                <w:bCs/>
               </w:rPr>
-              <mc:AlternateContent>
-                <mc:Choice Requires="wps">
-                  <w:drawing>
-                    <wp:anchor distT="0" distB="0" distL="114300" distR="114300" simplePos="0" relativeHeight="251666432" behindDoc="0" locked="0" layoutInCell="1" allowOverlap="1" wp14:anchorId="3E604714" wp14:editId="4B853A9A">
-                      <wp:simplePos x="0" y="0"/>
-                      <wp:positionH relativeFrom="column">
-                        <wp:posOffset>-68580</wp:posOffset>
-                      </wp:positionH>
-                      <wp:positionV relativeFrom="paragraph">
-                        <wp:posOffset>71120</wp:posOffset>
-                      </wp:positionV>
-                      <wp:extent cx="1609725" cy="276225"/>
-                      <wp:effectExtent l="0" t="0" r="9525" b="9525"/>
-                      <wp:wrapNone/>
-                      <wp:docPr id="10" name="Rectangle: Rounded Corners 10"/>
-                      <wp:cNvGraphicFramePr/>
-                      <a:graphic xmlns:a="http://schemas.openxmlformats.org/drawingml/2006/main">
-                        <a:graphicData uri="http://schemas.microsoft.com/office/word/2010/wordprocessingShape">
-                          <wps:wsp>
-                            <wps:cNvSpPr/>
-                            <wps:spPr>
-                              <a:xfrm>
-                                <a:off x="0" y="0"/>
-                                <a:ext cx="1609725" cy="276225"/>
-                              </a:xfrm>
-                              <a:prstGeom prst="roundRect">
-                                <a:avLst/>
-                              </a:prstGeom>
-                              <a:solidFill>
-                                <a:srgbClr val="135E6F"/>
-                              </a:solidFill>
-                              <a:ln>
-                                <a:noFill/>
-                              </a:ln>
-                            </wps:spPr>
-                            <wps:style>
-                              <a:lnRef idx="2">
-                                <a:schemeClr val="accent1">
-                                  <a:shade val="50000"/>
-                                </a:schemeClr>
-                              </a:lnRef>
-                              <a:fillRef idx="1">
-                                <a:schemeClr val="accent1"/>
-                              </a:fillRef>
-                              <a:effectRef idx="0">
-                                <a:schemeClr val="accent1"/>
-                              </a:effectRef>
-                              <a:fontRef idx="minor">
-                                <a:schemeClr val="lt1"/>
-                              </a:fontRef>
-                            </wps:style>
-                            <wps:txbx>
-                              <w:txbxContent>
-                                <w:p>
-                                  <w:pPr>
-                                    <w:jc w:val="center"/>
-                                  </w:pPr>
-                                  <w:r>
-                                    <w:t>What I expect of students</w:t>
-                                  </w:r>
-                                </w:p>
-                              </w:txbxContent>
-                            </wps:txbx>
-                            <wps:bodyPr rot="0" spcFirstLastPara="0" vertOverflow="overflow" horzOverflow="overflow" vert="horz" wrap="square" lIns="0" tIns="45720" rIns="0" bIns="45720" numCol="1" spcCol="0" rtlCol="0" fromWordArt="0" anchor="ctr" anchorCtr="0" forceAA="0" compatLnSpc="1">
-                              <a:prstTxWarp prst="textNoShape">
-                                <a:avLst/>
-                              </a:prstTxWarp>
-                              <a:noAutofit/>
-                            </wps:bodyPr>
-                          </wps:wsp>
-                        </a:graphicData>
-                      </a:graphic>
-                      <wp14:sizeRelH relativeFrom="margin">
-                        <wp14:pctWidth>0</wp14:pctWidth>
-                      </wp14:sizeRelH>
-                      <wp14:sizeRelV relativeFrom="margin">
-                        <wp14:pctHeight>0</wp14:pctHeight>
-                      </wp14:sizeRelV>
-                    </wp:anchor>
-                  </w:drawing>
-                </mc:Choice>
-                <mc:Fallback>
-                  <w:pict>
-                    <v:roundrect w14:anchorId="3E604714" id="Rectangle: Rounded Corners 10" o:spid="_x0000_s1027" style="position:absolute;margin-left:-5.4pt;margin-top:5.6pt;width:126.75pt;height:21.75pt;z-index:251666432;visibility:visible;mso-wrap-style:square;mso-width-percent:0;mso-height-percent:0;mso-wrap-distance-left:9pt;mso-wrap-distance-top:0;mso-wrap-distance-right:9pt;mso-wrap-distance-bottom:0;mso-position-horizontal:absolute;mso-position-horizontal-relative:text;mso-position-vertical:absolute;mso-position-vertical-relative:text;mso-width-percent:0;mso-height-percent:0;mso-width-relative:margin;mso-height-relative:margin;v-text-anchor:middle" arcsize="10923f" o:gfxdata="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" fillcolor="#135e6f" stroked="f" strokeweight="1pt">
-                      <v:stroke joinstyle="miter"/>
-                      <v:textbox inset="0,,0">
-                        <w:txbxContent>
-                          <w:p>
-                            <w:pPr>
-                              <w:jc w:val="center"/>
-                            </w:pPr>
-                            <w:r>
-                              <w:t>What I expect of students</w:t>
-                            </w:r>
-                          </w:p>
-                        </w:txbxContent>
-                      </v:textbox>
-                    </v:roundrect>
-                  </w:pict>
-                </mc:Fallback>
-              </mc:AlternateContent>
+              <w:t>What I expect of students</w:t>
             </w:r>
           </w:p>
         </w:tc>
         <w:tc>
           <w:tcPr>
             <w:tcW w:w="5395" w:type="dxa"/>
+            <w:gridSpan w:val="2"/>
           </w:tcPr>
           <w:p>
             <w:pPr>
               <w:rPr>
                 <w:rFonts w:cstheme="minorHAnsi"/>
+                <w:b/>
+                <w:bCs/>
               </w:rPr>
             </w:pPr>
             <w:r>
               <w:rPr>
                 <w:rFonts w:cstheme="minorHAnsi"/>
-                <w:noProof/>
+                <w:b/>
+                <w:bCs/>
               </w:rPr>
-              <mc:AlternateContent>
-                <mc:Choice Requires="wps">
-                  <w:drawing>
-                    <wp:anchor distT="0" distB="0" distL="114300" distR="114300" simplePos="0" relativeHeight="251667456" behindDoc="0" locked="0" layoutInCell="1" allowOverlap="1" wp14:anchorId="480E7690" wp14:editId="0A5DAC24">
-                      <wp:simplePos x="0" y="0"/>
-                      <wp:positionH relativeFrom="column">
-                        <wp:posOffset>-93980</wp:posOffset>
-                      </wp:positionH>
-                      <wp:positionV relativeFrom="paragraph">
-                        <wp:posOffset>71120</wp:posOffset>
-                      </wp:positionV>
-                      <wp:extent cx="2143125" cy="276225"/>
-                      <wp:effectExtent l="0" t="0" r="9525" b="9525"/>
-                      <wp:wrapNone/>
-                      <wp:docPr id="11" name="Rectangle: Rounded Corners 11"/>
-                      <wp:cNvGraphicFramePr/>
-                      <a:graphic xmlns:a="http://schemas.openxmlformats.org/drawingml/2006/main">
-                        <a:graphicData uri="http://schemas.microsoft.com/office/word/2010/wordprocessingShape">
-                          <wps:wsp>
-                            <wps:cNvSpPr/>
-                            <wps:spPr>
-                              <a:xfrm>
-                                <a:off x="0" y="0"/>
-                                <a:ext cx="2143125" cy="276225"/>
-                              </a:xfrm>
-                              <a:prstGeom prst="roundRect">
-                                <a:avLst/>
-                              </a:prstGeom>
-                              <a:solidFill>
-                                <a:srgbClr val="135E6F"/>
-                              </a:solidFill>
-                              <a:ln>
-                                <a:noFill/>
-                              </a:ln>
-                            </wps:spPr>
-                            <wps:style>
-                              <a:lnRef idx="2">
-                                <a:schemeClr val="accent1">
-                                  <a:shade val="50000"/>
-                                </a:schemeClr>
-                              </a:lnRef>
-                              <a:fillRef idx="1">
-                                <a:schemeClr val="accent1"/>
-                              </a:fillRef>
-                              <a:effectRef idx="0">
-                                <a:schemeClr val="accent1"/>
-                              </a:effectRef>
-                              <a:fontRef idx="minor">
-                                <a:schemeClr val="lt1"/>
-                              </a:fontRef>
-                            </wps:style>
-                            <wps:txbx>
-                              <w:txbxContent>
-                                <w:p>
-                                  <w:pPr>
-                                    <w:jc w:val="center"/>
-                                  </w:pPr>
-                                  <w:r>
-                                    <w:t>What students can expect from me</w:t>
-                                  </w:r>
-                                </w:p>
-                              </w:txbxContent>
-                            </wps:txbx>
-                            <wps:bodyPr rot="0" spcFirstLastPara="0" vertOverflow="overflow" horzOverflow="overflow" vert="horz" wrap="square" lIns="0" tIns="45720" rIns="0" bIns="45720" numCol="1" spcCol="0" rtlCol="0" fromWordArt="0" anchor="ctr" anchorCtr="0" forceAA="0" compatLnSpc="1">
-                              <a:prstTxWarp prst="textNoShape">
-                                <a:avLst/>
-                              </a:prstTxWarp>
-                              <a:noAutofit/>
-                            </wps:bodyPr>
-                          </wps:wsp>
-                        </a:graphicData>
-                      </a:graphic>
-                      <wp14:sizeRelH relativeFrom="margin">
-                        <wp14:pctWidth>0</wp14:pctWidth>
-                      </wp14:sizeRelH>
-                      <wp14:sizeRelV relativeFrom="margin">
-                        <wp14:pctHeight>0</wp14:pctHeight>
-                      </wp14:sizeRelV>
-                    </wp:anchor>
-                  </w:drawing>
-                </mc:Choice>
-                <mc:Fallback>
-                  <w:pict>
-                    <v:roundrect w14:anchorId="480E7690" id="Rectangle: Rounded Corners 11" o:spid="_x0000_s1028" style="position:absolute;margin-left:-7.4pt;margin-top:5.6pt;width:168.75pt;height:21.75pt;z-index:251667456;visibility:visible;mso-wrap-style:square;mso-width-percent:0;mso-height-percent:0;mso-wrap-distance-left:9pt;mso-wrap-distance-top:0;mso-wrap-distance-right:9pt;mso-wrap-distance-bottom:0;mso-position-horizontal:absolute;mso-position-horizontal-relative:text;mso-position-vertical:absolute;mso-position-vertical-relative:text;mso-width-percent:0;mso-height-percent:0;mso-width-relative:margin;mso-height-relative:margin;v-text-anchor:middle" arcsize="10923f" o:gfxdata="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" fillcolor="#135e6f" stroked="f" strokeweight="1pt">
-                      <v:stroke joinstyle="miter"/>
-                      <v:textbox inset="0,,0">
-                        <w:txbxContent>
-                          <w:p>
-                            <w:pPr>
-                              <w:jc w:val="center"/>
-                            </w:pPr>
-                            <w:r>
-                              <w:t>What students can expect from me</w:t>
-                            </w:r>
-                          </w:p>
-                        </w:txbxContent>
-                      </v:textbox>
-                    </v:roundrect>
-                  </w:pict>
-                </mc:Fallback>
-              </mc:AlternateContent>
+              <w:t>What students can expect from me</w:t>
             </w:r>
           </w:p>
         </w:tc>
       </w:tr>
-    </w:tbl>
-    <w:p>
-      <w:pPr>
-        <w:pStyle w:val="ListParagraph"/>
-        <w:spacing w:after="0"/>
-        <w:ind w:left="0"/>
-        <w:rPr>
-          <w:rFonts w:cstheme="minorHAnsi"/>
-        </w:rPr>
-      </w:pPr>
-    </w:p>
-    <w:tbl>
-      <w:tblPr>
-        <w:tblStyle w:val="TableGrid"/>
-        <w:tblW w:w="10578" w:type="dxa"/>
-        <w:tblBorders>
-          <w:top w:val="none" w:sz="0" w:space="0" w:color="auto"/>
-          <w:left w:val="none" w:sz="0" w:space="0" w:color="auto"/>
-          <w:bottom w:val="none" w:sz="0" w:space="0" w:color="auto"/>
-          <w:right w:val="none" w:sz="0" w:space="0" w:color="auto"/>
-          <w:insideH w:val="none" w:sz="0" w:space="0" w:color="auto"/>
-          <w:insideV w:val="none" w:sz="0" w:space="0" w:color="auto"/>
-        </w:tblBorders>
-        <w:tblLook w:val="04A0" w:firstRow="1" w:lastRow="0" w:firstColumn="1" w:lastColumn="0" w:noHBand="0" w:noVBand="1"/>
-      </w:tblPr>
-      <w:tblGrid>
-        <w:gridCol w:w="5289"/>
-        <w:gridCol w:w="5289"/>
-      </w:tblGrid>
       <w:tr>
         <w:trPr>
+          <w:gridAfter w:val="1"/>
+          <w:wAfter w:w="212" w:type="dxa"/>
           <w:trHeight w:val="991"/>
         </w:trPr>
         <w:tc>
@@ -1034,21 +567,7 @@
                     <w:rPr>
                       <w:rFonts w:cstheme="minorHAnsi"/>
                     </w:rPr>
-                    <w:t xml:space="preserve">expected of </w:t>
-                  </w:r>
-                  <w:proofErr w:type="gramStart"/>
-                  <w:r>
-                    <w:rPr>
-                      <w:rFonts w:cstheme="minorHAnsi"/>
-                    </w:rPr>
-                    <w:t>student}{</w:t>
-                  </w:r>
-                  <w:proofErr w:type="gramEnd"/>
-                  <w:r>
-                    <w:rPr>
-                      <w:rFonts w:cstheme="minorHAnsi"/>
-                    </w:rPr>
-                    <w:t>expectation}{/}</w:t>
+                    <w:t>expected of student}{expectation}{/}</w:t>
                   </w:r>
                 </w:p>
               </w:tc>
@@ -1065,6 +584,7 @@
         <w:tc>
           <w:tcPr>
             <w:tcW w:w="5289" w:type="dxa"/>
+            <w:gridSpan w:val="2"/>
           </w:tcPr>
           <w:tbl>
             <w:tblPr>
@@ -1120,21 +640,7 @@
                     <w:rPr>
                       <w:rFonts w:cstheme="minorHAnsi"/>
                     </w:rPr>
-                    <w:t xml:space="preserve">expected of </w:t>
-                  </w:r>
-                  <w:proofErr w:type="gramStart"/>
-                  <w:r>
-                    <w:rPr>
-                      <w:rFonts w:cstheme="minorHAnsi"/>
-                    </w:rPr>
-                    <w:t>instructor}{</w:t>
-                  </w:r>
-                  <w:proofErr w:type="gramEnd"/>
-                  <w:r>
-                    <w:rPr>
-                      <w:rFonts w:cstheme="minorHAnsi"/>
-                    </w:rPr>
-                    <w:t>expectation}{/}</w:t>
+                    <w:t>expected of instructor}{expectation}{/}</w:t>
                   </w:r>
                 </w:p>
               </w:tc>
@@ -1160,158 +666,22 @@
         </w:rPr>
       </w:pPr>
       <w:bookmarkStart w:id="1" w:name="_Hlk112665564"/>
+      <w:r>
+        <w:rPr>
+          <w:rFonts w:cstheme="minorHAnsi"/>
+          <w:b/>
+          <w:bCs/>
+        </w:rPr>
+        <w:t>Tests, exams, and proctoring</w:t>
+      </w:r>
     </w:p>
     <w:p>
       <w:pPr>
+        <w:spacing w:after="0"/>
         <w:rPr>
           <w:rFonts w:cstheme="minorHAnsi"/>
           <w:b/>
           <w:bCs/>
-        </w:rPr>
-      </w:pPr>
-      <w:r>
-        <w:rPr>
-          <w:rFonts w:cstheme="minorHAnsi"/>
-          <w:b/>
-          <w:bCs/>
-        </w:rPr>
-        <w:br w:type="page"/>
-      </w:r>
-    </w:p>
-    <w:p>
-      <w:pPr>
-        <w:spacing w:after="0"/>
-        <w:rPr>
-          <w:rFonts w:cstheme="minorHAnsi"/>
-          <w:b/>
-          <w:bCs/>
-        </w:rPr>
-      </w:pPr>
-    </w:p>
-    <w:p>
-      <w:pPr>
-        <w:spacing w:after="0"/>
-        <w:rPr>
-          <w:rFonts w:cstheme="minorHAnsi"/>
-          <w:b/>
-          <w:bCs/>
-        </w:rPr>
-      </w:pPr>
-      <w:r>
-        <w:rPr>
-          <w:rFonts w:cstheme="minorHAnsi"/>
-          <w:b/>
-          <w:bCs/>
-          <w:noProof/>
-        </w:rPr>
-        <mc:AlternateContent>
-          <mc:Choice Requires="wps">
-            <w:drawing>
-              <wp:anchor distT="0" distB="0" distL="114300" distR="114300" simplePos="0" relativeHeight="251668480" behindDoc="0" locked="0" layoutInCell="1" allowOverlap="1" wp14:anchorId="1C4D5853" wp14:editId="6EDF2E0D">
-                <wp:simplePos x="0" y="0"/>
-                <wp:positionH relativeFrom="column">
-                  <wp:posOffset>0</wp:posOffset>
-                </wp:positionH>
-                <wp:positionV relativeFrom="paragraph">
-                  <wp:posOffset>26670</wp:posOffset>
-                </wp:positionV>
-                <wp:extent cx="1752600" cy="295275"/>
-                <wp:effectExtent l="0" t="0" r="0" b="9525"/>
-                <wp:wrapNone/>
-                <wp:docPr id="12" name="Rectangle: Rounded Corners 12"/>
-                <wp:cNvGraphicFramePr/>
-                <a:graphic xmlns:a="http://schemas.openxmlformats.org/drawingml/2006/main">
-                  <a:graphicData uri="http://schemas.microsoft.com/office/word/2010/wordprocessingShape">
-                    <wps:wsp>
-                      <wps:cNvSpPr/>
-                      <wps:spPr>
-                        <a:xfrm>
-                          <a:off x="0" y="0"/>
-                          <a:ext cx="1752600" cy="295275"/>
-                        </a:xfrm>
-                        <a:prstGeom prst="roundRect">
-                          <a:avLst/>
-                        </a:prstGeom>
-                        <a:solidFill>
-                          <a:srgbClr val="115E6E"/>
-                        </a:solidFill>
-                        <a:ln>
-                          <a:noFill/>
-                        </a:ln>
-                      </wps:spPr>
-                      <wps:style>
-                        <a:lnRef idx="2">
-                          <a:schemeClr val="accent1">
-                            <a:shade val="50000"/>
-                          </a:schemeClr>
-                        </a:lnRef>
-                        <a:fillRef idx="1">
-                          <a:schemeClr val="accent1"/>
-                        </a:fillRef>
-                        <a:effectRef idx="0">
-                          <a:schemeClr val="accent1"/>
-                        </a:effectRef>
-                        <a:fontRef idx="minor">
-                          <a:schemeClr val="lt1"/>
-                        </a:fontRef>
-                      </wps:style>
-                      <wps:txbx>
-                        <w:txbxContent>
-                          <w:p>
-                            <w:pPr>
-                              <w:jc w:val="center"/>
-                            </w:pPr>
-                            <w:r>
-                              <w:t>Tests, exams, and proctoring</w:t>
-                            </w:r>
-                          </w:p>
-                        </w:txbxContent>
-                      </wps:txbx>
-                      <wps:bodyPr rot="0" spcFirstLastPara="0" vertOverflow="overflow" horzOverflow="overflow" vert="horz" wrap="square" lIns="0" tIns="45720" rIns="0" bIns="45720" numCol="1" spcCol="0" rtlCol="0" fromWordArt="0" anchor="ctr" anchorCtr="0" forceAA="0" compatLnSpc="1">
-                        <a:prstTxWarp prst="textNoShape">
-                          <a:avLst/>
-                        </a:prstTxWarp>
-                        <a:noAutofit/>
-                      </wps:bodyPr>
-                    </wps:wsp>
-                  </a:graphicData>
-                </a:graphic>
-                <wp14:sizeRelH relativeFrom="margin">
-                  <wp14:pctWidth>0</wp14:pctWidth>
-                </wp14:sizeRelH>
-                <wp14:sizeRelV relativeFrom="margin">
-                  <wp14:pctHeight>0</wp14:pctHeight>
-                </wp14:sizeRelV>
-              </wp:anchor>
-            </w:drawing>
-          </mc:Choice>
-          <mc:Fallback>
-            <w:pict>
-              <v:roundrect w14:anchorId="1C4D5853" id="Rectangle: Rounded Corners 12" o:spid="_x0000_s1029" style="position:absolute;margin-left:0;margin-top:2.1pt;width:138pt;height:23.25pt;z-index:251668480;visibility:visible;mso-wrap-style:square;mso-width-percent:0;mso-height-percent:0;mso-wrap-distance-left:9pt;mso-wrap-distance-top:0;mso-wrap-distance-right:9pt;mso-wrap-distance-bottom:0;mso-position-horizontal:absolute;mso-position-horizontal-relative:text;mso-position-vertical:absolute;mso-position-vertical-relative:text;mso-width-percent:0;mso-height-percent:0;mso-width-relative:margin;mso-height-relative:margin;v-text-anchor:middle" arcsize="10923f" o:gfxdata="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" fillcolor="#115e6e" stroked="f" strokeweight="1pt">
-                <v:stroke joinstyle="miter"/>
-                <v:textbox inset="0,,0">
-                  <w:txbxContent>
-                    <w:p>
-                      <w:pPr>
-                        <w:jc w:val="center"/>
-                      </w:pPr>
-                      <w:r>
-                        <w:t>Tests, exams, and proctoring</w:t>
-                      </w:r>
-                    </w:p>
-                  </w:txbxContent>
-                </v:textbox>
-              </v:roundrect>
-            </w:pict>
-          </mc:Fallback>
-        </mc:AlternateContent>
-      </w:r>
-    </w:p>
-    <w:p>
-      <w:pPr>
-        <w:spacing w:before="240" w:after="0"/>
-        <w:rPr>
-          <w:rFonts w:cstheme="minorHAnsi"/>
         </w:rPr>
       </w:pPr>
       <w:r>
@@ -1427,14 +797,12 @@
               </w:rPr>
               <w:t xml:space="preserve">assessment </w:t>
             </w:r>
-            <w:proofErr w:type="gramStart"/>
             <w:r>
               <w:rPr>
                 <w:rFonts w:cstheme="minorHAnsi"/>
               </w:rPr>
               <w:t>list}{</w:t>
             </w:r>
-            <w:proofErr w:type="gramEnd"/>
             <w:r>
               <w:rPr>
                 <w:rFonts w:cstheme="minorHAnsi"/>
@@ -1487,121 +855,32 @@
           <w:bCs/>
         </w:rPr>
       </w:pPr>
-      <w:r>
+    </w:p>
+    <w:p>
+      <w:pPr>
+        <w:spacing w:after="0"/>
         <w:rPr>
           <w:rFonts w:cstheme="minorHAnsi"/>
           <w:b/>
           <w:bCs/>
-          <w:noProof/>
-        </w:rPr>
-        <mc:AlternateContent>
-          <mc:Choice Requires="wps">
-            <w:drawing>
-              <wp:anchor distT="0" distB="0" distL="114300" distR="114300" simplePos="0" relativeHeight="251669504" behindDoc="0" locked="0" layoutInCell="1" allowOverlap="1" wp14:anchorId="052F5966" wp14:editId="73054F7F">
-                <wp:simplePos x="0" y="0"/>
-                <wp:positionH relativeFrom="column">
-                  <wp:posOffset>-19050</wp:posOffset>
-                </wp:positionH>
-                <wp:positionV relativeFrom="paragraph">
-                  <wp:posOffset>53975</wp:posOffset>
-                </wp:positionV>
-                <wp:extent cx="1285875" cy="285750"/>
-                <wp:effectExtent l="0" t="0" r="9525" b="0"/>
-                <wp:wrapNone/>
-                <wp:docPr id="13" name="Rectangle: Rounded Corners 13"/>
-                <wp:cNvGraphicFramePr/>
-                <a:graphic xmlns:a="http://schemas.openxmlformats.org/drawingml/2006/main">
-                  <a:graphicData uri="http://schemas.microsoft.com/office/word/2010/wordprocessingShape">
-                    <wps:wsp>
-                      <wps:cNvSpPr/>
-                      <wps:spPr>
-                        <a:xfrm>
-                          <a:off x="0" y="0"/>
-                          <a:ext cx="1285875" cy="285750"/>
-                        </a:xfrm>
-                        <a:prstGeom prst="roundRect">
-                          <a:avLst/>
-                        </a:prstGeom>
-                        <a:solidFill>
-                          <a:srgbClr val="115E6E"/>
-                        </a:solidFill>
-                        <a:ln>
-                          <a:noFill/>
-                        </a:ln>
-                      </wps:spPr>
-                      <wps:style>
-                        <a:lnRef idx="2">
-                          <a:schemeClr val="accent1">
-                            <a:shade val="50000"/>
-                          </a:schemeClr>
-                        </a:lnRef>
-                        <a:fillRef idx="1">
-                          <a:schemeClr val="accent1"/>
-                        </a:fillRef>
-                        <a:effectRef idx="0">
-                          <a:schemeClr val="accent1"/>
-                        </a:effectRef>
-                        <a:fontRef idx="minor">
-                          <a:schemeClr val="lt1"/>
-                        </a:fontRef>
-                      </wps:style>
-                      <wps:txbx>
-                        <w:txbxContent>
-                          <w:p>
-                            <w:pPr>
-                              <w:jc w:val="center"/>
-                            </w:pPr>
-                            <w:r>
-                              <w:t>Special populations</w:t>
-                            </w:r>
-                          </w:p>
-                        </w:txbxContent>
-                      </wps:txbx>
-                      <wps:bodyPr rot="0" spcFirstLastPara="0" vertOverflow="overflow" horzOverflow="overflow" vert="horz" wrap="square" lIns="0" tIns="45720" rIns="0" bIns="45720" numCol="1" spcCol="0" rtlCol="0" fromWordArt="0" anchor="ctr" anchorCtr="0" forceAA="0" compatLnSpc="1">
-                        <a:prstTxWarp prst="textNoShape">
-                          <a:avLst/>
-                        </a:prstTxWarp>
-                        <a:noAutofit/>
-                      </wps:bodyPr>
-                    </wps:wsp>
-                  </a:graphicData>
-                </a:graphic>
-                <wp14:sizeRelH relativeFrom="margin">
-                  <wp14:pctWidth>0</wp14:pctWidth>
-                </wp14:sizeRelH>
-                <wp14:sizeRelV relativeFrom="margin">
-                  <wp14:pctHeight>0</wp14:pctHeight>
-                </wp14:sizeRelV>
-              </wp:anchor>
-            </w:drawing>
-          </mc:Choice>
-          <mc:Fallback>
-            <w:pict>
-              <v:roundrect w14:anchorId="052F5966" id="Rectangle: Rounded Corners 13" o:spid="_x0000_s1030" style="position:absolute;margin-left:-1.5pt;margin-top:4.25pt;width:101.25pt;height:22.5pt;z-index:251669504;visibility:visible;mso-wrap-style:square;mso-width-percent:0;mso-height-percent:0;mso-wrap-distance-left:9pt;mso-wrap-distance-top:0;mso-wrap-distance-right:9pt;mso-wrap-distance-bottom:0;mso-position-horizontal:absolute;mso-position-horizontal-relative:text;mso-position-vertical:absolute;mso-position-vertical-relative:text;mso-width-percent:0;mso-height-percent:0;mso-width-relative:margin;mso-height-relative:margin;v-text-anchor:middle" arcsize="10923f" o:gfxdata="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" fillcolor="#115e6e" stroked="f" strokeweight="1pt">
-                <v:stroke joinstyle="miter"/>
-                <v:textbox inset="0,,0">
-                  <w:txbxContent>
-                    <w:p>
-                      <w:pPr>
-                        <w:jc w:val="center"/>
-                      </w:pPr>
-                      <w:r>
-                        <w:t>Special populations</w:t>
-                      </w:r>
-                    </w:p>
-                  </w:txbxContent>
-                </v:textbox>
-              </v:roundrect>
-            </w:pict>
-          </mc:Fallback>
-        </mc:AlternateContent>
+        </w:rPr>
+      </w:pPr>
+      <w:r>
+        <w:rPr>
+          <w:rFonts w:cstheme="minorHAnsi"/>
+          <w:b/>
+          <w:bCs/>
+        </w:rPr>
+        <w:t>Special populations</w:t>
       </w:r>
     </w:p>
     <w:p>
       <w:pPr>
-        <w:spacing w:before="240"/>
-        <w:rPr>
-          <w:rFonts w:cstheme="minorHAnsi"/>
+        <w:spacing w:after="0"/>
+        <w:rPr>
+          <w:rFonts w:cstheme="minorHAnsi"/>
+          <w:b/>
+          <w:bCs/>
         </w:rPr>
       </w:pPr>
       <w:r>
@@ -1639,21 +918,7 @@
         <w:rPr>
           <w:rFonts w:cstheme="minorHAnsi"/>
         </w:rPr>
-        <w:t xml:space="preserve">{#special </w:t>
-      </w:r>
-      <w:proofErr w:type="gramStart"/>
-      <w:r>
-        <w:rPr>
-          <w:rFonts w:cstheme="minorHAnsi"/>
-        </w:rPr>
-        <w:t>populations}{</w:t>
-      </w:r>
-      <w:proofErr w:type="gramEnd"/>
-      <w:r>
-        <w:rPr>
-          <w:rFonts w:cstheme="minorHAnsi"/>
-        </w:rPr>
-        <w:t>first} {last}{/special populations}</w:t>
+        <w:t>{#special populations}{first} {last}{/special populations}</w:t>
       </w:r>
       <w:r>
         <w:rPr>
@@ -1701,273 +966,188 @@
           <w:bCs/>
         </w:rPr>
       </w:pPr>
-      <w:r>
+    </w:p>
+    <w:p>
+      <w:pPr>
+        <w:spacing w:after="0"/>
         <w:rPr>
           <w:rFonts w:cstheme="minorHAnsi"/>
           <w:b/>
           <w:bCs/>
-          <w:noProof/>
-        </w:rPr>
-        <mc:AlternateContent>
-          <mc:Choice Requires="wps">
-            <w:drawing>
-              <wp:anchor distT="0" distB="0" distL="114300" distR="114300" simplePos="0" relativeHeight="251670528" behindDoc="0" locked="0" layoutInCell="1" allowOverlap="1" wp14:anchorId="14F435C3" wp14:editId="60C1EFA7">
-                <wp:simplePos x="0" y="0"/>
-                <wp:positionH relativeFrom="column">
-                  <wp:posOffset>-9525</wp:posOffset>
-                </wp:positionH>
-                <wp:positionV relativeFrom="paragraph">
-                  <wp:posOffset>54610</wp:posOffset>
-                </wp:positionV>
-                <wp:extent cx="1076325" cy="276225"/>
-                <wp:effectExtent l="0" t="0" r="9525" b="9525"/>
-                <wp:wrapNone/>
-                <wp:docPr id="14" name="Rectangle: Rounded Corners 14"/>
-                <wp:cNvGraphicFramePr/>
-                <a:graphic xmlns:a="http://schemas.openxmlformats.org/drawingml/2006/main">
-                  <a:graphicData uri="http://schemas.microsoft.com/office/word/2010/wordprocessingShape">
-                    <wps:wsp>
-                      <wps:cNvSpPr/>
-                      <wps:spPr>
-                        <a:xfrm>
-                          <a:off x="0" y="0"/>
-                          <a:ext cx="1076325" cy="276225"/>
-                        </a:xfrm>
-                        <a:prstGeom prst="roundRect">
-                          <a:avLst/>
-                        </a:prstGeom>
-                        <a:solidFill>
-                          <a:srgbClr val="115E6E"/>
-                        </a:solidFill>
-                        <a:ln>
-                          <a:noFill/>
-                        </a:ln>
-                      </wps:spPr>
-                      <wps:style>
-                        <a:lnRef idx="2">
-                          <a:schemeClr val="accent1">
-                            <a:shade val="50000"/>
-                          </a:schemeClr>
-                        </a:lnRef>
-                        <a:fillRef idx="1">
-                          <a:schemeClr val="accent1"/>
-                        </a:fillRef>
-                        <a:effectRef idx="0">
-                          <a:schemeClr val="accent1"/>
-                        </a:effectRef>
-                        <a:fontRef idx="minor">
-                          <a:schemeClr val="lt1"/>
-                        </a:fontRef>
-                      </wps:style>
-                      <wps:txbx>
-                        <w:txbxContent>
-                          <w:p>
-                            <w:pPr>
-                              <w:jc w:val="center"/>
-                            </w:pPr>
-                            <w:r>
-                              <w:t>Mentor support</w:t>
-                            </w:r>
-                          </w:p>
-                        </w:txbxContent>
-                      </wps:txbx>
-                      <wps:bodyPr rot="0" spcFirstLastPara="0" vertOverflow="overflow" horzOverflow="overflow" vert="horz" wrap="square" lIns="0" tIns="45720" rIns="0" bIns="45720" numCol="1" spcCol="0" rtlCol="0" fromWordArt="0" anchor="ctr" anchorCtr="0" forceAA="0" compatLnSpc="1">
-                        <a:prstTxWarp prst="textNoShape">
-                          <a:avLst/>
-                        </a:prstTxWarp>
-                        <a:noAutofit/>
-                      </wps:bodyPr>
-                    </wps:wsp>
-                  </a:graphicData>
-                </a:graphic>
-                <wp14:sizeRelH relativeFrom="margin">
-                  <wp14:pctWidth>0</wp14:pctWidth>
-                </wp14:sizeRelH>
-                <wp14:sizeRelV relativeFrom="margin">
-                  <wp14:pctHeight>0</wp14:pctHeight>
-                </wp14:sizeRelV>
-              </wp:anchor>
-            </w:drawing>
-          </mc:Choice>
-          <mc:Fallback>
-            <w:pict>
-              <v:roundrect w14:anchorId="14F435C3" id="Rectangle: Rounded Corners 14" o:spid="_x0000_s1031" style="position:absolute;margin-left:-.75pt;margin-top:4.3pt;width:84.75pt;height:21.75pt;z-index:251670528;visibility:visible;mso-wrap-style:square;mso-width-percent:0;mso-height-percent:0;mso-wrap-distance-left:9pt;mso-wrap-distance-top:0;mso-wrap-distance-right:9pt;mso-wrap-distance-bottom:0;mso-position-horizontal:absolute;mso-position-horizontal-relative:text;mso-position-vertical:absolute;mso-position-vertical-relative:text;mso-width-percent:0;mso-height-percent:0;mso-width-relative:margin;mso-height-relative:margin;v-text-anchor:middle" arcsize="10923f" o:gfxdata="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" fillcolor="#115e6e" stroked="f" strokeweight="1pt">
-                <v:stroke joinstyle="miter"/>
-                <v:textbox inset="0,,0">
-                  <w:txbxContent>
-                    <w:p>
-                      <w:pPr>
-                        <w:jc w:val="center"/>
-                      </w:pPr>
-                      <w:r>
-                        <w:t>Mentor support</w:t>
-                      </w:r>
-                    </w:p>
-                  </w:txbxContent>
-                </v:textbox>
-              </v:roundrect>
-            </w:pict>
-          </mc:Fallback>
-        </mc:AlternateContent>
+        </w:rPr>
+      </w:pPr>
+      <w:r>
+        <w:rPr>
+          <w:rFonts w:cstheme="minorHAnsi"/>
+          <w:b/>
+          <w:bCs/>
+        </w:rPr>
+        <w:t>Mentor support</w:t>
       </w:r>
     </w:p>
     <w:p>
       <w:pPr>
+        <w:rPr>
+          <w:rFonts w:cstheme="minorHAnsi"/>
+        </w:rPr>
+      </w:pPr>
+      <w:r>
+        <w:rPr>
+          <w:rFonts w:cstheme="minorHAnsi"/>
+        </w:rPr>
+        <w:t xml:space="preserve">Michigan Virtual offers many resources to help mentors.  </w:t>
+      </w:r>
+      <w:r>
+        <w:rPr>
+          <w:rFonts w:cstheme="minorHAnsi"/>
+        </w:rPr>
+        <w:t xml:space="preserve">A visit to </w:t>
+      </w:r>
+      <w:r>
+        <w:rPr>
+          <w:rFonts w:cstheme="minorHAnsi"/>
+        </w:rPr>
+        <w:t xml:space="preserve">our </w:t>
+      </w:r>
+      <w:r>
+        <w:rPr>
+          <w:rFonts w:cstheme="minorHAnsi"/>
+        </w:rPr>
+        <w:t>Mentor Page</w:t>
+      </w:r>
+      <w:r>
+        <w:rPr>
+          <w:rFonts w:cstheme="minorHAnsi"/>
+        </w:rPr>
+        <w:t xml:space="preserve"> </w:t>
+      </w:r>
+      <w:r>
+        <w:rPr>
+          <w:rFonts w:cstheme="minorHAnsi"/>
+        </w:rPr>
+        <w:t xml:space="preserve">is well worth your time </w:t>
+      </w:r>
+      <w:r>
+        <w:rPr>
+          <w:rFonts w:cstheme="minorHAnsi"/>
+        </w:rPr>
+        <w:t xml:space="preserve">– it’s full of handy resources.  </w:t>
+      </w:r>
+      <w:r>
+        <w:rPr>
+          <w:rFonts w:cstheme="minorHAnsi"/>
+        </w:rPr>
+        <w:t>{#mentor support}{first} {last}{/</w:t>
+      </w:r>
+      <w:r>
+        <w:rPr>
+          <w:rFonts w:cstheme="minorHAnsi"/>
+        </w:rPr>
+        <w:t>}</w:t>
+      </w:r>
+      <w:r>
+        <w:rPr>
+          <w:rFonts w:cstheme="minorHAnsi"/>
+        </w:rPr>
+        <w:t xml:space="preserve"> is our Mentor Support Manager, and you can reach out any time </w:t>
+      </w:r>
+      <w:r>
+        <w:rPr>
+          <w:rFonts w:cstheme="minorHAnsi"/>
+        </w:rPr>
+        <w:t xml:space="preserve">at </w:t>
+      </w:r>
+      <w:bookmarkStart w:id="2" w:name="_Hlk112508632"/>
+      <w:r>
+        <w:rPr>
+          <w:rFonts w:cstheme="minorHAnsi"/>
+        </w:rPr>
+        <w:t>{</w:t>
+      </w:r>
+      <w:r>
+        <w:rPr>
+          <w:rFonts w:cstheme="minorHAnsi"/>
+        </w:rPr>
+        <w:t>#</w:t>
+      </w:r>
+      <w:r>
+        <w:rPr>
+          <w:rFonts w:cstheme="minorHAnsi"/>
+        </w:rPr>
+        <w:t>mentor</w:t>
+      </w:r>
+      <w:r>
+        <w:rPr>
+          <w:rFonts w:cstheme="minorHAnsi"/>
+        </w:rPr>
+        <w:t xml:space="preserve"> </w:t>
+      </w:r>
+      <w:r>
+        <w:rPr>
+          <w:rFonts w:cstheme="minorHAnsi"/>
+        </w:rPr>
+        <w:t>support}</w:t>
+      </w:r>
+      <w:r>
+        <w:rPr>
+          <w:rFonts w:cstheme="minorHAnsi"/>
+        </w:rPr>
+        <w:t>{phone}{</w:t>
+      </w:r>
+      <w:r>
+        <w:rPr>
+          <w:rFonts w:cstheme="minorHAnsi"/>
+        </w:rPr>
+        <w:t>/</w:t>
+      </w:r>
+      <w:r>
+        <w:rPr>
+          <w:rFonts w:cstheme="minorHAnsi"/>
+        </w:rPr>
+        <w:t>}</w:t>
+      </w:r>
+      <w:bookmarkEnd w:id="2"/>
+      <w:r>
+        <w:rPr>
+          <w:rFonts w:cstheme="minorHAnsi"/>
+        </w:rPr>
+        <w:t xml:space="preserve"> or</w:t>
+      </w:r>
+      <w:r>
+        <w:rPr>
+          <w:rFonts w:cstheme="minorHAnsi"/>
+        </w:rPr>
+        <w:t xml:space="preserve"> {mentor support email}.</w:t>
+      </w:r>
+    </w:p>
+    <w:p>
+      <w:pPr>
         <w:spacing w:after="0"/>
-        <w:rPr>
-          <w:rFonts w:cstheme="minorHAnsi"/>
+      </w:pPr>
+      <w:r>
+        <w:rPr>
           <w:b/>
           <w:bCs/>
         </w:rPr>
-      </w:pPr>
+        <w:t>Helpful links</w:t>
+      </w:r>
+      <w:r>
+        <w:rPr>
+          <w:b/>
+          <w:bCs/>
+        </w:rPr>
+        <w:br/>
+      </w:r>
+      <w:r>
+        <w:t>{customer care}</w:t>
+      </w:r>
     </w:p>
     <w:p>
       <w:pPr>
-        <w:rPr>
-          <w:rFonts w:cstheme="minorHAnsi"/>
-        </w:rPr>
-      </w:pPr>
-      <w:r>
-        <w:rPr>
-          <w:rFonts w:cstheme="minorHAnsi"/>
-        </w:rPr>
-        <w:t xml:space="preserve">Michigan Virtual offers many resources to help mentors.  </w:t>
-      </w:r>
-      <w:r>
-        <w:rPr>
-          <w:rFonts w:cstheme="minorHAnsi"/>
-        </w:rPr>
-        <w:t xml:space="preserve">A visit to </w:t>
-      </w:r>
-      <w:r>
-        <w:rPr>
-          <w:rFonts w:cstheme="minorHAnsi"/>
-        </w:rPr>
-        <w:t xml:space="preserve">our </w:t>
-      </w:r>
-      <w:r>
-        <w:rPr>
-          <w:rFonts w:cstheme="minorHAnsi"/>
-        </w:rPr>
-        <w:t>Mentor Page</w:t>
-      </w:r>
-      <w:r>
-        <w:rPr>
-          <w:rFonts w:cstheme="minorHAnsi"/>
-        </w:rPr>
-        <w:t xml:space="preserve"> </w:t>
-      </w:r>
-      <w:r>
-        <w:rPr>
-          <w:rFonts w:cstheme="minorHAnsi"/>
-        </w:rPr>
-        <w:t xml:space="preserve">is well worth your time </w:t>
-      </w:r>
-      <w:r>
-        <w:rPr>
-          <w:rFonts w:cstheme="minorHAnsi"/>
-        </w:rPr>
-        <w:t xml:space="preserve">– it’s full of handy resources.  </w:t>
-      </w:r>
-      <w:r>
-        <w:rPr>
-          <w:rFonts w:cstheme="minorHAnsi"/>
-        </w:rPr>
-        <w:t xml:space="preserve">{#mentor </w:t>
-      </w:r>
-      <w:proofErr w:type="gramStart"/>
-      <w:r>
-        <w:rPr>
-          <w:rFonts w:cstheme="minorHAnsi"/>
-        </w:rPr>
-        <w:t>support}{</w:t>
-      </w:r>
-      <w:proofErr w:type="gramEnd"/>
-      <w:r>
-        <w:rPr>
-          <w:rFonts w:cstheme="minorHAnsi"/>
-        </w:rPr>
-        <w:t>first} {last}{/</w:t>
-      </w:r>
-      <w:r>
-        <w:rPr>
-          <w:rFonts w:cstheme="minorHAnsi"/>
-        </w:rPr>
-        <w:t>}</w:t>
-      </w:r>
-      <w:r>
-        <w:rPr>
-          <w:rFonts w:cstheme="minorHAnsi"/>
-        </w:rPr>
-        <w:t xml:space="preserve"> is our Mentor Support Manager, and you can reach out any time </w:t>
-      </w:r>
-      <w:r>
-        <w:rPr>
-          <w:rFonts w:cstheme="minorHAnsi"/>
-        </w:rPr>
-        <w:t xml:space="preserve">at </w:t>
-      </w:r>
-      <w:bookmarkStart w:id="2" w:name="_Hlk112508632"/>
-      <w:r>
-        <w:rPr>
-          <w:rFonts w:cstheme="minorHAnsi"/>
-        </w:rPr>
-        <w:t>{</w:t>
-      </w:r>
-      <w:r>
-        <w:rPr>
-          <w:rFonts w:cstheme="minorHAnsi"/>
-        </w:rPr>
-        <w:t>#</w:t>
-      </w:r>
-      <w:r>
-        <w:rPr>
-          <w:rFonts w:cstheme="minorHAnsi"/>
-        </w:rPr>
-        <w:t>mentor</w:t>
-      </w:r>
-      <w:r>
-        <w:rPr>
-          <w:rFonts w:cstheme="minorHAnsi"/>
-        </w:rPr>
-        <w:t xml:space="preserve"> </w:t>
-      </w:r>
-      <w:r>
-        <w:rPr>
-          <w:rFonts w:cstheme="minorHAnsi"/>
-        </w:rPr>
-        <w:t>support}</w:t>
-      </w:r>
-      <w:r>
-        <w:rPr>
-          <w:rFonts w:cstheme="minorHAnsi"/>
-        </w:rPr>
-        <w:t>{phone}{</w:t>
-      </w:r>
-      <w:r>
-        <w:rPr>
-          <w:rFonts w:cstheme="minorHAnsi"/>
-        </w:rPr>
-        <w:t>/</w:t>
-      </w:r>
-      <w:r>
-        <w:rPr>
-          <w:rFonts w:cstheme="minorHAnsi"/>
-        </w:rPr>
-        <w:t>}</w:t>
-      </w:r>
-      <w:bookmarkEnd w:id="2"/>
-      <w:r>
-        <w:rPr>
-          <w:rFonts w:cstheme="minorHAnsi"/>
-        </w:rPr>
-        <w:t xml:space="preserve"> or</w:t>
-      </w:r>
-      <w:r>
-        <w:rPr>
-          <w:rFonts w:cstheme="minorHAnsi"/>
-        </w:rPr>
-        <w:t xml:space="preserve"> {mentor support email}.</w:t>
+        <w:spacing w:after="0"/>
+      </w:pPr>
+      <w:r>
+        <w:t>{mentor page}</w:t>
       </w:r>
     </w:p>
     <w:p>
@@ -1975,119 +1155,7 @@
         <w:spacing w:after="0"/>
       </w:pPr>
       <w:r>
-        <w:rPr>
-          <w:b/>
-          <w:bCs/>
-          <w:noProof/>
-        </w:rPr>
-        <mc:AlternateContent>
-          <mc:Choice Requires="wps">
-            <w:drawing>
-              <wp:anchor distT="0" distB="0" distL="114300" distR="114300" simplePos="0" relativeHeight="251671552" behindDoc="0" locked="0" layoutInCell="1" allowOverlap="1" wp14:anchorId="47479C28" wp14:editId="26245770">
-                <wp:simplePos x="0" y="0"/>
-                <wp:positionH relativeFrom="column">
-                  <wp:posOffset>-28574</wp:posOffset>
-                </wp:positionH>
-                <wp:positionV relativeFrom="paragraph">
-                  <wp:posOffset>109220</wp:posOffset>
-                </wp:positionV>
-                <wp:extent cx="876300" cy="276225"/>
-                <wp:effectExtent l="0" t="0" r="0" b="9525"/>
-                <wp:wrapNone/>
-                <wp:docPr id="15" name="Rectangle: Rounded Corners 15"/>
-                <wp:cNvGraphicFramePr/>
-                <a:graphic xmlns:a="http://schemas.openxmlformats.org/drawingml/2006/main">
-                  <a:graphicData uri="http://schemas.microsoft.com/office/word/2010/wordprocessingShape">
-                    <wps:wsp>
-                      <wps:cNvSpPr/>
-                      <wps:spPr>
-                        <a:xfrm>
-                          <a:off x="0" y="0"/>
-                          <a:ext cx="876300" cy="276225"/>
-                        </a:xfrm>
-                        <a:prstGeom prst="roundRect">
-                          <a:avLst/>
-                        </a:prstGeom>
-                        <a:solidFill>
-                          <a:srgbClr val="115E6E"/>
-                        </a:solidFill>
-                        <a:ln>
-                          <a:noFill/>
-                        </a:ln>
-                      </wps:spPr>
-                      <wps:style>
-                        <a:lnRef idx="2">
-                          <a:schemeClr val="accent1">
-                            <a:shade val="50000"/>
-                          </a:schemeClr>
-                        </a:lnRef>
-                        <a:fillRef idx="1">
-                          <a:schemeClr val="accent1"/>
-                        </a:fillRef>
-                        <a:effectRef idx="0">
-                          <a:schemeClr val="accent1"/>
-                        </a:effectRef>
-                        <a:fontRef idx="minor">
-                          <a:schemeClr val="lt1"/>
-                        </a:fontRef>
-                      </wps:style>
-                      <wps:txbx>
-                        <w:txbxContent>
-                          <w:p>
-                            <w:pPr>
-                              <w:jc w:val="center"/>
-                            </w:pPr>
-                            <w:r>
-                              <w:t>Helpful links</w:t>
-                            </w:r>
-                          </w:p>
-                        </w:txbxContent>
-                      </wps:txbx>
-                      <wps:bodyPr rot="0" spcFirstLastPara="0" vertOverflow="overflow" horzOverflow="overflow" vert="horz" wrap="square" lIns="0" tIns="45720" rIns="0" bIns="45720" numCol="1" spcCol="0" rtlCol="0" fromWordArt="0" anchor="ctr" anchorCtr="0" forceAA="0" compatLnSpc="1">
-                        <a:prstTxWarp prst="textNoShape">
-                          <a:avLst/>
-                        </a:prstTxWarp>
-                        <a:noAutofit/>
-                      </wps:bodyPr>
-                    </wps:wsp>
-                  </a:graphicData>
-                </a:graphic>
-                <wp14:sizeRelH relativeFrom="margin">
-                  <wp14:pctWidth>0</wp14:pctWidth>
-                </wp14:sizeRelH>
-                <wp14:sizeRelV relativeFrom="margin">
-                  <wp14:pctHeight>0</wp14:pctHeight>
-                </wp14:sizeRelV>
-              </wp:anchor>
-            </w:drawing>
-          </mc:Choice>
-          <mc:Fallback>
-            <w:pict>
-              <v:roundrect w14:anchorId="47479C28" id="Rectangle: Rounded Corners 15" o:spid="_x0000_s1032" style="position:absolute;margin-left:-2.25pt;margin-top:8.6pt;width:69pt;height:21.75pt;z-index:251671552;visibility:visible;mso-wrap-style:square;mso-width-percent:0;mso-height-percent:0;mso-wrap-distance-left:9pt;mso-wrap-distance-top:0;mso-wrap-distance-right:9pt;mso-wrap-distance-bottom:0;mso-position-horizontal:absolute;mso-position-horizontal-relative:text;mso-position-vertical:absolute;mso-position-vertical-relative:text;mso-width-percent:0;mso-height-percent:0;mso-width-relative:margin;mso-height-relative:margin;v-text-anchor:middle" arcsize="10923f" o:gfxdata="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" fillcolor="#115e6e" stroked="f" strokeweight="1pt">
-                <v:stroke joinstyle="miter"/>
-                <v:textbox inset="0,,0">
-                  <w:txbxContent>
-                    <w:p>
-                      <w:pPr>
-                        <w:jc w:val="center"/>
-                      </w:pPr>
-                      <w:r>
-                        <w:t>Helpful links</w:t>
-                      </w:r>
-                    </w:p>
-                  </w:txbxContent>
-                </v:textbox>
-              </v:roundrect>
-            </w:pict>
-          </mc:Fallback>
-        </mc:AlternateContent>
-      </w:r>
-      <w:r>
-        <w:rPr>
-          <w:b/>
-          <w:bCs/>
-        </w:rPr>
-        <w:br/>
+        <w:t>{academic integrity policy}</w:t>
       </w:r>
     </w:p>
     <w:p>
@@ -2095,7 +1163,7 @@
         <w:spacing w:after="0"/>
       </w:pPr>
       <w:r>
-        <w:t>{customer care}</w:t>
+        <w:t>{grading policy and expectations}</w:t>
       </w:r>
     </w:p>
     <w:p>
@@ -2103,69 +1171,46 @@
         <w:spacing w:after="0"/>
       </w:pPr>
       <w:r>
-        <w:t>{mentor page}</w:t>
+        <w:t>{ap policy}</w:t>
       </w:r>
     </w:p>
     <w:p>
       <w:pPr>
-        <w:spacing w:after="0"/>
-      </w:pPr>
-      <w:r>
-        <w:t>{academic integrity policy}</w:t>
-      </w:r>
+        <w:rPr>
+          <w:rFonts w:cstheme="minorHAnsi"/>
+        </w:rPr>
+      </w:pPr>
     </w:p>
     <w:p>
       <w:pPr>
-        <w:spacing w:after="0"/>
-      </w:pPr>
-      <w:r>
-        <w:t>{grading policy and expectations}</w:t>
+        <w:rPr>
+          <w:rFonts w:cstheme="minorHAnsi"/>
+        </w:rPr>
+      </w:pPr>
+      <w:r>
+        <w:rPr>
+          <w:rFonts w:cstheme="minorHAnsi"/>
+        </w:rPr>
+        <w:t>Please contact me whenever you have questions or concerns</w:t>
+      </w:r>
+      <w:r>
+        <w:rPr>
+          <w:rFonts w:cstheme="minorHAnsi"/>
+        </w:rPr>
+        <w:t>.  I look forward to working with you this term!</w:t>
       </w:r>
     </w:p>
     <w:p>
       <w:pPr>
-        <w:spacing w:after="0"/>
-      </w:pPr>
-      <w:r>
-        <w:t>{ap policy}</w:t>
-      </w:r>
-    </w:p>
-    <w:p>
-      <w:pPr>
-        <w:rPr>
-          <w:rFonts w:cstheme="minorHAnsi"/>
-        </w:rPr>
-      </w:pPr>
-    </w:p>
-    <w:p>
-      <w:pPr>
-        <w:rPr>
-          <w:rFonts w:cstheme="minorHAnsi"/>
-        </w:rPr>
-      </w:pPr>
-      <w:r>
-        <w:rPr>
-          <w:rFonts w:cstheme="minorHAnsi"/>
-        </w:rPr>
-        <w:t>Please contact me whenever you have questions or concerns</w:t>
-      </w:r>
-      <w:r>
-        <w:rPr>
-          <w:rFonts w:cstheme="minorHAnsi"/>
-        </w:rPr>
-        <w:t>.  I look forward to working with you this term!</w:t>
-      </w:r>
-    </w:p>
-    <w:p>
-      <w:pPr>
-        <w:rPr>
-          <w:rFonts w:cstheme="minorHAnsi"/>
-        </w:rPr>
-      </w:pPr>
-      <w:r>
-        <w:rPr>
-          <w:rFonts w:cstheme="minorHAnsi"/>
-        </w:rPr>
+        <w:rPr>
+          <w:rFonts w:cstheme="minorHAnsi"/>
+        </w:rPr>
+      </w:pPr>
+      <w:r>
+        <w:rPr>
+          <w:rFonts w:cstheme="minorHAnsi"/>
+        </w:rPr>
+        <w:lastRenderedPageBreak/>
         <w:t>Sincerely,</w:t>
       </w:r>
       <w:r>
@@ -2183,8 +1228,8 @@
       </w:r>
     </w:p>
     <w:sectPr>
-      <w:headerReference w:type="default" r:id="rId9"/>
-      <w:footerReference w:type="default" r:id="rId10"/>
+      <w:headerReference w:type="default" r:id="rId7"/>
+      <w:footerReference w:type="default" r:id="rId8"/>
       <w:type w:val="continuous"/>
       <w:pgSz w:w="12240" w:h="15840"/>
       <w:pgMar w:top="720" w:right="720" w:bottom="720" w:left="720" w:header="720" w:footer="720" w:gutter="0"/>

</xml_diff>

<commit_message>
coursepolices: draft of MS Word and HTML output
</commit_message>
<xml_diff>
--- a/server/private/coursepolicies/docs/mentor-welcome-template.docx
+++ b/server/private/coursepolicies/docs/mentor-welcome-template.docx
@@ -2,32 +2,144 @@
 <file path=word/document.xml><?xml version="1.0" encoding="utf-8"?>
 <w:document xmlns:wpc="http://schemas.microsoft.com/office/word/2010/wordprocessingCanvas" xmlns:cx="http://schemas.microsoft.com/office/drawing/2014/chartex" xmlns:cx1="http://schemas.microsoft.com/office/drawing/2015/9/8/chartex" xmlns:cx2="http://schemas.microsoft.com/office/drawing/2015/10/21/chartex" xmlns:cx3="http://schemas.microsoft.com/office/drawing/2016/5/9/chartex" xmlns:cx4="http://schemas.microsoft.com/office/drawing/2016/5/10/chartex" xmlns:cx5="http://schemas.microsoft.com/office/drawing/2016/5/11/chartex" xmlns:cx6="http://schemas.microsoft.com/office/drawing/2016/5/12/chartex" xmlns:cx7="http://schemas.microsoft.com/office/drawing/2016/5/13/chartex" xmlns:cx8="http://schemas.microsoft.com/office/drawing/2016/5/14/chartex" xmlns:mc="http://schemas.openxmlformats.org/markup-compatibility/2006" xmlns:aink="http://schemas.microsoft.com/office/drawing/2016/ink" xmlns:am3d="http://schemas.microsoft.com/office/drawing/2017/model3d" xmlns:o="urn:schemas-microsoft-com:office:office" xmlns:oel="http://schemas.microsoft.com/office/2019/extlst" xmlns:r="http://schemas.openxmlformats.org/officeDocument/2006/relationships" xmlns:m="http://schemas.openxmlformats.org/officeDocument/2006/math" xmlns:v="urn:schemas-microsoft-com:vml" xmlns:wp14="http://schemas.microsoft.com/office/word/2010/wordprocessingDrawing" xmlns:wp="http://schemas.openxmlformats.org/drawingml/2006/wordprocessingDrawing" xmlns:w10="urn:schemas-microsoft-com:office:word" xmlns:w="http://schemas.openxmlformats.org/wordprocessingml/2006/main" xmlns:w14="http://schemas.microsoft.com/office/word/2010/wordml" xmlns:w15="http://schemas.microsoft.com/office/word/2012/wordml" xmlns:w16cex="http://schemas.microsoft.com/office/word/2018/wordml/cex" xmlns:w16cid="http://schemas.microsoft.com/office/word/2016/wordml/cid" xmlns:w16="http://schemas.microsoft.com/office/word/2018/wordml" xmlns:w16sdtdh="http://schemas.microsoft.com/office/word/2020/wordml/sdtdatahash" xmlns:w16se="http://schemas.microsoft.com/office/word/2015/wordml/symex" xmlns:wpg="http://schemas.microsoft.com/office/word/2010/wordprocessingGroup" xmlns:wpi="http://schemas.microsoft.com/office/word/2010/wordprocessingInk" xmlns:wne="http://schemas.microsoft.com/office/word/2006/wordml" xmlns:wps="http://schemas.microsoft.com/office/word/2010/wordprocessingShape" mc:Ignorable="w14 w15 w16se w16cid w16 w16cex w16sdtdh wp14">
   <w:body>
+    <w:tbl>
+      <w:tblPr>
+        <w:tblStyle w:val="TableGrid"/>
+        <w:tblW w:w="0" w:type="auto"/>
+        <w:tblLook w:val="04A0" w:firstRow="1" w:lastRow="0" w:firstColumn="1" w:lastColumn="0" w:noHBand="0" w:noVBand="1"/>
+      </w:tblPr>
+      <w:tblGrid>
+        <w:gridCol w:w="1730"/>
+        <w:gridCol w:w="9060"/>
+      </w:tblGrid>
+      <w:tr>
+        <w:tc>
+          <w:tcPr>
+            <w:tcW w:w="1719" w:type="dxa"/>
+          </w:tcPr>
+          <w:p>
+            <w:pPr>
+              <w:pStyle w:val="Header"/>
+            </w:pPr>
+            <w:r>
+              <w:rPr>
+                <w:noProof/>
+              </w:rPr>
+              <w:drawing>
+                <wp:inline distT="0" distB="0" distL="0" distR="0" wp14:anchorId="7736A904" wp14:editId="06FEFEBC">
+                  <wp:extent cx="961691" cy="502920"/>
+                  <wp:effectExtent l="0" t="0" r="0" b="0"/>
+                  <wp:docPr id="6" name="Graphic 6"/>
+                  <wp:cNvGraphicFramePr>
+                    <a:graphicFrameLocks xmlns:a="http://schemas.openxmlformats.org/drawingml/2006/main" noChangeAspect="1"/>
+                  </wp:cNvGraphicFramePr>
+                  <a:graphic xmlns:a="http://schemas.openxmlformats.org/drawingml/2006/main">
+                    <a:graphicData uri="http://schemas.openxmlformats.org/drawingml/2006/picture">
+                      <pic:pic xmlns:pic="http://schemas.openxmlformats.org/drawingml/2006/picture">
+                        <pic:nvPicPr>
+                          <pic:cNvPr id="6" name="Graphic 6"/>
+                          <pic:cNvPicPr/>
+                        </pic:nvPicPr>
+                        <pic:blipFill>
+                          <a:blip r:embed="rId7" cstate="print">
+                            <a:extLst>
+                              <a:ext uri="{28A0092B-C50C-407E-A947-70E740481C1C}">
+                                <a14:useLocalDpi xmlns:a14="http://schemas.microsoft.com/office/drawing/2010/main" val="0"/>
+                              </a:ext>
+                              <a:ext uri="{96DAC541-7B7A-43D3-8B79-37D633B846F1}">
+                                <asvg:svgBlip xmlns:asvg="http://schemas.microsoft.com/office/drawing/2016/SVG/main" r:embed="rId8"/>
+                              </a:ext>
+                            </a:extLst>
+                          </a:blip>
+                          <a:stretch>
+                            <a:fillRect/>
+                          </a:stretch>
+                        </pic:blipFill>
+                        <pic:spPr>
+                          <a:xfrm>
+                            <a:off x="0" y="0"/>
+                            <a:ext cx="971764" cy="508188"/>
+                          </a:xfrm>
+                          <a:prstGeom prst="rect">
+                            <a:avLst/>
+                          </a:prstGeom>
+                        </pic:spPr>
+                      </pic:pic>
+                    </a:graphicData>
+                  </a:graphic>
+                </wp:inline>
+              </w:drawing>
+            </w:r>
+          </w:p>
+        </w:tc>
+        <w:tc>
+          <w:tcPr>
+            <w:tcW w:w="9071" w:type="dxa"/>
+            <w:shd w:val="clear" w:color="auto" w:fill="135E6F"/>
+            <w:vAlign w:val="center"/>
+          </w:tcPr>
+          <w:p>
+            <w:pPr>
+              <w:pStyle w:val="Header"/>
+              <w:rPr>
+                <w:sz w:val="28"/>
+                <w:szCs w:val="28"/>
+              </w:rPr>
+            </w:pPr>
+            <w:r>
+              <w:rPr>
+                <w:color w:val="FFFFFF" w:themeColor="background1"/>
+                <w:sz w:val="28"/>
+                <w:szCs w:val="28"/>
+              </w:rPr>
+              <w:t xml:space="preserve">Welcome to your role as a mentor in </w:t>
+            </w:r>
+            <w:r>
+              <w:rPr>
+                <w:b/>
+                <w:bCs/>
+                <w:i/>
+                <w:iCs/>
+                <w:color w:val="FFFFFF" w:themeColor="background1"/>
+                <w:sz w:val="28"/>
+                <w:szCs w:val="28"/>
+              </w:rPr>
+              <w:t>{</w:t>
+            </w:r>
+            <w:proofErr w:type="spellStart"/>
+            <w:r>
+              <w:rPr>
+                <w:b/>
+                <w:bCs/>
+                <w:i/>
+                <w:iCs/>
+                <w:color w:val="FFFFFF" w:themeColor="background1"/>
+                <w:sz w:val="28"/>
+                <w:szCs w:val="28"/>
+              </w:rPr>
+              <w:t>coursename</w:t>
+            </w:r>
+            <w:proofErr w:type="spellEnd"/>
+            <w:r>
+              <w:rPr>
+                <w:b/>
+                <w:bCs/>
+                <w:i/>
+                <w:iCs/>
+                <w:color w:val="FFFFFF" w:themeColor="background1"/>
+                <w:sz w:val="28"/>
+                <w:szCs w:val="28"/>
+              </w:rPr>
+              <w:t>}</w:t>
+            </w:r>
+          </w:p>
+        </w:tc>
+      </w:tr>
+    </w:tbl>
     <w:p>
       <w:pPr>
-        <w:spacing w:line="240" w:lineRule="auto"/>
-        <w:rPr>
-          <w:sz w:val="28"/>
-          <w:szCs w:val="28"/>
-        </w:rPr>
-      </w:pPr>
-      <w:r>
-        <w:rPr>
-          <w:sz w:val="28"/>
-          <w:szCs w:val="28"/>
-        </w:rPr>
-        <w:t xml:space="preserve">Welcome to your role as a mentor in </w:t>
-      </w:r>
-      <w:r>
-        <w:rPr>
-          <w:b/>
-          <w:bCs/>
-          <w:i/>
-          <w:iCs/>
-          <w:sz w:val="28"/>
-          <w:szCs w:val="28"/>
-        </w:rPr>
-        <w:t>{coursename}</w:t>
-      </w:r>
+        <w:spacing w:after="0" w:line="240" w:lineRule="auto"/>
+      </w:pPr>
     </w:p>
     <w:tbl>
       <w:tblPr>
@@ -255,6 +367,7 @@
         </w:rPr>
         <w:t>{</w:t>
       </w:r>
+      <w:proofErr w:type="spellStart"/>
       <w:r>
         <w:rPr>
           <w:rFonts w:cstheme="minorHAnsi"/>
@@ -263,7 +376,18 @@
           <w:i/>
           <w:iCs/>
         </w:rPr>
-        <w:t>coursename}</w:t>
+        <w:t>coursename</w:t>
+      </w:r>
+      <w:proofErr w:type="spellEnd"/>
+      <w:r>
+        <w:rPr>
+          <w:rFonts w:cstheme="minorHAnsi"/>
+          <w:b/>
+          <w:bCs/>
+          <w:i/>
+          <w:iCs/>
+        </w:rPr>
+        <w:t>}</w:t>
       </w:r>
       <w:r>
         <w:rPr>
@@ -350,6 +474,19 @@
         </w:rPr>
         <w:t xml:space="preserve"> widget.</w:t>
       </w:r>
+    </w:p>
+    <w:p>
+      <w:pPr>
+        <w:rPr>
+          <w:rFonts w:cstheme="minorHAnsi"/>
+        </w:rPr>
+      </w:pPr>
+      <w:r>
+        <w:rPr>
+          <w:rFonts w:cstheme="minorHAnsi"/>
+        </w:rPr>
+        <w:t>These students are currently enrolled in my section:</w:t>
+      </w:r>
       <w:r>
         <w:rPr>
           <w:rFonts w:cstheme="minorHAnsi"/>
@@ -359,18 +496,11 @@
       <w:r>
         <w:rPr>
           <w:rFonts w:cstheme="minorHAnsi"/>
-        </w:rPr>
-        <w:t xml:space="preserve"> </w:t>
-      </w:r>
-      <w:bookmarkStart w:id="0" w:name="_Hlk113878874"/>
-      <w:r>
-        <w:rPr>
-          <w:rFonts w:cstheme="minorHAnsi"/>
-        </w:rPr>
-        <w:t>{student list section}</w:t>
+          <w:highlight w:val="yellow"/>
+        </w:rPr>
+        <w:t>[put student list here]</w:t>
       </w:r>
     </w:p>
-    <w:bookmarkEnd w:id="0"/>
     <w:p>
       <w:pPr>
         <w:spacing w:after="0"/>
@@ -380,14 +510,144 @@
           <w:bCs/>
         </w:rPr>
       </w:pPr>
+      <w:bookmarkStart w:id="0" w:name="_Hlk113878874"/>
       <w:r>
         <w:rPr>
           <w:rFonts w:cstheme="minorHAnsi"/>
           <w:b/>
           <w:bCs/>
-        </w:rPr>
-        <w:t>Key points for mentors</w:t>
-      </w:r>
+          <w:noProof/>
+        </w:rPr>
+        <mc:AlternateContent>
+          <mc:Choice Requires="wps">
+            <w:drawing>
+              <wp:anchor distT="0" distB="0" distL="114300" distR="114300" simplePos="0" relativeHeight="251659264" behindDoc="0" locked="0" layoutInCell="1" allowOverlap="1" wp14:anchorId="58A497AA" wp14:editId="33544C8F">
+                <wp:simplePos x="0" y="0"/>
+                <wp:positionH relativeFrom="margin">
+                  <wp:align>left</wp:align>
+                </wp:positionH>
+                <wp:positionV relativeFrom="paragraph">
+                  <wp:posOffset>33020</wp:posOffset>
+                </wp:positionV>
+                <wp:extent cx="1438275" cy="289560"/>
+                <wp:effectExtent l="0" t="0" r="9525" b="0"/>
+                <wp:wrapNone/>
+                <wp:docPr id="1" name="Rectangle: Rounded Corners 1"/>
+                <wp:cNvGraphicFramePr/>
+                <a:graphic xmlns:a="http://schemas.openxmlformats.org/drawingml/2006/main">
+                  <a:graphicData uri="http://schemas.microsoft.com/office/word/2010/wordprocessingShape">
+                    <wps:wsp>
+                      <wps:cNvSpPr/>
+                      <wps:spPr>
+                        <a:xfrm>
+                          <a:off x="0" y="0"/>
+                          <a:ext cx="1438275" cy="289560"/>
+                        </a:xfrm>
+                        <a:prstGeom prst="roundRect">
+                          <a:avLst/>
+                        </a:prstGeom>
+                        <a:solidFill>
+                          <a:srgbClr val="135E6F"/>
+                        </a:solidFill>
+                        <a:ln>
+                          <a:noFill/>
+                        </a:ln>
+                      </wps:spPr>
+                      <wps:style>
+                        <a:lnRef idx="2">
+                          <a:schemeClr val="accent1">
+                            <a:shade val="50000"/>
+                          </a:schemeClr>
+                        </a:lnRef>
+                        <a:fillRef idx="1">
+                          <a:schemeClr val="accent1"/>
+                        </a:fillRef>
+                        <a:effectRef idx="0">
+                          <a:schemeClr val="accent1"/>
+                        </a:effectRef>
+                        <a:fontRef idx="minor">
+                          <a:schemeClr val="lt1"/>
+                        </a:fontRef>
+                      </wps:style>
+                      <wps:txbx>
+                        <w:txbxContent>
+                          <w:p>
+                            <w:pPr>
+                              <w:shd w:val="clear" w:color="auto" w:fill="135E6F"/>
+                              <w:jc w:val="center"/>
+                              <w:rPr>
+                                <w:color w:val="FFFFFF" w:themeColor="background1"/>
+                              </w:rPr>
+                            </w:pPr>
+                            <w:r>
+                              <w:rPr>
+                                <w:rFonts w:cstheme="minorHAnsi"/>
+                                <w:color w:val="FFFFFF" w:themeColor="background1"/>
+                              </w:rPr>
+                              <w:t>Key points for mentors</w:t>
+                            </w:r>
+                          </w:p>
+                        </w:txbxContent>
+                      </wps:txbx>
+                      <wps:bodyPr rot="0" spcFirstLastPara="0" vertOverflow="overflow" horzOverflow="overflow" vert="horz" wrap="square" lIns="0" tIns="45720" rIns="0" bIns="45720" numCol="1" spcCol="0" rtlCol="0" fromWordArt="0" anchor="ctr" anchorCtr="0" forceAA="0" compatLnSpc="1">
+                        <a:prstTxWarp prst="textNoShape">
+                          <a:avLst/>
+                        </a:prstTxWarp>
+                        <a:noAutofit/>
+                      </wps:bodyPr>
+                    </wps:wsp>
+                  </a:graphicData>
+                </a:graphic>
+                <wp14:sizeRelH relativeFrom="margin">
+                  <wp14:pctWidth>0</wp14:pctWidth>
+                </wp14:sizeRelH>
+                <wp14:sizeRelV relativeFrom="margin">
+                  <wp14:pctHeight>0</wp14:pctHeight>
+                </wp14:sizeRelV>
+              </wp:anchor>
+            </w:drawing>
+          </mc:Choice>
+          <mc:Fallback>
+            <w:pict>
+              <v:roundrect w14:anchorId="58A497AA" id="Rectangle: Rounded Corners 1" o:spid="_x0000_s1026" style="position:absolute;margin-left:0;margin-top:2.6pt;width:113.25pt;height:22.8pt;z-index:251659264;visibility:visible;mso-wrap-style:square;mso-width-percent:0;mso-height-percent:0;mso-wrap-distance-left:9pt;mso-wrap-distance-top:0;mso-wrap-distance-right:9pt;mso-wrap-distance-bottom:0;mso-position-horizontal:left;mso-position-horizontal-relative:margin;mso-position-vertical:absolute;mso-position-vertical-relative:text;mso-width-percent:0;mso-height-percent:0;mso-width-relative:margin;mso-height-relative:margin;v-text-anchor:middle" arcsize="10923f" o:gfxdata="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" fillcolor="#135e6f" stroked="f" strokeweight="1pt">
+                <v:stroke joinstyle="miter"/>
+                <v:textbox inset="0,,0">
+                  <w:txbxContent>
+                    <w:p>
+                      <w:pPr>
+                        <w:shd w:val="clear" w:color="auto" w:fill="135E6F"/>
+                        <w:jc w:val="center"/>
+                        <w:rPr>
+                          <w:color w:val="FFFFFF" w:themeColor="background1"/>
+                        </w:rPr>
+                      </w:pPr>
+                      <w:r>
+                        <w:rPr>
+                          <w:rFonts w:cstheme="minorHAnsi"/>
+                          <w:color w:val="FFFFFF" w:themeColor="background1"/>
+                        </w:rPr>
+                        <w:t>Key points for mentors</w:t>
+                      </w:r>
+                    </w:p>
+                  </w:txbxContent>
+                </v:textbox>
+                <w10:wrap anchorx="margin"/>
+              </v:roundrect>
+            </w:pict>
+          </mc:Fallback>
+        </mc:AlternateContent>
+      </w:r>
+      <w:bookmarkEnd w:id="0"/>
+    </w:p>
+    <w:p>
+      <w:pPr>
+        <w:spacing w:after="0"/>
+        <w:rPr>
+          <w:rFonts w:cstheme="minorHAnsi"/>
+          <w:b/>
+          <w:bCs/>
+        </w:rPr>
+      </w:pPr>
     </w:p>
     <w:p>
       <w:pPr>
@@ -413,17 +673,33 @@
         </w:rPr>
         <w:t xml:space="preserve"> </w:t>
       </w:r>
-      <w:r>
-        <w:rPr>
-          <w:rFonts w:cstheme="minorHAnsi"/>
-        </w:rPr>
-        <w:t>keypoints}</w:t>
-      </w:r>
-      <w:r>
-        <w:rPr>
-          <w:rFonts w:cstheme="minorHAnsi"/>
-        </w:rPr>
-        <w:t>{point}</w:t>
+      <w:proofErr w:type="spellStart"/>
+      <w:proofErr w:type="gramStart"/>
+      <w:r>
+        <w:rPr>
+          <w:rFonts w:cstheme="minorHAnsi"/>
+        </w:rPr>
+        <w:t>keypoints</w:t>
+      </w:r>
+      <w:proofErr w:type="spellEnd"/>
+      <w:r>
+        <w:rPr>
+          <w:rFonts w:cstheme="minorHAnsi"/>
+        </w:rPr>
+        <w:t>}</w:t>
+      </w:r>
+      <w:r>
+        <w:rPr>
+          <w:rFonts w:cstheme="minorHAnsi"/>
+        </w:rPr>
+        <w:t>{</w:t>
+      </w:r>
+      <w:proofErr w:type="gramEnd"/>
+      <w:r>
+        <w:rPr>
+          <w:rFonts w:cstheme="minorHAnsi"/>
+        </w:rPr>
+        <w:t>point}</w:t>
       </w:r>
       <w:r>
         <w:rPr>
@@ -447,10 +723,8 @@
         <w:tblLook w:val="04A0" w:firstRow="1" w:lastRow="0" w:firstColumn="1" w:lastColumn="0" w:noHBand="0" w:noVBand="1"/>
       </w:tblPr>
       <w:tblGrid>
-        <w:gridCol w:w="5289"/>
-        <w:gridCol w:w="106"/>
-        <w:gridCol w:w="5183"/>
-        <w:gridCol w:w="212"/>
+        <w:gridCol w:w="5395"/>
+        <w:gridCol w:w="5395"/>
       </w:tblGrid>
       <w:tr>
         <w:trPr>
@@ -459,54 +733,273 @@
         <w:tc>
           <w:tcPr>
             <w:tcW w:w="5395" w:type="dxa"/>
-            <w:gridSpan w:val="2"/>
           </w:tcPr>
           <w:p>
             <w:pPr>
               <w:rPr>
                 <w:rFonts w:cstheme="minorHAnsi"/>
-                <w:b/>
-                <w:bCs/>
               </w:rPr>
             </w:pPr>
             <w:r>
               <w:rPr>
                 <w:rFonts w:cstheme="minorHAnsi"/>
-                <w:b/>
-                <w:bCs/>
+                <w:noProof/>
               </w:rPr>
-              <w:t>What I expect of students</w:t>
+              <mc:AlternateContent>
+                <mc:Choice Requires="wps">
+                  <w:drawing>
+                    <wp:anchor distT="0" distB="0" distL="114300" distR="114300" simplePos="0" relativeHeight="251666432" behindDoc="0" locked="0" layoutInCell="1" allowOverlap="1" wp14:anchorId="3E604714" wp14:editId="4B853A9A">
+                      <wp:simplePos x="0" y="0"/>
+                      <wp:positionH relativeFrom="column">
+                        <wp:posOffset>-68580</wp:posOffset>
+                      </wp:positionH>
+                      <wp:positionV relativeFrom="paragraph">
+                        <wp:posOffset>71120</wp:posOffset>
+                      </wp:positionV>
+                      <wp:extent cx="1609725" cy="276225"/>
+                      <wp:effectExtent l="0" t="0" r="9525" b="9525"/>
+                      <wp:wrapNone/>
+                      <wp:docPr id="10" name="Rectangle: Rounded Corners 10"/>
+                      <wp:cNvGraphicFramePr/>
+                      <a:graphic xmlns:a="http://schemas.openxmlformats.org/drawingml/2006/main">
+                        <a:graphicData uri="http://schemas.microsoft.com/office/word/2010/wordprocessingShape">
+                          <wps:wsp>
+                            <wps:cNvSpPr/>
+                            <wps:spPr>
+                              <a:xfrm>
+                                <a:off x="0" y="0"/>
+                                <a:ext cx="1609725" cy="276225"/>
+                              </a:xfrm>
+                              <a:prstGeom prst="roundRect">
+                                <a:avLst/>
+                              </a:prstGeom>
+                              <a:solidFill>
+                                <a:srgbClr val="135E6F"/>
+                              </a:solidFill>
+                              <a:ln>
+                                <a:noFill/>
+                              </a:ln>
+                            </wps:spPr>
+                            <wps:style>
+                              <a:lnRef idx="2">
+                                <a:schemeClr val="accent1">
+                                  <a:shade val="50000"/>
+                                </a:schemeClr>
+                              </a:lnRef>
+                              <a:fillRef idx="1">
+                                <a:schemeClr val="accent1"/>
+                              </a:fillRef>
+                              <a:effectRef idx="0">
+                                <a:schemeClr val="accent1"/>
+                              </a:effectRef>
+                              <a:fontRef idx="minor">
+                                <a:schemeClr val="lt1"/>
+                              </a:fontRef>
+                            </wps:style>
+                            <wps:txbx>
+                              <w:txbxContent>
+                                <w:p>
+                                  <w:pPr>
+                                    <w:jc w:val="center"/>
+                                  </w:pPr>
+                                  <w:r>
+                                    <w:t>What I expect of students</w:t>
+                                  </w:r>
+                                </w:p>
+                              </w:txbxContent>
+                            </wps:txbx>
+                            <wps:bodyPr rot="0" spcFirstLastPara="0" vertOverflow="overflow" horzOverflow="overflow" vert="horz" wrap="square" lIns="0" tIns="45720" rIns="0" bIns="45720" numCol="1" spcCol="0" rtlCol="0" fromWordArt="0" anchor="ctr" anchorCtr="0" forceAA="0" compatLnSpc="1">
+                              <a:prstTxWarp prst="textNoShape">
+                                <a:avLst/>
+                              </a:prstTxWarp>
+                              <a:noAutofit/>
+                            </wps:bodyPr>
+                          </wps:wsp>
+                        </a:graphicData>
+                      </a:graphic>
+                      <wp14:sizeRelH relativeFrom="margin">
+                        <wp14:pctWidth>0</wp14:pctWidth>
+                      </wp14:sizeRelH>
+                      <wp14:sizeRelV relativeFrom="margin">
+                        <wp14:pctHeight>0</wp14:pctHeight>
+                      </wp14:sizeRelV>
+                    </wp:anchor>
+                  </w:drawing>
+                </mc:Choice>
+                <mc:Fallback>
+                  <w:pict>
+                    <v:roundrect w14:anchorId="3E604714" id="Rectangle: Rounded Corners 10" o:spid="_x0000_s1027" style="position:absolute;margin-left:-5.4pt;margin-top:5.6pt;width:126.75pt;height:21.75pt;z-index:251666432;visibility:visible;mso-wrap-style:square;mso-width-percent:0;mso-height-percent:0;mso-wrap-distance-left:9pt;mso-wrap-distance-top:0;mso-wrap-distance-right:9pt;mso-wrap-distance-bottom:0;mso-position-horizontal:absolute;mso-position-horizontal-relative:text;mso-position-vertical:absolute;mso-position-vertical-relative:text;mso-width-percent:0;mso-height-percent:0;mso-width-relative:margin;mso-height-relative:margin;v-text-anchor:middle" arcsize="10923f" o:gfxdata="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" fillcolor="#135e6f" stroked="f" strokeweight="1pt">
+                      <v:stroke joinstyle="miter"/>
+                      <v:textbox inset="0,,0">
+                        <w:txbxContent>
+                          <w:p>
+                            <w:pPr>
+                              <w:jc w:val="center"/>
+                            </w:pPr>
+                            <w:r>
+                              <w:t>What I expect of students</w:t>
+                            </w:r>
+                          </w:p>
+                        </w:txbxContent>
+                      </v:textbox>
+                    </v:roundrect>
+                  </w:pict>
+                </mc:Fallback>
+              </mc:AlternateContent>
             </w:r>
           </w:p>
         </w:tc>
         <w:tc>
           <w:tcPr>
             <w:tcW w:w="5395" w:type="dxa"/>
-            <w:gridSpan w:val="2"/>
           </w:tcPr>
           <w:p>
             <w:pPr>
               <w:rPr>
                 <w:rFonts w:cstheme="minorHAnsi"/>
-                <w:b/>
-                <w:bCs/>
               </w:rPr>
             </w:pPr>
             <w:r>
               <w:rPr>
                 <w:rFonts w:cstheme="minorHAnsi"/>
-                <w:b/>
-                <w:bCs/>
+                <w:noProof/>
               </w:rPr>
-              <w:t>What students can expect from me</w:t>
+              <mc:AlternateContent>
+                <mc:Choice Requires="wps">
+                  <w:drawing>
+                    <wp:anchor distT="0" distB="0" distL="114300" distR="114300" simplePos="0" relativeHeight="251667456" behindDoc="0" locked="0" layoutInCell="1" allowOverlap="1" wp14:anchorId="480E7690" wp14:editId="0A5DAC24">
+                      <wp:simplePos x="0" y="0"/>
+                      <wp:positionH relativeFrom="column">
+                        <wp:posOffset>-93980</wp:posOffset>
+                      </wp:positionH>
+                      <wp:positionV relativeFrom="paragraph">
+                        <wp:posOffset>71120</wp:posOffset>
+                      </wp:positionV>
+                      <wp:extent cx="2143125" cy="276225"/>
+                      <wp:effectExtent l="0" t="0" r="9525" b="9525"/>
+                      <wp:wrapNone/>
+                      <wp:docPr id="11" name="Rectangle: Rounded Corners 11"/>
+                      <wp:cNvGraphicFramePr/>
+                      <a:graphic xmlns:a="http://schemas.openxmlformats.org/drawingml/2006/main">
+                        <a:graphicData uri="http://schemas.microsoft.com/office/word/2010/wordprocessingShape">
+                          <wps:wsp>
+                            <wps:cNvSpPr/>
+                            <wps:spPr>
+                              <a:xfrm>
+                                <a:off x="0" y="0"/>
+                                <a:ext cx="2143125" cy="276225"/>
+                              </a:xfrm>
+                              <a:prstGeom prst="roundRect">
+                                <a:avLst/>
+                              </a:prstGeom>
+                              <a:solidFill>
+                                <a:srgbClr val="135E6F"/>
+                              </a:solidFill>
+                              <a:ln>
+                                <a:noFill/>
+                              </a:ln>
+                            </wps:spPr>
+                            <wps:style>
+                              <a:lnRef idx="2">
+                                <a:schemeClr val="accent1">
+                                  <a:shade val="50000"/>
+                                </a:schemeClr>
+                              </a:lnRef>
+                              <a:fillRef idx="1">
+                                <a:schemeClr val="accent1"/>
+                              </a:fillRef>
+                              <a:effectRef idx="0">
+                                <a:schemeClr val="accent1"/>
+                              </a:effectRef>
+                              <a:fontRef idx="minor">
+                                <a:schemeClr val="lt1"/>
+                              </a:fontRef>
+                            </wps:style>
+                            <wps:txbx>
+                              <w:txbxContent>
+                                <w:p>
+                                  <w:pPr>
+                                    <w:jc w:val="center"/>
+                                  </w:pPr>
+                                  <w:r>
+                                    <w:t>What students can expect from me</w:t>
+                                  </w:r>
+                                </w:p>
+                              </w:txbxContent>
+                            </wps:txbx>
+                            <wps:bodyPr rot="0" spcFirstLastPara="0" vertOverflow="overflow" horzOverflow="overflow" vert="horz" wrap="square" lIns="0" tIns="45720" rIns="0" bIns="45720" numCol="1" spcCol="0" rtlCol="0" fromWordArt="0" anchor="ctr" anchorCtr="0" forceAA="0" compatLnSpc="1">
+                              <a:prstTxWarp prst="textNoShape">
+                                <a:avLst/>
+                              </a:prstTxWarp>
+                              <a:noAutofit/>
+                            </wps:bodyPr>
+                          </wps:wsp>
+                        </a:graphicData>
+                      </a:graphic>
+                      <wp14:sizeRelH relativeFrom="margin">
+                        <wp14:pctWidth>0</wp14:pctWidth>
+                      </wp14:sizeRelH>
+                      <wp14:sizeRelV relativeFrom="margin">
+                        <wp14:pctHeight>0</wp14:pctHeight>
+                      </wp14:sizeRelV>
+                    </wp:anchor>
+                  </w:drawing>
+                </mc:Choice>
+                <mc:Fallback>
+                  <w:pict>
+                    <v:roundrect w14:anchorId="480E7690" id="Rectangle: Rounded Corners 11" o:spid="_x0000_s1028" style="position:absolute;margin-left:-7.4pt;margin-top:5.6pt;width:168.75pt;height:21.75pt;z-index:251667456;visibility:visible;mso-wrap-style:square;mso-width-percent:0;mso-height-percent:0;mso-wrap-distance-left:9pt;mso-wrap-distance-top:0;mso-wrap-distance-right:9pt;mso-wrap-distance-bottom:0;mso-position-horizontal:absolute;mso-position-horizontal-relative:text;mso-position-vertical:absolute;mso-position-vertical-relative:text;mso-width-percent:0;mso-height-percent:0;mso-width-relative:margin;mso-height-relative:margin;v-text-anchor:middle" arcsize="10923f" o:gfxdata="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" fillcolor="#135e6f" stroked="f" strokeweight="1pt">
+                      <v:stroke joinstyle="miter"/>
+                      <v:textbox inset="0,,0">
+                        <w:txbxContent>
+                          <w:p>
+                            <w:pPr>
+                              <w:jc w:val="center"/>
+                            </w:pPr>
+                            <w:r>
+                              <w:t>What students can expect from me</w:t>
+                            </w:r>
+                          </w:p>
+                        </w:txbxContent>
+                      </v:textbox>
+                    </v:roundrect>
+                  </w:pict>
+                </mc:Fallback>
+              </mc:AlternateContent>
             </w:r>
           </w:p>
         </w:tc>
       </w:tr>
+    </w:tbl>
+    <w:p>
+      <w:pPr>
+        <w:pStyle w:val="ListParagraph"/>
+        <w:spacing w:after="0"/>
+        <w:ind w:left="0"/>
+        <w:rPr>
+          <w:rFonts w:cstheme="minorHAnsi"/>
+        </w:rPr>
+      </w:pPr>
+    </w:p>
+    <w:tbl>
+      <w:tblPr>
+        <w:tblStyle w:val="TableGrid"/>
+        <w:tblW w:w="10578" w:type="dxa"/>
+        <w:tblBorders>
+          <w:top w:val="none" w:sz="0" w:space="0" w:color="auto"/>
+          <w:left w:val="none" w:sz="0" w:space="0" w:color="auto"/>
+          <w:bottom w:val="none" w:sz="0" w:space="0" w:color="auto"/>
+          <w:right w:val="none" w:sz="0" w:space="0" w:color="auto"/>
+          <w:insideH w:val="none" w:sz="0" w:space="0" w:color="auto"/>
+          <w:insideV w:val="none" w:sz="0" w:space="0" w:color="auto"/>
+        </w:tblBorders>
+        <w:tblLook w:val="04A0" w:firstRow="1" w:lastRow="0" w:firstColumn="1" w:lastColumn="0" w:noHBand="0" w:noVBand="1"/>
+      </w:tblPr>
+      <w:tblGrid>
+        <w:gridCol w:w="5289"/>
+        <w:gridCol w:w="5289"/>
+      </w:tblGrid>
       <w:tr>
         <w:trPr>
-          <w:gridAfter w:val="1"/>
-          <w:wAfter w:w="212" w:type="dxa"/>
           <w:trHeight w:val="991"/>
         </w:trPr>
         <w:tc>
@@ -567,7 +1060,21 @@
                     <w:rPr>
                       <w:rFonts w:cstheme="minorHAnsi"/>
                     </w:rPr>
-                    <w:t>expected of student}{expectation}{/}</w:t>
+                    <w:t xml:space="preserve">expected of </w:t>
+                  </w:r>
+                  <w:proofErr w:type="gramStart"/>
+                  <w:r>
+                    <w:rPr>
+                      <w:rFonts w:cstheme="minorHAnsi"/>
+                    </w:rPr>
+                    <w:t>student}{</w:t>
+                  </w:r>
+                  <w:proofErr w:type="gramEnd"/>
+                  <w:r>
+                    <w:rPr>
+                      <w:rFonts w:cstheme="minorHAnsi"/>
+                    </w:rPr>
+                    <w:t>expectation}{/}</w:t>
                   </w:r>
                 </w:p>
               </w:tc>
@@ -584,7 +1091,6 @@
         <w:tc>
           <w:tcPr>
             <w:tcW w:w="5289" w:type="dxa"/>
-            <w:gridSpan w:val="2"/>
           </w:tcPr>
           <w:tbl>
             <w:tblPr>
@@ -640,7 +1146,21 @@
                     <w:rPr>
                       <w:rFonts w:cstheme="minorHAnsi"/>
                     </w:rPr>
-                    <w:t>expected of instructor}{expectation}{/}</w:t>
+                    <w:t xml:space="preserve">expected of </w:t>
+                  </w:r>
+                  <w:proofErr w:type="gramStart"/>
+                  <w:r>
+                    <w:rPr>
+                      <w:rFonts w:cstheme="minorHAnsi"/>
+                    </w:rPr>
+                    <w:t>instructor}{</w:t>
+                  </w:r>
+                  <w:proofErr w:type="gramEnd"/>
+                  <w:r>
+                    <w:rPr>
+                      <w:rFonts w:cstheme="minorHAnsi"/>
+                    </w:rPr>
+                    <w:t>expectation}{/}</w:t>
                   </w:r>
                 </w:p>
               </w:tc>
@@ -666,13 +1186,22 @@
         </w:rPr>
       </w:pPr>
       <w:bookmarkStart w:id="1" w:name="_Hlk112665564"/>
-      <w:r>
+    </w:p>
+    <w:p>
+      <w:pPr>
         <w:rPr>
           <w:rFonts w:cstheme="minorHAnsi"/>
           <w:b/>
           <w:bCs/>
         </w:rPr>
-        <w:t>Tests, exams, and proctoring</w:t>
+      </w:pPr>
+      <w:r>
+        <w:rPr>
+          <w:rFonts w:cstheme="minorHAnsi"/>
+          <w:b/>
+          <w:bCs/>
+        </w:rPr>
+        <w:br w:type="page"/>
       </w:r>
     </w:p>
     <w:p>
@@ -682,6 +1211,133 @@
           <w:rFonts w:cstheme="minorHAnsi"/>
           <w:b/>
           <w:bCs/>
+        </w:rPr>
+      </w:pPr>
+    </w:p>
+    <w:p>
+      <w:pPr>
+        <w:spacing w:after="0"/>
+        <w:rPr>
+          <w:rFonts w:cstheme="minorHAnsi"/>
+          <w:b/>
+          <w:bCs/>
+        </w:rPr>
+      </w:pPr>
+      <w:r>
+        <w:rPr>
+          <w:rFonts w:cstheme="minorHAnsi"/>
+          <w:b/>
+          <w:bCs/>
+          <w:noProof/>
+        </w:rPr>
+        <mc:AlternateContent>
+          <mc:Choice Requires="wps">
+            <w:drawing>
+              <wp:anchor distT="0" distB="0" distL="114300" distR="114300" simplePos="0" relativeHeight="251668480" behindDoc="0" locked="0" layoutInCell="1" allowOverlap="1" wp14:anchorId="1C4D5853" wp14:editId="6EDF2E0D">
+                <wp:simplePos x="0" y="0"/>
+                <wp:positionH relativeFrom="column">
+                  <wp:posOffset>0</wp:posOffset>
+                </wp:positionH>
+                <wp:positionV relativeFrom="paragraph">
+                  <wp:posOffset>26670</wp:posOffset>
+                </wp:positionV>
+                <wp:extent cx="1752600" cy="295275"/>
+                <wp:effectExtent l="0" t="0" r="0" b="9525"/>
+                <wp:wrapNone/>
+                <wp:docPr id="12" name="Rectangle: Rounded Corners 12"/>
+                <wp:cNvGraphicFramePr/>
+                <a:graphic xmlns:a="http://schemas.openxmlformats.org/drawingml/2006/main">
+                  <a:graphicData uri="http://schemas.microsoft.com/office/word/2010/wordprocessingShape">
+                    <wps:wsp>
+                      <wps:cNvSpPr/>
+                      <wps:spPr>
+                        <a:xfrm>
+                          <a:off x="0" y="0"/>
+                          <a:ext cx="1752600" cy="295275"/>
+                        </a:xfrm>
+                        <a:prstGeom prst="roundRect">
+                          <a:avLst/>
+                        </a:prstGeom>
+                        <a:solidFill>
+                          <a:srgbClr val="115E6E"/>
+                        </a:solidFill>
+                        <a:ln>
+                          <a:noFill/>
+                        </a:ln>
+                      </wps:spPr>
+                      <wps:style>
+                        <a:lnRef idx="2">
+                          <a:schemeClr val="accent1">
+                            <a:shade val="50000"/>
+                          </a:schemeClr>
+                        </a:lnRef>
+                        <a:fillRef idx="1">
+                          <a:schemeClr val="accent1"/>
+                        </a:fillRef>
+                        <a:effectRef idx="0">
+                          <a:schemeClr val="accent1"/>
+                        </a:effectRef>
+                        <a:fontRef idx="minor">
+                          <a:schemeClr val="lt1"/>
+                        </a:fontRef>
+                      </wps:style>
+                      <wps:txbx>
+                        <w:txbxContent>
+                          <w:p>
+                            <w:pPr>
+                              <w:jc w:val="center"/>
+                            </w:pPr>
+                            <w:r>
+                              <w:t>Tests, exams, and proctoring</w:t>
+                            </w:r>
+                          </w:p>
+                        </w:txbxContent>
+                      </wps:txbx>
+                      <wps:bodyPr rot="0" spcFirstLastPara="0" vertOverflow="overflow" horzOverflow="overflow" vert="horz" wrap="square" lIns="0" tIns="45720" rIns="0" bIns="45720" numCol="1" spcCol="0" rtlCol="0" fromWordArt="0" anchor="ctr" anchorCtr="0" forceAA="0" compatLnSpc="1">
+                        <a:prstTxWarp prst="textNoShape">
+                          <a:avLst/>
+                        </a:prstTxWarp>
+                        <a:noAutofit/>
+                      </wps:bodyPr>
+                    </wps:wsp>
+                  </a:graphicData>
+                </a:graphic>
+                <wp14:sizeRelH relativeFrom="margin">
+                  <wp14:pctWidth>0</wp14:pctWidth>
+                </wp14:sizeRelH>
+                <wp14:sizeRelV relativeFrom="margin">
+                  <wp14:pctHeight>0</wp14:pctHeight>
+                </wp14:sizeRelV>
+              </wp:anchor>
+            </w:drawing>
+          </mc:Choice>
+          <mc:Fallback>
+            <w:pict>
+              <v:roundrect w14:anchorId="1C4D5853" id="Rectangle: Rounded Corners 12" o:spid="_x0000_s1029" style="position:absolute;margin-left:0;margin-top:2.1pt;width:138pt;height:23.25pt;z-index:251668480;visibility:visible;mso-wrap-style:square;mso-width-percent:0;mso-height-percent:0;mso-wrap-distance-left:9pt;mso-wrap-distance-top:0;mso-wrap-distance-right:9pt;mso-wrap-distance-bottom:0;mso-position-horizontal:absolute;mso-position-horizontal-relative:text;mso-position-vertical:absolute;mso-position-vertical-relative:text;mso-width-percent:0;mso-height-percent:0;mso-width-relative:margin;mso-height-relative:margin;v-text-anchor:middle" arcsize="10923f" o:gfxdata="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" fillcolor="#115e6e" stroked="f" strokeweight="1pt">
+                <v:stroke joinstyle="miter"/>
+                <v:textbox inset="0,,0">
+                  <w:txbxContent>
+                    <w:p>
+                      <w:pPr>
+                        <w:jc w:val="center"/>
+                      </w:pPr>
+                      <w:r>
+                        <w:t>Tests, exams, and proctoring</w:t>
+                      </w:r>
+                    </w:p>
+                  </w:txbxContent>
+                </v:textbox>
+              </v:roundrect>
+            </w:pict>
+          </mc:Fallback>
+        </mc:AlternateContent>
+      </w:r>
+    </w:p>
+    <w:p>
+      <w:pPr>
+        <w:spacing w:before="240" w:after="0"/>
+        <w:rPr>
+          <w:rFonts w:cstheme="minorHAnsi"/>
         </w:rPr>
       </w:pPr>
       <w:r>
@@ -797,12 +1453,14 @@
               </w:rPr>
               <w:t xml:space="preserve">assessment </w:t>
             </w:r>
+            <w:proofErr w:type="gramStart"/>
             <w:r>
               <w:rPr>
                 <w:rFonts w:cstheme="minorHAnsi"/>
               </w:rPr>
               <w:t>list}{</w:t>
             </w:r>
+            <w:proofErr w:type="gramEnd"/>
             <w:r>
               <w:rPr>
                 <w:rFonts w:cstheme="minorHAnsi"/>
@@ -855,9 +1513,213 @@
           <w:bCs/>
         </w:rPr>
       </w:pPr>
+      <w:r>
+        <w:rPr>
+          <w:rFonts w:cstheme="minorHAnsi"/>
+          <w:b/>
+          <w:bCs/>
+          <w:noProof/>
+        </w:rPr>
+        <mc:AlternateContent>
+          <mc:Choice Requires="wps">
+            <w:drawing>
+              <wp:anchor distT="0" distB="0" distL="114300" distR="114300" simplePos="0" relativeHeight="251669504" behindDoc="0" locked="0" layoutInCell="1" allowOverlap="1" wp14:anchorId="052F5966" wp14:editId="73054F7F">
+                <wp:simplePos x="0" y="0"/>
+                <wp:positionH relativeFrom="column">
+                  <wp:posOffset>-19050</wp:posOffset>
+                </wp:positionH>
+                <wp:positionV relativeFrom="paragraph">
+                  <wp:posOffset>53975</wp:posOffset>
+                </wp:positionV>
+                <wp:extent cx="1285875" cy="285750"/>
+                <wp:effectExtent l="0" t="0" r="9525" b="0"/>
+                <wp:wrapNone/>
+                <wp:docPr id="13" name="Rectangle: Rounded Corners 13"/>
+                <wp:cNvGraphicFramePr/>
+                <a:graphic xmlns:a="http://schemas.openxmlformats.org/drawingml/2006/main">
+                  <a:graphicData uri="http://schemas.microsoft.com/office/word/2010/wordprocessingShape">
+                    <wps:wsp>
+                      <wps:cNvSpPr/>
+                      <wps:spPr>
+                        <a:xfrm>
+                          <a:off x="0" y="0"/>
+                          <a:ext cx="1285875" cy="285750"/>
+                        </a:xfrm>
+                        <a:prstGeom prst="roundRect">
+                          <a:avLst/>
+                        </a:prstGeom>
+                        <a:solidFill>
+                          <a:srgbClr val="115E6E"/>
+                        </a:solidFill>
+                        <a:ln>
+                          <a:noFill/>
+                        </a:ln>
+                      </wps:spPr>
+                      <wps:style>
+                        <a:lnRef idx="2">
+                          <a:schemeClr val="accent1">
+                            <a:shade val="50000"/>
+                          </a:schemeClr>
+                        </a:lnRef>
+                        <a:fillRef idx="1">
+                          <a:schemeClr val="accent1"/>
+                        </a:fillRef>
+                        <a:effectRef idx="0">
+                          <a:schemeClr val="accent1"/>
+                        </a:effectRef>
+                        <a:fontRef idx="minor">
+                          <a:schemeClr val="lt1"/>
+                        </a:fontRef>
+                      </wps:style>
+                      <wps:txbx>
+                        <w:txbxContent>
+                          <w:p>
+                            <w:pPr>
+                              <w:jc w:val="center"/>
+                            </w:pPr>
+                            <w:r>
+                              <w:t>Special populations</w:t>
+                            </w:r>
+                          </w:p>
+                        </w:txbxContent>
+                      </wps:txbx>
+                      <wps:bodyPr rot="0" spcFirstLastPara="0" vertOverflow="overflow" horzOverflow="overflow" vert="horz" wrap="square" lIns="0" tIns="45720" rIns="0" bIns="45720" numCol="1" spcCol="0" rtlCol="0" fromWordArt="0" anchor="ctr" anchorCtr="0" forceAA="0" compatLnSpc="1">
+                        <a:prstTxWarp prst="textNoShape">
+                          <a:avLst/>
+                        </a:prstTxWarp>
+                        <a:noAutofit/>
+                      </wps:bodyPr>
+                    </wps:wsp>
+                  </a:graphicData>
+                </a:graphic>
+                <wp14:sizeRelH relativeFrom="margin">
+                  <wp14:pctWidth>0</wp14:pctWidth>
+                </wp14:sizeRelH>
+                <wp14:sizeRelV relativeFrom="margin">
+                  <wp14:pctHeight>0</wp14:pctHeight>
+                </wp14:sizeRelV>
+              </wp:anchor>
+            </w:drawing>
+          </mc:Choice>
+          <mc:Fallback>
+            <w:pict>
+              <v:roundrect w14:anchorId="052F5966" id="Rectangle: Rounded Corners 13" o:spid="_x0000_s1030" style="position:absolute;margin-left:-1.5pt;margin-top:4.25pt;width:101.25pt;height:22.5pt;z-index:251669504;visibility:visible;mso-wrap-style:square;mso-width-percent:0;mso-height-percent:0;mso-wrap-distance-left:9pt;mso-wrap-distance-top:0;mso-wrap-distance-right:9pt;mso-wrap-distance-bottom:0;mso-position-horizontal:absolute;mso-position-horizontal-relative:text;mso-position-vertical:absolute;mso-position-vertical-relative:text;mso-width-percent:0;mso-height-percent:0;mso-width-relative:margin;mso-height-relative:margin;v-text-anchor:middle" arcsize="10923f" o:gfxdata="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" fillcolor="#115e6e" stroked="f" strokeweight="1pt">
+                <v:stroke joinstyle="miter"/>
+                <v:textbox inset="0,,0">
+                  <w:txbxContent>
+                    <w:p>
+                      <w:pPr>
+                        <w:jc w:val="center"/>
+                      </w:pPr>
+                      <w:r>
+                        <w:t>Special populations</w:t>
+                      </w:r>
+                    </w:p>
+                  </w:txbxContent>
+                </v:textbox>
+              </v:roundrect>
+            </w:pict>
+          </mc:Fallback>
+        </mc:AlternateContent>
+      </w:r>
     </w:p>
     <w:p>
       <w:pPr>
+        <w:spacing w:before="240"/>
+        <w:rPr>
+          <w:rFonts w:cstheme="minorHAnsi"/>
+        </w:rPr>
+      </w:pPr>
+      <w:r>
+        <w:rPr>
+          <w:rFonts w:cstheme="minorHAnsi"/>
+        </w:rPr>
+        <w:t xml:space="preserve">I am committed to supporting the accommodations outlined in IEPs or 504 plans. Please contact me if you have </w:t>
+      </w:r>
+      <w:bookmarkEnd w:id="1"/>
+      <w:r>
+        <w:rPr>
+          <w:rFonts w:cstheme="minorHAnsi"/>
+        </w:rPr>
+        <w:t xml:space="preserve">questions about </w:t>
+      </w:r>
+      <w:r>
+        <w:rPr>
+          <w:rFonts w:cstheme="minorHAnsi"/>
+        </w:rPr>
+        <w:t>them</w:t>
+      </w:r>
+      <w:r>
+        <w:rPr>
+          <w:rFonts w:cstheme="minorHAnsi"/>
+        </w:rPr>
+        <w:t>. You can also reach out to</w:t>
+      </w:r>
+      <w:r>
+        <w:rPr>
+          <w:rFonts w:cstheme="minorHAnsi"/>
+        </w:rPr>
+        <w:t xml:space="preserve"> </w:t>
+      </w:r>
+      <w:r>
+        <w:rPr>
+          <w:rFonts w:cstheme="minorHAnsi"/>
+        </w:rPr>
+        <w:t xml:space="preserve">{#special </w:t>
+      </w:r>
+      <w:proofErr w:type="gramStart"/>
+      <w:r>
+        <w:rPr>
+          <w:rFonts w:cstheme="minorHAnsi"/>
+        </w:rPr>
+        <w:t>populations}{</w:t>
+      </w:r>
+      <w:proofErr w:type="gramEnd"/>
+      <w:r>
+        <w:rPr>
+          <w:rFonts w:cstheme="minorHAnsi"/>
+        </w:rPr>
+        <w:t>first} {last}{/special populations}</w:t>
+      </w:r>
+      <w:r>
+        <w:rPr>
+          <w:rFonts w:cstheme="minorHAnsi"/>
+        </w:rPr>
+        <w:t xml:space="preserve">, our Special Populations Coordinator, at </w:t>
+      </w:r>
+      <w:r>
+        <w:rPr>
+          <w:rFonts w:cstheme="minorHAnsi"/>
+        </w:rPr>
+        <w:t>{#special populations}{phone}{/special populations}</w:t>
+      </w:r>
+      <w:r>
+        <w:rPr>
+          <w:rFonts w:cstheme="minorHAnsi"/>
+        </w:rPr>
+        <w:t xml:space="preserve"> </w:t>
+      </w:r>
+      <w:r>
+        <w:rPr>
+          <w:rFonts w:cstheme="minorHAnsi"/>
+        </w:rPr>
+        <w:t>or</w:t>
+      </w:r>
+      <w:r>
+        <w:rPr>
+          <w:rFonts w:cstheme="minorHAnsi"/>
+        </w:rPr>
+        <w:t xml:space="preserve"> {special populations email}</w:t>
+      </w:r>
+      <w:r>
+        <w:rPr>
+          <w:rFonts w:cstheme="minorHAnsi"/>
+        </w:rPr>
+        <w:t>.</w:t>
+      </w:r>
+    </w:p>
+    <w:p>
+      <w:pPr>
         <w:spacing w:after="0"/>
         <w:rPr>
           <w:rFonts w:cstheme="minorHAnsi"/>
@@ -870,8 +1732,109 @@
           <w:rFonts w:cstheme="minorHAnsi"/>
           <w:b/>
           <w:bCs/>
-        </w:rPr>
-        <w:t>Special populations</w:t>
+          <w:noProof/>
+        </w:rPr>
+        <mc:AlternateContent>
+          <mc:Choice Requires="wps">
+            <w:drawing>
+              <wp:anchor distT="0" distB="0" distL="114300" distR="114300" simplePos="0" relativeHeight="251670528" behindDoc="0" locked="0" layoutInCell="1" allowOverlap="1" wp14:anchorId="14F435C3" wp14:editId="60C1EFA7">
+                <wp:simplePos x="0" y="0"/>
+                <wp:positionH relativeFrom="column">
+                  <wp:posOffset>-9525</wp:posOffset>
+                </wp:positionH>
+                <wp:positionV relativeFrom="paragraph">
+                  <wp:posOffset>54610</wp:posOffset>
+                </wp:positionV>
+                <wp:extent cx="1076325" cy="276225"/>
+                <wp:effectExtent l="0" t="0" r="9525" b="9525"/>
+                <wp:wrapNone/>
+                <wp:docPr id="14" name="Rectangle: Rounded Corners 14"/>
+                <wp:cNvGraphicFramePr/>
+                <a:graphic xmlns:a="http://schemas.openxmlformats.org/drawingml/2006/main">
+                  <a:graphicData uri="http://schemas.microsoft.com/office/word/2010/wordprocessingShape">
+                    <wps:wsp>
+                      <wps:cNvSpPr/>
+                      <wps:spPr>
+                        <a:xfrm>
+                          <a:off x="0" y="0"/>
+                          <a:ext cx="1076325" cy="276225"/>
+                        </a:xfrm>
+                        <a:prstGeom prst="roundRect">
+                          <a:avLst/>
+                        </a:prstGeom>
+                        <a:solidFill>
+                          <a:srgbClr val="115E6E"/>
+                        </a:solidFill>
+                        <a:ln>
+                          <a:noFill/>
+                        </a:ln>
+                      </wps:spPr>
+                      <wps:style>
+                        <a:lnRef idx="2">
+                          <a:schemeClr val="accent1">
+                            <a:shade val="50000"/>
+                          </a:schemeClr>
+                        </a:lnRef>
+                        <a:fillRef idx="1">
+                          <a:schemeClr val="accent1"/>
+                        </a:fillRef>
+                        <a:effectRef idx="0">
+                          <a:schemeClr val="accent1"/>
+                        </a:effectRef>
+                        <a:fontRef idx="minor">
+                          <a:schemeClr val="lt1"/>
+                        </a:fontRef>
+                      </wps:style>
+                      <wps:txbx>
+                        <w:txbxContent>
+                          <w:p>
+                            <w:pPr>
+                              <w:jc w:val="center"/>
+                            </w:pPr>
+                            <w:r>
+                              <w:t>Mentor support</w:t>
+                            </w:r>
+                          </w:p>
+                        </w:txbxContent>
+                      </wps:txbx>
+                      <wps:bodyPr rot="0" spcFirstLastPara="0" vertOverflow="overflow" horzOverflow="overflow" vert="horz" wrap="square" lIns="0" tIns="45720" rIns="0" bIns="45720" numCol="1" spcCol="0" rtlCol="0" fromWordArt="0" anchor="ctr" anchorCtr="0" forceAA="0" compatLnSpc="1">
+                        <a:prstTxWarp prst="textNoShape">
+                          <a:avLst/>
+                        </a:prstTxWarp>
+                        <a:noAutofit/>
+                      </wps:bodyPr>
+                    </wps:wsp>
+                  </a:graphicData>
+                </a:graphic>
+                <wp14:sizeRelH relativeFrom="margin">
+                  <wp14:pctWidth>0</wp14:pctWidth>
+                </wp14:sizeRelH>
+                <wp14:sizeRelV relativeFrom="margin">
+                  <wp14:pctHeight>0</wp14:pctHeight>
+                </wp14:sizeRelV>
+              </wp:anchor>
+            </w:drawing>
+          </mc:Choice>
+          <mc:Fallback>
+            <w:pict>
+              <v:roundrect w14:anchorId="14F435C3" id="Rectangle: Rounded Corners 14" o:spid="_x0000_s1031" style="position:absolute;margin-left:-.75pt;margin-top:4.3pt;width:84.75pt;height:21.75pt;z-index:251670528;visibility:visible;mso-wrap-style:square;mso-width-percent:0;mso-height-percent:0;mso-wrap-distance-left:9pt;mso-wrap-distance-top:0;mso-wrap-distance-right:9pt;mso-wrap-distance-bottom:0;mso-position-horizontal:absolute;mso-position-horizontal-relative:text;mso-position-vertical:absolute;mso-position-vertical-relative:text;mso-width-percent:0;mso-height-percent:0;mso-width-relative:margin;mso-height-relative:margin;v-text-anchor:middle" arcsize="10923f" o:gfxdata="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" fillcolor="#115e6e" stroked="f" strokeweight="1pt">
+                <v:stroke joinstyle="miter"/>
+                <v:textbox inset="0,,0">
+                  <w:txbxContent>
+                    <w:p>
+                      <w:pPr>
+                        <w:jc w:val="center"/>
+                      </w:pPr>
+                      <w:r>
+                        <w:t>Mentor support</w:t>
+                      </w:r>
+                    </w:p>
+                  </w:txbxContent>
+                </v:textbox>
+              </v:roundrect>
+            </w:pict>
+          </mc:Fallback>
+        </mc:AlternateContent>
       </w:r>
     </w:p>
     <w:p>
@@ -883,241 +1846,290 @@
           <w:bCs/>
         </w:rPr>
       </w:pPr>
-      <w:r>
-        <w:rPr>
-          <w:rFonts w:cstheme="minorHAnsi"/>
-        </w:rPr>
-        <w:t xml:space="preserve">I am committed to supporting the accommodations outlined in IEPs or 504 plans. Please contact me if you have </w:t>
-      </w:r>
-      <w:bookmarkEnd w:id="1"/>
-      <w:r>
-        <w:rPr>
-          <w:rFonts w:cstheme="minorHAnsi"/>
-        </w:rPr>
-        <w:t xml:space="preserve">questions about </w:t>
-      </w:r>
-      <w:r>
-        <w:rPr>
-          <w:rFonts w:cstheme="minorHAnsi"/>
-        </w:rPr>
-        <w:t>them</w:t>
-      </w:r>
-      <w:r>
-        <w:rPr>
-          <w:rFonts w:cstheme="minorHAnsi"/>
-        </w:rPr>
-        <w:t>. You can also reach out to</w:t>
-      </w:r>
-      <w:r>
-        <w:rPr>
-          <w:rFonts w:cstheme="minorHAnsi"/>
-        </w:rPr>
-        <w:t xml:space="preserve"> </w:t>
-      </w:r>
-      <w:r>
-        <w:rPr>
-          <w:rFonts w:cstheme="minorHAnsi"/>
-        </w:rPr>
-        <w:t>{#special populations}{first} {last}{/special populations}</w:t>
-      </w:r>
-      <w:r>
-        <w:rPr>
-          <w:rFonts w:cstheme="minorHAnsi"/>
-        </w:rPr>
-        <w:t xml:space="preserve">, our Special Populations Coordinator, at </w:t>
-      </w:r>
-      <w:r>
-        <w:rPr>
-          <w:rFonts w:cstheme="minorHAnsi"/>
-        </w:rPr>
-        <w:t>{#special populations}{phone}{/special populations}</w:t>
-      </w:r>
-      <w:r>
-        <w:rPr>
-          <w:rFonts w:cstheme="minorHAnsi"/>
-        </w:rPr>
-        <w:t xml:space="preserve"> </w:t>
-      </w:r>
-      <w:r>
-        <w:rPr>
-          <w:rFonts w:cstheme="minorHAnsi"/>
-        </w:rPr>
-        <w:t>or</w:t>
-      </w:r>
-      <w:r>
-        <w:rPr>
-          <w:rFonts w:cstheme="minorHAnsi"/>
-        </w:rPr>
-        <w:t xml:space="preserve"> {special populations email}</w:t>
-      </w:r>
-      <w:r>
-        <w:rPr>
-          <w:rFonts w:cstheme="minorHAnsi"/>
-        </w:rPr>
-        <w:t>.</w:t>
-      </w:r>
     </w:p>
     <w:p>
       <w:pPr>
+        <w:rPr>
+          <w:rFonts w:cstheme="minorHAnsi"/>
+        </w:rPr>
+      </w:pPr>
+      <w:r>
+        <w:rPr>
+          <w:rFonts w:cstheme="minorHAnsi"/>
+        </w:rPr>
+        <w:t xml:space="preserve">Michigan Virtual offers many resources to help mentors.  </w:t>
+      </w:r>
+      <w:r>
+        <w:rPr>
+          <w:rFonts w:cstheme="minorHAnsi"/>
+        </w:rPr>
+        <w:t xml:space="preserve">A visit to </w:t>
+      </w:r>
+      <w:r>
+        <w:rPr>
+          <w:rFonts w:cstheme="minorHAnsi"/>
+        </w:rPr>
+        <w:t xml:space="preserve">our </w:t>
+      </w:r>
+      <w:r>
+        <w:rPr>
+          <w:rFonts w:cstheme="minorHAnsi"/>
+        </w:rPr>
+        <w:t>Mentor Page</w:t>
+      </w:r>
+      <w:r>
+        <w:rPr>
+          <w:rFonts w:cstheme="minorHAnsi"/>
+        </w:rPr>
+        <w:t xml:space="preserve"> </w:t>
+      </w:r>
+      <w:r>
+        <w:rPr>
+          <w:rFonts w:cstheme="minorHAnsi"/>
+        </w:rPr>
+        <w:t xml:space="preserve">is well worth your time </w:t>
+      </w:r>
+      <w:r>
+        <w:rPr>
+          <w:rFonts w:cstheme="minorHAnsi"/>
+        </w:rPr>
+        <w:t xml:space="preserve">– it’s full of handy resources.  </w:t>
+      </w:r>
+      <w:r>
+        <w:rPr>
+          <w:rFonts w:cstheme="minorHAnsi"/>
+        </w:rPr>
+        <w:t xml:space="preserve">{#mentor </w:t>
+      </w:r>
+      <w:proofErr w:type="gramStart"/>
+      <w:r>
+        <w:rPr>
+          <w:rFonts w:cstheme="minorHAnsi"/>
+        </w:rPr>
+        <w:t>support}{</w:t>
+      </w:r>
+      <w:proofErr w:type="gramEnd"/>
+      <w:r>
+        <w:rPr>
+          <w:rFonts w:cstheme="minorHAnsi"/>
+        </w:rPr>
+        <w:t>first} {last}{/</w:t>
+      </w:r>
+      <w:r>
+        <w:rPr>
+          <w:rFonts w:cstheme="minorHAnsi"/>
+        </w:rPr>
+        <w:t>}</w:t>
+      </w:r>
+      <w:r>
+        <w:rPr>
+          <w:rFonts w:cstheme="minorHAnsi"/>
+        </w:rPr>
+        <w:t xml:space="preserve"> is our Mentor Support Manager, and you can reach out any time </w:t>
+      </w:r>
+      <w:r>
+        <w:rPr>
+          <w:rFonts w:cstheme="minorHAnsi"/>
+        </w:rPr>
+        <w:t xml:space="preserve">at </w:t>
+      </w:r>
+      <w:bookmarkStart w:id="2" w:name="_Hlk112508632"/>
+      <w:r>
+        <w:rPr>
+          <w:rFonts w:cstheme="minorHAnsi"/>
+        </w:rPr>
+        <w:t>{</w:t>
+      </w:r>
+      <w:r>
+        <w:rPr>
+          <w:rFonts w:cstheme="minorHAnsi"/>
+        </w:rPr>
+        <w:t>#</w:t>
+      </w:r>
+      <w:r>
+        <w:rPr>
+          <w:rFonts w:cstheme="minorHAnsi"/>
+        </w:rPr>
+        <w:t>mentor</w:t>
+      </w:r>
+      <w:r>
+        <w:rPr>
+          <w:rFonts w:cstheme="minorHAnsi"/>
+        </w:rPr>
+        <w:t xml:space="preserve"> </w:t>
+      </w:r>
+      <w:r>
+        <w:rPr>
+          <w:rFonts w:cstheme="minorHAnsi"/>
+        </w:rPr>
+        <w:t>support}</w:t>
+      </w:r>
+      <w:r>
+        <w:rPr>
+          <w:rFonts w:cstheme="minorHAnsi"/>
+        </w:rPr>
+        <w:t>{phone}{</w:t>
+      </w:r>
+      <w:r>
+        <w:rPr>
+          <w:rFonts w:cstheme="minorHAnsi"/>
+        </w:rPr>
+        <w:t>/</w:t>
+      </w:r>
+      <w:r>
+        <w:rPr>
+          <w:rFonts w:cstheme="minorHAnsi"/>
+        </w:rPr>
+        <w:t>}</w:t>
+      </w:r>
+      <w:bookmarkEnd w:id="2"/>
+      <w:r>
+        <w:rPr>
+          <w:rFonts w:cstheme="minorHAnsi"/>
+        </w:rPr>
+        <w:t xml:space="preserve"> or</w:t>
+      </w:r>
+      <w:r>
+        <w:rPr>
+          <w:rFonts w:cstheme="minorHAnsi"/>
+        </w:rPr>
+        <w:t xml:space="preserve"> {mentor support email}.</w:t>
+      </w:r>
+    </w:p>
+    <w:p>
+      <w:pPr>
         <w:spacing w:after="0"/>
-        <w:rPr>
-          <w:rFonts w:cstheme="minorHAnsi"/>
+      </w:pPr>
+      <w:r>
+        <w:rPr>
           <w:b/>
           <w:bCs/>
-        </w:rPr>
-      </w:pPr>
+          <w:noProof/>
+        </w:rPr>
+        <mc:AlternateContent>
+          <mc:Choice Requires="wps">
+            <w:drawing>
+              <wp:anchor distT="0" distB="0" distL="114300" distR="114300" simplePos="0" relativeHeight="251671552" behindDoc="0" locked="0" layoutInCell="1" allowOverlap="1" wp14:anchorId="47479C28" wp14:editId="26245770">
+                <wp:simplePos x="0" y="0"/>
+                <wp:positionH relativeFrom="column">
+                  <wp:posOffset>-28574</wp:posOffset>
+                </wp:positionH>
+                <wp:positionV relativeFrom="paragraph">
+                  <wp:posOffset>109220</wp:posOffset>
+                </wp:positionV>
+                <wp:extent cx="876300" cy="276225"/>
+                <wp:effectExtent l="0" t="0" r="0" b="9525"/>
+                <wp:wrapNone/>
+                <wp:docPr id="15" name="Rectangle: Rounded Corners 15"/>
+                <wp:cNvGraphicFramePr/>
+                <a:graphic xmlns:a="http://schemas.openxmlformats.org/drawingml/2006/main">
+                  <a:graphicData uri="http://schemas.microsoft.com/office/word/2010/wordprocessingShape">
+                    <wps:wsp>
+                      <wps:cNvSpPr/>
+                      <wps:spPr>
+                        <a:xfrm>
+                          <a:off x="0" y="0"/>
+                          <a:ext cx="876300" cy="276225"/>
+                        </a:xfrm>
+                        <a:prstGeom prst="roundRect">
+                          <a:avLst/>
+                        </a:prstGeom>
+                        <a:solidFill>
+                          <a:srgbClr val="115E6E"/>
+                        </a:solidFill>
+                        <a:ln>
+                          <a:noFill/>
+                        </a:ln>
+                      </wps:spPr>
+                      <wps:style>
+                        <a:lnRef idx="2">
+                          <a:schemeClr val="accent1">
+                            <a:shade val="50000"/>
+                          </a:schemeClr>
+                        </a:lnRef>
+                        <a:fillRef idx="1">
+                          <a:schemeClr val="accent1"/>
+                        </a:fillRef>
+                        <a:effectRef idx="0">
+                          <a:schemeClr val="accent1"/>
+                        </a:effectRef>
+                        <a:fontRef idx="minor">
+                          <a:schemeClr val="lt1"/>
+                        </a:fontRef>
+                      </wps:style>
+                      <wps:txbx>
+                        <w:txbxContent>
+                          <w:p>
+                            <w:pPr>
+                              <w:jc w:val="center"/>
+                            </w:pPr>
+                            <w:r>
+                              <w:t>Helpful links</w:t>
+                            </w:r>
+                          </w:p>
+                        </w:txbxContent>
+                      </wps:txbx>
+                      <wps:bodyPr rot="0" spcFirstLastPara="0" vertOverflow="overflow" horzOverflow="overflow" vert="horz" wrap="square" lIns="0" tIns="45720" rIns="0" bIns="45720" numCol="1" spcCol="0" rtlCol="0" fromWordArt="0" anchor="ctr" anchorCtr="0" forceAA="0" compatLnSpc="1">
+                        <a:prstTxWarp prst="textNoShape">
+                          <a:avLst/>
+                        </a:prstTxWarp>
+                        <a:noAutofit/>
+                      </wps:bodyPr>
+                    </wps:wsp>
+                  </a:graphicData>
+                </a:graphic>
+                <wp14:sizeRelH relativeFrom="margin">
+                  <wp14:pctWidth>0</wp14:pctWidth>
+                </wp14:sizeRelH>
+                <wp14:sizeRelV relativeFrom="margin">
+                  <wp14:pctHeight>0</wp14:pctHeight>
+                </wp14:sizeRelV>
+              </wp:anchor>
+            </w:drawing>
+          </mc:Choice>
+          <mc:Fallback>
+            <w:pict>
+              <v:roundrect w14:anchorId="47479C28" id="Rectangle: Rounded Corners 15" o:spid="_x0000_s1032" style="position:absolute;margin-left:-2.25pt;margin-top:8.6pt;width:69pt;height:21.75pt;z-index:251671552;visibility:visible;mso-wrap-style:square;mso-width-percent:0;mso-height-percent:0;mso-wrap-distance-left:9pt;mso-wrap-distance-top:0;mso-wrap-distance-right:9pt;mso-wrap-distance-bottom:0;mso-position-horizontal:absolute;mso-position-horizontal-relative:text;mso-position-vertical:absolute;mso-position-vertical-relative:text;mso-width-percent:0;mso-height-percent:0;mso-width-relative:margin;mso-height-relative:margin;v-text-anchor:middle" arcsize="10923f" o:gfxdata="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" fillcolor="#115e6e" stroked="f" strokeweight="1pt">
+                <v:stroke joinstyle="miter"/>
+                <v:textbox inset="0,,0">
+                  <w:txbxContent>
+                    <w:p>
+                      <w:pPr>
+                        <w:jc w:val="center"/>
+                      </w:pPr>
+                      <w:r>
+                        <w:t>Helpful links</w:t>
+                      </w:r>
+                    </w:p>
+                  </w:txbxContent>
+                </v:textbox>
+              </v:roundrect>
+            </w:pict>
+          </mc:Fallback>
+        </mc:AlternateContent>
+      </w:r>
+      <w:r>
+        <w:rPr>
+          <w:b/>
+          <w:bCs/>
+        </w:rPr>
+        <w:br/>
+      </w:r>
     </w:p>
     <w:p>
       <w:pPr>
         <w:spacing w:after="0"/>
-        <w:rPr>
-          <w:rFonts w:cstheme="minorHAnsi"/>
-          <w:b/>
-          <w:bCs/>
-        </w:rPr>
-      </w:pPr>
-      <w:r>
-        <w:rPr>
-          <w:rFonts w:cstheme="minorHAnsi"/>
-          <w:b/>
-          <w:bCs/>
-        </w:rPr>
-        <w:t>Mentor support</w:t>
+      </w:pPr>
+      <w:r>
+        <w:t>{customer care}</w:t>
       </w:r>
     </w:p>
     <w:p>
       <w:pPr>
-        <w:rPr>
-          <w:rFonts w:cstheme="minorHAnsi"/>
-        </w:rPr>
-      </w:pPr>
-      <w:r>
-        <w:rPr>
-          <w:rFonts w:cstheme="minorHAnsi"/>
-        </w:rPr>
-        <w:t xml:space="preserve">Michigan Virtual offers many resources to help mentors.  </w:t>
-      </w:r>
-      <w:r>
-        <w:rPr>
-          <w:rFonts w:cstheme="minorHAnsi"/>
-        </w:rPr>
-        <w:t xml:space="preserve">A visit to </w:t>
-      </w:r>
-      <w:r>
-        <w:rPr>
-          <w:rFonts w:cstheme="minorHAnsi"/>
-        </w:rPr>
-        <w:t xml:space="preserve">our </w:t>
-      </w:r>
-      <w:r>
-        <w:rPr>
-          <w:rFonts w:cstheme="minorHAnsi"/>
-        </w:rPr>
-        <w:t>Mentor Page</w:t>
-      </w:r>
-      <w:r>
-        <w:rPr>
-          <w:rFonts w:cstheme="minorHAnsi"/>
-        </w:rPr>
-        <w:t xml:space="preserve"> </w:t>
-      </w:r>
-      <w:r>
-        <w:rPr>
-          <w:rFonts w:cstheme="minorHAnsi"/>
-        </w:rPr>
-        <w:t xml:space="preserve">is well worth your time </w:t>
-      </w:r>
-      <w:r>
-        <w:rPr>
-          <w:rFonts w:cstheme="minorHAnsi"/>
-        </w:rPr>
-        <w:t xml:space="preserve">– it’s full of handy resources.  </w:t>
-      </w:r>
-      <w:r>
-        <w:rPr>
-          <w:rFonts w:cstheme="minorHAnsi"/>
-        </w:rPr>
-        <w:t>{#mentor support}{first} {last}{/</w:t>
-      </w:r>
-      <w:r>
-        <w:rPr>
-          <w:rFonts w:cstheme="minorHAnsi"/>
-        </w:rPr>
-        <w:t>}</w:t>
-      </w:r>
-      <w:r>
-        <w:rPr>
-          <w:rFonts w:cstheme="minorHAnsi"/>
-        </w:rPr>
-        <w:t xml:space="preserve"> is our Mentor Support Manager, and you can reach out any time </w:t>
-      </w:r>
-      <w:r>
-        <w:rPr>
-          <w:rFonts w:cstheme="minorHAnsi"/>
-        </w:rPr>
-        <w:t xml:space="preserve">at </w:t>
-      </w:r>
-      <w:bookmarkStart w:id="2" w:name="_Hlk112508632"/>
-      <w:r>
-        <w:rPr>
-          <w:rFonts w:cstheme="minorHAnsi"/>
-        </w:rPr>
-        <w:t>{</w:t>
-      </w:r>
-      <w:r>
-        <w:rPr>
-          <w:rFonts w:cstheme="minorHAnsi"/>
-        </w:rPr>
-        <w:t>#</w:t>
-      </w:r>
-      <w:r>
-        <w:rPr>
-          <w:rFonts w:cstheme="minorHAnsi"/>
-        </w:rPr>
-        <w:t>mentor</w:t>
-      </w:r>
-      <w:r>
-        <w:rPr>
-          <w:rFonts w:cstheme="minorHAnsi"/>
-        </w:rPr>
-        <w:t xml:space="preserve"> </w:t>
-      </w:r>
-      <w:r>
-        <w:rPr>
-          <w:rFonts w:cstheme="minorHAnsi"/>
-        </w:rPr>
-        <w:t>support}</w:t>
-      </w:r>
-      <w:r>
-        <w:rPr>
-          <w:rFonts w:cstheme="minorHAnsi"/>
-        </w:rPr>
-        <w:t>{phone}{</w:t>
-      </w:r>
-      <w:r>
-        <w:rPr>
-          <w:rFonts w:cstheme="minorHAnsi"/>
-        </w:rPr>
-        <w:t>/</w:t>
-      </w:r>
-      <w:r>
-        <w:rPr>
-          <w:rFonts w:cstheme="minorHAnsi"/>
-        </w:rPr>
-        <w:t>}</w:t>
-      </w:r>
-      <w:bookmarkEnd w:id="2"/>
-      <w:r>
-        <w:rPr>
-          <w:rFonts w:cstheme="minorHAnsi"/>
-        </w:rPr>
-        <w:t xml:space="preserve"> or</w:t>
-      </w:r>
-      <w:r>
-        <w:rPr>
-          <w:rFonts w:cstheme="minorHAnsi"/>
-        </w:rPr>
-        <w:t xml:space="preserve"> {mentor support email}.</w:t>
+        <w:spacing w:after="0"/>
+      </w:pPr>
+      <w:r>
+        <w:t>{mentor page}</w:t>
       </w:r>
     </w:p>
     <w:p>
@@ -1125,21 +2137,7 @@
         <w:spacing w:after="0"/>
       </w:pPr>
       <w:r>
-        <w:rPr>
-          <w:b/>
-          <w:bCs/>
-        </w:rPr>
-        <w:t>Helpful links</w:t>
-      </w:r>
-      <w:r>
-        <w:rPr>
-          <w:b/>
-          <w:bCs/>
-        </w:rPr>
-        <w:br/>
-      </w:r>
-      <w:r>
-        <w:t>{customer care}</w:t>
+        <w:t>{academic integrity policy}</w:t>
       </w:r>
     </w:p>
     <w:p>
@@ -1147,7 +2145,7 @@
         <w:spacing w:after="0"/>
       </w:pPr>
       <w:r>
-        <w:t>{mentor page}</w:t>
+        <w:t>{grading policy and expectations}</w:t>
       </w:r>
     </w:p>
     <w:p>
@@ -1155,23 +2153,33 @@
         <w:spacing w:after="0"/>
       </w:pPr>
       <w:r>
-        <w:t>{academic integrity policy}</w:t>
+        <w:t>{ap policy}</w:t>
       </w:r>
     </w:p>
     <w:p>
       <w:pPr>
-        <w:spacing w:after="0"/>
-      </w:pPr>
-      <w:r>
-        <w:t>{grading policy and expectations}</w:t>
-      </w:r>
+        <w:rPr>
+          <w:rFonts w:cstheme="minorHAnsi"/>
+        </w:rPr>
+      </w:pPr>
     </w:p>
     <w:p>
       <w:pPr>
-        <w:spacing w:after="0"/>
-      </w:pPr>
-      <w:r>
-        <w:t>{ap policy}</w:t>
+        <w:rPr>
+          <w:rFonts w:cstheme="minorHAnsi"/>
+        </w:rPr>
+      </w:pPr>
+      <w:r>
+        <w:rPr>
+          <w:rFonts w:cstheme="minorHAnsi"/>
+        </w:rPr>
+        <w:t>Please contact me whenever you have questions or concerns</w:t>
+      </w:r>
+      <w:r>
+        <w:rPr>
+          <w:rFonts w:cstheme="minorHAnsi"/>
+        </w:rPr>
+        <w:t>.  I look forward to working with you this term!</w:t>
       </w:r>
     </w:p>
     <w:p>
@@ -1180,37 +2188,10 @@
           <w:rFonts w:cstheme="minorHAnsi"/>
         </w:rPr>
       </w:pPr>
-    </w:p>
-    <w:p>
-      <w:pPr>
-        <w:rPr>
-          <w:rFonts w:cstheme="minorHAnsi"/>
-        </w:rPr>
-      </w:pPr>
-      <w:r>
-        <w:rPr>
-          <w:rFonts w:cstheme="minorHAnsi"/>
-        </w:rPr>
-        <w:t>Please contact me whenever you have questions or concerns</w:t>
-      </w:r>
-      <w:r>
-        <w:rPr>
-          <w:rFonts w:cstheme="minorHAnsi"/>
-        </w:rPr>
-        <w:t>.  I look forward to working with you this term!</w:t>
-      </w:r>
-    </w:p>
-    <w:p>
-      <w:pPr>
-        <w:rPr>
-          <w:rFonts w:cstheme="minorHAnsi"/>
-        </w:rPr>
-      </w:pPr>
-      <w:r>
-        <w:rPr>
-          <w:rFonts w:cstheme="minorHAnsi"/>
-        </w:rPr>
-        <w:lastRenderedPageBreak/>
+      <w:r>
+        <w:rPr>
+          <w:rFonts w:cstheme="minorHAnsi"/>
+        </w:rPr>
         <w:t>Sincerely,</w:t>
       </w:r>
       <w:r>
@@ -1228,8 +2209,8 @@
       </w:r>
     </w:p>
     <w:sectPr>
-      <w:headerReference w:type="default" r:id="rId7"/>
-      <w:footerReference w:type="default" r:id="rId8"/>
+      <w:headerReference w:type="default" r:id="rId9"/>
+      <w:footerReference w:type="default" r:id="rId10"/>
       <w:type w:val="continuous"/>
       <w:pgSz w:w="12240" w:h="15840"/>
       <w:pgMar w:top="720" w:right="720" w:bottom="720" w:left="720" w:header="720" w:footer="720" w:gutter="0"/>

</xml_diff>